<commit_message>
Added some text and diagrams
</commit_message>
<xml_diff>
--- a/src/main/resources/PIC16F84_Simulator_Dokumentation.docx
+++ b/src/main/resources/PIC16F84_Simulator_Dokumentation.docx
@@ -10,6 +10,7 @@
           <w:docPartUnique/>
         </w:docPartObj>
       </w:sdtPr>
+      <w:sdtEndPr/>
       <w:sdtContent>
         <w:p>
           <w:r>
@@ -220,7 +221,7 @@
                                 <a:avLst/>
                               </a:prstGeom>
                               <a:blipFill>
-                                <a:blip r:embed="rId7"/>
+                                <a:blip r:embed="rId8"/>
                                 <a:stretch>
                                   <a:fillRect r="-7574"/>
                                 </a:stretch>
@@ -272,7 +273,7 @@
                       <v:path arrowok="t" o:connecttype="custom" o:connectlocs="0,0;7315200,0;7315200,1130373;3620757,733885;0,1092249;0,0" o:connectangles="0,0,0,0,0,0"/>
                     </v:shape>
                     <v:rect id="Rechteck 151" o:spid="_x0000_s1028" style="position:absolute;width:73152;height:12161;visibility:visible;mso-wrap-style:square;v-text-anchor:middle" o:gfxdata="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" stroked="f" strokeweight="1pt">
-                      <v:fill r:id="rId8" o:title="" recolor="t" rotate="t" type="frame"/>
+                      <v:fill r:id="rId9" o:title="" recolor="t" rotate="t" type="frame"/>
                     </v:rect>
                     <w10:wrap anchorx="page" anchory="page"/>
                   </v:group>
@@ -356,6 +357,7 @@
                                   <w:dataBinding w:prefixMappings="xmlns:ns0='http://purl.org/dc/elements/1.1/' xmlns:ns1='http://schemas.openxmlformats.org/package/2006/metadata/core-properties' " w:xpath="/ns1:coreProperties[1]/ns0:creator[1]" w:storeItemID="{6C3C8BC8-F283-45AE-878A-BAB7291924A1}"/>
                                   <w:text/>
                                 </w:sdtPr>
+                                <w:sdtEndPr/>
                                 <w:sdtContent>
                                   <w:p>
                                     <w:pPr>
@@ -431,6 +433,7 @@
                             <w:dataBinding w:prefixMappings="xmlns:ns0='http://purl.org/dc/elements/1.1/' xmlns:ns1='http://schemas.openxmlformats.org/package/2006/metadata/core-properties' " w:xpath="/ns1:coreProperties[1]/ns0:creator[1]" w:storeItemID="{6C3C8BC8-F283-45AE-878A-BAB7291924A1}"/>
                             <w:text/>
                           </w:sdtPr>
+                          <w:sdtEndPr/>
                           <w:sdtContent>
                             <w:p>
                               <w:pPr>
@@ -591,6 +594,7 @@
                                   <w:dataBinding w:prefixMappings="xmlns:ns0='http://purl.org/dc/elements/1.1/' xmlns:ns1='http://schemas.openxmlformats.org/package/2006/metadata/core-properties' " w:xpath="/ns1:coreProperties[1]/ns0:subject[1]" w:storeItemID="{6C3C8BC8-F283-45AE-878A-BAB7291924A1}"/>
                                   <w:text/>
                                 </w:sdtPr>
+                                <w:sdtEndPr/>
                                 <w:sdtContent>
                                   <w:p>
                                     <w:pPr>
@@ -692,6 +696,7 @@
                             <w:dataBinding w:prefixMappings="xmlns:ns0='http://purl.org/dc/elements/1.1/' xmlns:ns1='http://schemas.openxmlformats.org/package/2006/metadata/core-properties' " w:xpath="/ns1:coreProperties[1]/ns0:subject[1]" w:storeItemID="{6C3C8BC8-F283-45AE-878A-BAB7291924A1}"/>
                             <w:text/>
                           </w:sdtPr>
+                          <w:sdtEndPr/>
                           <w:sdtContent>
                             <w:p>
                               <w:pPr>
@@ -730,6 +735,13 @@
     </w:sdt>
     <w:sdt>
       <w:sdtPr>
+        <w:rPr>
+          <w:rFonts w:asciiTheme="minorHAnsi" w:eastAsiaTheme="minorHAnsi" w:hAnsiTheme="minorHAnsi" w:cstheme="minorBidi"/>
+          <w:color w:val="auto"/>
+          <w:sz w:val="22"/>
+          <w:szCs w:val="22"/>
+          <w:lang w:eastAsia="en-US"/>
+        </w:rPr>
         <w:id w:val="-1234773867"/>
         <w:docPartObj>
           <w:docPartGallery w:val="Table of Contents"/>
@@ -738,13 +750,8 @@
       </w:sdtPr>
       <w:sdtEndPr>
         <w:rPr>
-          <w:rFonts w:asciiTheme="minorHAnsi" w:eastAsiaTheme="minorHAnsi" w:hAnsiTheme="minorHAnsi" w:cstheme="minorBidi"/>
           <w:b/>
           <w:bCs/>
-          <w:color w:val="auto"/>
-          <w:sz w:val="22"/>
-          <w:szCs w:val="22"/>
-          <w:lang w:eastAsia="en-US"/>
         </w:rPr>
       </w:sdtEndPr>
       <w:sdtContent>
@@ -777,7 +784,7 @@
           <w:r>
             <w:fldChar w:fldCharType="separate"/>
           </w:r>
-          <w:hyperlink w:anchor="_Toc7976244" w:history="1">
+          <w:hyperlink w:anchor="_Toc8255178" w:history="1">
             <w:r>
               <w:rPr>
                 <w:rStyle w:val="Hyperlink"/>
@@ -804,7 +811,7 @@
                 <w:noProof/>
                 <w:webHidden/>
               </w:rPr>
-              <w:instrText xml:space="preserve"> PAGEREF _Toc7976244 \h </w:instrText>
+              <w:instrText xml:space="preserve"> PAGEREF _Toc8255178 \h </w:instrText>
             </w:r>
             <w:r>
               <w:rPr>
@@ -847,12 +854,152 @@
               <w:lang w:eastAsia="de-DE"/>
             </w:rPr>
           </w:pPr>
-          <w:hyperlink w:anchor="_Toc7976245" w:history="1">
+          <w:hyperlink w:anchor="_Toc8255179" w:history="1">
             <w:r>
               <w:rPr>
                 <w:rStyle w:val="Hyperlink"/>
                 <w:noProof/>
               </w:rPr>
+              <w:t>Klassendiagramm</w:t>
+            </w:r>
+            <w:r>
+              <w:rPr>
+                <w:noProof/>
+                <w:webHidden/>
+              </w:rPr>
+              <w:tab/>
+            </w:r>
+            <w:r>
+              <w:rPr>
+                <w:noProof/>
+                <w:webHidden/>
+              </w:rPr>
+              <w:fldChar w:fldCharType="begin"/>
+            </w:r>
+            <w:r>
+              <w:rPr>
+                <w:noProof/>
+                <w:webHidden/>
+              </w:rPr>
+              <w:instrText xml:space="preserve"> PAGEREF _Toc8255179 \h </w:instrText>
+            </w:r>
+            <w:r>
+              <w:rPr>
+                <w:noProof/>
+                <w:webHidden/>
+              </w:rPr>
+            </w:r>
+            <w:r>
+              <w:rPr>
+                <w:noProof/>
+                <w:webHidden/>
+              </w:rPr>
+              <w:fldChar w:fldCharType="separate"/>
+            </w:r>
+            <w:r>
+              <w:rPr>
+                <w:noProof/>
+                <w:webHidden/>
+              </w:rPr>
+              <w:t>2</w:t>
+            </w:r>
+            <w:r>
+              <w:rPr>
+                <w:noProof/>
+                <w:webHidden/>
+              </w:rPr>
+              <w:fldChar w:fldCharType="end"/>
+            </w:r>
+          </w:hyperlink>
+        </w:p>
+        <w:p>
+          <w:pPr>
+            <w:pStyle w:val="Verzeichnis1"/>
+            <w:tabs>
+              <w:tab w:val="right" w:leader="dot" w:pos="9062"/>
+            </w:tabs>
+            <w:rPr>
+              <w:rFonts w:eastAsiaTheme="minorEastAsia"/>
+              <w:noProof/>
+              <w:lang w:eastAsia="de-DE"/>
+            </w:rPr>
+          </w:pPr>
+          <w:hyperlink w:anchor="_Toc8255180" w:history="1">
+            <w:r>
+              <w:rPr>
+                <w:rStyle w:val="Hyperlink"/>
+                <w:noProof/>
+              </w:rPr>
+              <w:t>Zustandsautomat</w:t>
+            </w:r>
+            <w:r>
+              <w:rPr>
+                <w:noProof/>
+                <w:webHidden/>
+              </w:rPr>
+              <w:tab/>
+            </w:r>
+            <w:r>
+              <w:rPr>
+                <w:noProof/>
+                <w:webHidden/>
+              </w:rPr>
+              <w:fldChar w:fldCharType="begin"/>
+            </w:r>
+            <w:r>
+              <w:rPr>
+                <w:noProof/>
+                <w:webHidden/>
+              </w:rPr>
+              <w:instrText xml:space="preserve"> PAGEREF _Toc8255180 \h </w:instrText>
+            </w:r>
+            <w:r>
+              <w:rPr>
+                <w:noProof/>
+                <w:webHidden/>
+              </w:rPr>
+            </w:r>
+            <w:r>
+              <w:rPr>
+                <w:noProof/>
+                <w:webHidden/>
+              </w:rPr>
+              <w:fldChar w:fldCharType="separate"/>
+            </w:r>
+            <w:r>
+              <w:rPr>
+                <w:noProof/>
+                <w:webHidden/>
+              </w:rPr>
+              <w:t>3</w:t>
+            </w:r>
+            <w:r>
+              <w:rPr>
+                <w:noProof/>
+                <w:webHidden/>
+              </w:rPr>
+              <w:fldChar w:fldCharType="end"/>
+            </w:r>
+          </w:hyperlink>
+        </w:p>
+        <w:p>
+          <w:pPr>
+            <w:pStyle w:val="Verzeichnis1"/>
+            <w:tabs>
+              <w:tab w:val="right" w:leader="dot" w:pos="9062"/>
+            </w:tabs>
+            <w:rPr>
+              <w:rFonts w:eastAsiaTheme="minorEastAsia"/>
+              <w:noProof/>
+              <w:lang w:eastAsia="de-DE"/>
+            </w:rPr>
+          </w:pPr>
+          <w:hyperlink w:anchor="_Toc8255181" w:history="1">
+            <w:r>
+              <w:rPr>
+                <w:rStyle w:val="Hyperlink"/>
+                <w:noProof/>
+              </w:rPr>
               <w:t>Fazit</w:t>
             </w:r>
             <w:r>
@@ -874,7 +1021,7 @@
                 <w:noProof/>
                 <w:webHidden/>
               </w:rPr>
-              <w:instrText xml:space="preserve"> PAGEREF _Toc7976245 \h </w:instrText>
+              <w:instrText xml:space="preserve"> PAGEREF _Toc8255181 \h </w:instrText>
             </w:r>
             <w:r>
               <w:rPr>
@@ -894,7 +1041,7 @@
                 <w:noProof/>
                 <w:webHidden/>
               </w:rPr>
-              <w:t>2</w:t>
+              <w:t>4</w:t>
             </w:r>
             <w:r>
               <w:rPr>
@@ -916,49 +1063,182 @@
         </w:p>
       </w:sdtContent>
     </w:sdt>
-    <w:p/>
-    <w:p/>
-    <w:p/>
-    <w:p/>
-    <w:p/>
-    <w:p/>
-    <w:p/>
-    <w:p/>
-    <w:p/>
-    <w:p/>
-    <w:p/>
-    <w:p/>
-    <w:p/>
-    <w:p/>
-    <w:p/>
-    <w:p/>
-    <w:p/>
-    <w:p/>
-    <w:p/>
-    <w:p/>
-    <w:p/>
-    <w:p/>
-    <w:p/>
-    <w:p/>
-    <w:p/>
-    <w:p/>
     <w:p>
       <w:pPr>
-        <w:jc w:val="right"/>
-      </w:pPr>
-      <w:bookmarkStart w:id="0" w:name="_GoBack"/>
-      <w:bookmarkEnd w:id="0"/>
+        <w:pStyle w:val="Inhaltsverzeichnisberschrift"/>
+      </w:pPr>
+      <w:r>
+        <w:t>Abbildungs</w:t>
+      </w:r>
+      <w:r>
+        <w:t>verzeichnis</w:t>
+      </w:r>
+    </w:p>
+    <w:p>
+      <w:pPr>
+        <w:pStyle w:val="Abbildungsverzeichnis"/>
+        <w:tabs>
+          <w:tab w:val="right" w:leader="dot" w:pos="9062"/>
+        </w:tabs>
+        <w:spacing w:line="360" w:lineRule="auto"/>
+        <w:rPr>
+          <w:rFonts w:eastAsiaTheme="minorEastAsia"/>
+          <w:noProof/>
+          <w:lang w:eastAsia="de-DE"/>
+        </w:rPr>
+      </w:pPr>
+      <w:r>
+        <w:fldChar w:fldCharType="begin"/>
+      </w:r>
+      <w:r>
+        <w:instrText xml:space="preserve"> TOC \h \z \c "Abbildung" </w:instrText>
+      </w:r>
+      <w:r>
+        <w:fldChar w:fldCharType="separate"/>
+      </w:r>
+      <w:hyperlink w:anchor="_Toc8255182" w:history="1">
+        <w:r>
+          <w:rPr>
+            <w:rStyle w:val="Hyperlink"/>
+            <w:noProof/>
+          </w:rPr>
+          <w:t>Abbildung 1: Klassendiagramm</w:t>
+        </w:r>
+        <w:r>
+          <w:rPr>
+            <w:noProof/>
+            <w:webHidden/>
+          </w:rPr>
+          <w:tab/>
+        </w:r>
+        <w:r>
+          <w:rPr>
+            <w:noProof/>
+            <w:webHidden/>
+          </w:rPr>
+          <w:fldChar w:fldCharType="begin"/>
+        </w:r>
+        <w:r>
+          <w:rPr>
+            <w:noProof/>
+            <w:webHidden/>
+          </w:rPr>
+          <w:instrText xml:space="preserve"> PAGEREF _Toc8255182 \h </w:instrText>
+        </w:r>
+        <w:r>
+          <w:rPr>
+            <w:noProof/>
+            <w:webHidden/>
+          </w:rPr>
+        </w:r>
+        <w:r>
+          <w:rPr>
+            <w:noProof/>
+            <w:webHidden/>
+          </w:rPr>
+          <w:fldChar w:fldCharType="separate"/>
+        </w:r>
+        <w:r>
+          <w:rPr>
+            <w:noProof/>
+            <w:webHidden/>
+          </w:rPr>
+          <w:t>2</w:t>
+        </w:r>
+        <w:r>
+          <w:rPr>
+            <w:noProof/>
+            <w:webHidden/>
+          </w:rPr>
+          <w:fldChar w:fldCharType="end"/>
+        </w:r>
+      </w:hyperlink>
+    </w:p>
+    <w:p>
+      <w:pPr>
+        <w:pStyle w:val="Abbildungsverzeichnis"/>
+        <w:tabs>
+          <w:tab w:val="right" w:leader="dot" w:pos="9062"/>
+        </w:tabs>
+        <w:spacing w:line="360" w:lineRule="auto"/>
+        <w:rPr>
+          <w:rFonts w:eastAsiaTheme="minorEastAsia"/>
+          <w:noProof/>
+          <w:lang w:eastAsia="de-DE"/>
+        </w:rPr>
+      </w:pPr>
+      <w:hyperlink w:anchor="_Toc8255183" w:history="1">
+        <w:r>
+          <w:rPr>
+            <w:rStyle w:val="Hyperlink"/>
+            <w:noProof/>
+          </w:rPr>
+          <w:t>Abbildung 2: Diagramm des Zustandsautomaten</w:t>
+        </w:r>
+        <w:r>
+          <w:rPr>
+            <w:noProof/>
+            <w:webHidden/>
+          </w:rPr>
+          <w:tab/>
+        </w:r>
+        <w:r>
+          <w:rPr>
+            <w:noProof/>
+            <w:webHidden/>
+          </w:rPr>
+          <w:fldChar w:fldCharType="begin"/>
+        </w:r>
+        <w:r>
+          <w:rPr>
+            <w:noProof/>
+            <w:webHidden/>
+          </w:rPr>
+          <w:instrText xml:space="preserve"> PAGEREF _Toc8255183 \h </w:instrText>
+        </w:r>
+        <w:r>
+          <w:rPr>
+            <w:noProof/>
+            <w:webHidden/>
+          </w:rPr>
+        </w:r>
+        <w:r>
+          <w:rPr>
+            <w:noProof/>
+            <w:webHidden/>
+          </w:rPr>
+          <w:fldChar w:fldCharType="separate"/>
+        </w:r>
+        <w:r>
+          <w:rPr>
+            <w:noProof/>
+            <w:webHidden/>
+          </w:rPr>
+          <w:t>3</w:t>
+        </w:r>
+        <w:r>
+          <w:rPr>
+            <w:noProof/>
+            <w:webHidden/>
+          </w:rPr>
+          <w:fldChar w:fldCharType="end"/>
+        </w:r>
+      </w:hyperlink>
+    </w:p>
+    <w:p>
+      <w:r>
+        <w:fldChar w:fldCharType="end"/>
+      </w:r>
     </w:p>
     <w:p/>
     <w:p>
       <w:pPr>
+        <w:jc w:val="right"/>
+      </w:pPr>
+    </w:p>
+    <w:p>
+      <w:pPr>
         <w:sectPr>
-          <w:headerReference w:type="even" r:id="rId9"/>
-          <w:headerReference w:type="default" r:id="rId10"/>
-          <w:footerReference w:type="even" r:id="rId11"/>
-          <w:footerReference w:type="default" r:id="rId12"/>
-          <w:headerReference w:type="first" r:id="rId13"/>
-          <w:footerReference w:type="first" r:id="rId14"/>
           <w:pgSz w:w="11906" w:h="16838"/>
           <w:pgMar w:top="1417" w:right="1417" w:bottom="1134" w:left="1417" w:header="708" w:footer="708" w:gutter="0"/>
           <w:pgNumType w:start="0"/>
@@ -972,42 +1252,290 @@
       <w:pPr>
         <w:pStyle w:val="berschrift1"/>
       </w:pPr>
-      <w:bookmarkStart w:id="1" w:name="_Toc7976244"/>
+      <w:bookmarkStart w:id="0" w:name="_Toc8255178"/>
       <w:r>
         <w:lastRenderedPageBreak/>
         <w:t>Einleitung</w:t>
       </w:r>
+      <w:bookmarkEnd w:id="0"/>
+    </w:p>
+    <w:p>
+      <w:pPr>
+        <w:jc w:val="both"/>
+      </w:pPr>
+      <w:r>
+        <w:t>Im Rahmen des Labors zu</w:t>
+      </w:r>
+      <w:r>
+        <w:t xml:space="preserve"> der</w:t>
+      </w:r>
+      <w:r>
+        <w:t xml:space="preserve"> Lehrveranstaltung „Rechnerarchitekturen“ sollte ein Simulator für d</w:t>
+      </w:r>
+      <w:r>
+        <w:t>en</w:t>
+      </w:r>
+      <w:r>
+        <w:t xml:space="preserve"> Microcontroller</w:t>
+      </w:r>
+      <w:r>
+        <w:t xml:space="preserve"> „PIC16F84“ umgesetzt werden</w:t>
+      </w:r>
+      <w:r>
+        <w:t>.</w:t>
+      </w:r>
+      <w:r>
+        <w:t xml:space="preserve"> Dabei wurde die Programmiersprache mit Java vorgegeben. Welches Framework für die Implementierung d</w:t>
+      </w:r>
+      <w:r>
+        <w:t xml:space="preserve">er graphischen Benutzeroberfläche </w:t>
+      </w:r>
+      <w:r>
+        <w:t>verwendet werden soll wurde allerdings nicht vorgegeben.</w:t>
+      </w:r>
+    </w:p>
+    <w:p>
+      <w:pPr>
+        <w:jc w:val="both"/>
+        <w:sectPr>
+          <w:footerReference w:type="default" r:id="rId10"/>
+          <w:pgSz w:w="11906" w:h="16838"/>
+          <w:pgMar w:top="1417" w:right="1417" w:bottom="1134" w:left="1417" w:header="708" w:footer="708" w:gutter="0"/>
+          <w:pgNumType w:start="1"/>
+          <w:cols w:space="708"/>
+          <w:docGrid w:linePitch="360"/>
+        </w:sectPr>
+      </w:pPr>
+      <w:r>
+        <w:t>Diese Dokumentation soll die Grundlegenden Softwarearchitekturentscheidungen und abstrakte Funktionsweise des Simulators näher beschreiben.</w:t>
+      </w:r>
+    </w:p>
+    <w:p>
+      <w:pPr>
+        <w:pStyle w:val="berschrift1"/>
+      </w:pPr>
+      <w:bookmarkStart w:id="1" w:name="_Toc8255179"/>
+      <w:r>
+        <w:lastRenderedPageBreak/>
+        <w:t>Klassendiagramm</w:t>
+      </w:r>
       <w:bookmarkEnd w:id="1"/>
     </w:p>
+    <w:p/>
     <w:p>
       <w:pPr>
-        <w:jc w:val="both"/>
-      </w:pPr>
-      <w:proofErr w:type="spellStart"/>
-      <w:r>
-        <w:t>ToDo</w:t>
-      </w:r>
-      <w:proofErr w:type="spellEnd"/>
+        <w:keepNext/>
+        <w:jc w:val="center"/>
+      </w:pPr>
+      <w:r>
+        <w:rPr>
+          <w:noProof/>
+        </w:rPr>
+        <w:drawing>
+          <wp:inline distT="0" distB="0" distL="0" distR="0" wp14:anchorId="738FEF5E" wp14:editId="395702B8">
+            <wp:extent cx="8534400" cy="4787590"/>
+            <wp:effectExtent l="0" t="0" r="0" b="0"/>
+            <wp:docPr id="3" name="Grafik 3"/>
+            <wp:cNvGraphicFramePr>
+              <a:graphicFrameLocks xmlns:a="http://schemas.openxmlformats.org/drawingml/2006/main" noChangeAspect="1"/>
+            </wp:cNvGraphicFramePr>
+            <a:graphic xmlns:a="http://schemas.openxmlformats.org/drawingml/2006/main">
+              <a:graphicData uri="http://schemas.openxmlformats.org/drawingml/2006/picture">
+                <pic:pic xmlns:pic="http://schemas.openxmlformats.org/drawingml/2006/picture">
+                  <pic:nvPicPr>
+                    <pic:cNvPr id="0" name="Picture 3"/>
+                    <pic:cNvPicPr>
+                      <a:picLocks noChangeAspect="1" noChangeArrowheads="1"/>
+                    </pic:cNvPicPr>
+                  </pic:nvPicPr>
+                  <pic:blipFill>
+                    <a:blip r:embed="rId11">
+                      <a:extLst>
+                        <a:ext uri="{28A0092B-C50C-407E-A947-70E740481C1C}">
+                          <a14:useLocalDpi xmlns:a14="http://schemas.microsoft.com/office/drawing/2010/main" val="0"/>
+                        </a:ext>
+                      </a:extLst>
+                    </a:blip>
+                    <a:srcRect/>
+                    <a:stretch>
+                      <a:fillRect/>
+                    </a:stretch>
+                  </pic:blipFill>
+                  <pic:spPr bwMode="auto">
+                    <a:xfrm>
+                      <a:off x="0" y="0"/>
+                      <a:ext cx="8565694" cy="4805145"/>
+                    </a:xfrm>
+                    <a:prstGeom prst="rect">
+                      <a:avLst/>
+                    </a:prstGeom>
+                    <a:noFill/>
+                    <a:ln>
+                      <a:noFill/>
+                    </a:ln>
+                  </pic:spPr>
+                </pic:pic>
+              </a:graphicData>
+            </a:graphic>
+          </wp:inline>
+        </w:drawing>
+      </w:r>
     </w:p>
     <w:p>
-      <w:r>
-        <w:br w:type="page"/>
-      </w:r>
-    </w:p>
-    <w:p>
-      <w:pPr>
-        <w:pStyle w:val="berschrift1"/>
-      </w:pPr>
-      <w:bookmarkStart w:id="2" w:name="_Toc7976245"/>
-      <w:r>
-        <w:lastRenderedPageBreak/>
-        <w:t>Fazit</w:t>
+      <w:pPr>
+        <w:pStyle w:val="Beschriftung"/>
+        <w:jc w:val="both"/>
+      </w:pPr>
+      <w:bookmarkStart w:id="2" w:name="_Toc8255182"/>
+      <w:r>
+        <w:t xml:space="preserve">Abbildung </w:t>
+      </w:r>
+      <w:fldSimple w:instr=" SEQ Abbildung \* ARABIC ">
+        <w:r>
+          <w:rPr>
+            <w:noProof/>
+          </w:rPr>
+          <w:t>1</w:t>
+        </w:r>
+      </w:fldSimple>
+      <w:r>
+        <w:t>: Klassendiagramm</w:t>
       </w:r>
       <w:bookmarkEnd w:id="2"/>
     </w:p>
     <w:p>
       <w:pPr>
         <w:jc w:val="both"/>
+        <w:sectPr>
+          <w:pgSz w:w="16838" w:h="11906" w:orient="landscape"/>
+          <w:pgMar w:top="1417" w:right="1134" w:bottom="1417" w:left="1417" w:header="708" w:footer="708" w:gutter="0"/>
+          <w:cols w:space="708"/>
+          <w:docGrid w:linePitch="360"/>
+        </w:sectPr>
+      </w:pPr>
+    </w:p>
+    <w:p>
+      <w:pPr>
+        <w:pStyle w:val="berschrift1"/>
+      </w:pPr>
+      <w:bookmarkStart w:id="3" w:name="_Toc8255180"/>
+      <w:r>
+        <w:lastRenderedPageBreak/>
+        <w:t>Zustandsautomat</w:t>
+      </w:r>
+      <w:bookmarkEnd w:id="3"/>
+    </w:p>
+    <w:p>
+      <w:pPr>
+        <w:jc w:val="both"/>
+      </w:pPr>
+      <w:r>
+        <w:t>Zu Grunde des Simulators liegt der in Abbildung 2 visualisierte Zustandsautomat. Dieser sorgt für die korrekte Abarbeitung von Benutzereingaben (bspw. durch den Klick auf einen Button).</w:t>
+      </w:r>
+      <w:bookmarkStart w:id="4" w:name="_GoBack"/>
+      <w:bookmarkEnd w:id="4"/>
+    </w:p>
+    <w:p/>
+    <w:p>
+      <w:pPr>
+        <w:keepNext/>
+        <w:jc w:val="both"/>
+      </w:pPr>
+      <w:r>
+        <w:rPr>
+          <w:noProof/>
+        </w:rPr>
+        <w:drawing>
+          <wp:inline distT="0" distB="0" distL="0" distR="0" wp14:anchorId="798B2339" wp14:editId="118DAA27">
+            <wp:extent cx="5760720" cy="3848100"/>
+            <wp:effectExtent l="0" t="0" r="0" b="0"/>
+            <wp:docPr id="1" name="Grafik 1"/>
+            <wp:cNvGraphicFramePr>
+              <a:graphicFrameLocks xmlns:a="http://schemas.openxmlformats.org/drawingml/2006/main" noChangeAspect="1"/>
+            </wp:cNvGraphicFramePr>
+            <a:graphic xmlns:a="http://schemas.openxmlformats.org/drawingml/2006/main">
+              <a:graphicData uri="http://schemas.openxmlformats.org/drawingml/2006/picture">
+                <pic:pic xmlns:pic="http://schemas.openxmlformats.org/drawingml/2006/picture">
+                  <pic:nvPicPr>
+                    <pic:cNvPr id="0" name="Picture 1"/>
+                    <pic:cNvPicPr>
+                      <a:picLocks noChangeAspect="1" noChangeArrowheads="1"/>
+                    </pic:cNvPicPr>
+                  </pic:nvPicPr>
+                  <pic:blipFill>
+                    <a:blip r:embed="rId12">
+                      <a:extLst>
+                        <a:ext uri="{28A0092B-C50C-407E-A947-70E740481C1C}">
+                          <a14:useLocalDpi xmlns:a14="http://schemas.microsoft.com/office/drawing/2010/main" val="0"/>
+                        </a:ext>
+                      </a:extLst>
+                    </a:blip>
+                    <a:srcRect/>
+                    <a:stretch>
+                      <a:fillRect/>
+                    </a:stretch>
+                  </pic:blipFill>
+                  <pic:spPr bwMode="auto">
+                    <a:xfrm>
+                      <a:off x="0" y="0"/>
+                      <a:ext cx="5760720" cy="3848100"/>
+                    </a:xfrm>
+                    <a:prstGeom prst="rect">
+                      <a:avLst/>
+                    </a:prstGeom>
+                    <a:noFill/>
+                    <a:ln>
+                      <a:noFill/>
+                    </a:ln>
+                  </pic:spPr>
+                </pic:pic>
+              </a:graphicData>
+            </a:graphic>
+          </wp:inline>
+        </w:drawing>
+      </w:r>
+    </w:p>
+    <w:p>
+      <w:pPr>
+        <w:pStyle w:val="Beschriftung"/>
+        <w:jc w:val="both"/>
+      </w:pPr>
+      <w:bookmarkStart w:id="5" w:name="_Toc8255183"/>
+      <w:r>
+        <w:t xml:space="preserve">Abbildung </w:t>
+      </w:r>
+      <w:fldSimple w:instr=" SEQ Abbildung \* ARABIC ">
+        <w:r>
+          <w:rPr>
+            <w:noProof/>
+          </w:rPr>
+          <w:t>2</w:t>
+        </w:r>
+      </w:fldSimple>
+      <w:r>
+        <w:t>: Diagramm des Zustandsautomaten</w:t>
+      </w:r>
+      <w:bookmarkEnd w:id="5"/>
+    </w:p>
+    <w:p>
+      <w:r>
+        <w:br w:type="page"/>
+      </w:r>
+    </w:p>
+    <w:p>
+      <w:pPr>
+        <w:pStyle w:val="berschrift1"/>
+      </w:pPr>
+      <w:bookmarkStart w:id="6" w:name="_Toc8255181"/>
+      <w:r>
+        <w:lastRenderedPageBreak/>
+        <w:t>Fazit</w:t>
+      </w:r>
+      <w:bookmarkEnd w:id="6"/>
+    </w:p>
+    <w:p>
+      <w:pPr>
+        <w:jc w:val="both"/>
       </w:pPr>
       <w:proofErr w:type="spellStart"/>
       <w:r>
@@ -1016,10 +1544,8 @@
       <w:proofErr w:type="spellEnd"/>
     </w:p>
     <w:sectPr>
-      <w:footerReference w:type="default" r:id="rId15"/>
       <w:pgSz w:w="11906" w:h="16838"/>
       <w:pgMar w:top="1417" w:right="1417" w:bottom="1134" w:left="1417" w:header="708" w:footer="708" w:gutter="0"/>
-      <w:pgNumType w:start="1"/>
       <w:cols w:space="708"/>
       <w:docGrid w:linePitch="360"/>
     </w:sectPr>
@@ -1054,36 +1580,6 @@
 
 <file path=word/footer1.xml><?xml version="1.0" encoding="utf-8"?>
 <w:ftr xmlns:wpc="http://schemas.microsoft.com/office/word/2010/wordprocessingCanvas" xmlns:cx="http://schemas.microsoft.com/office/drawing/2014/chartex" xmlns:cx1="http://schemas.microsoft.com/office/drawing/2015/9/8/chartex" xmlns:cx2="http://schemas.microsoft.com/office/drawing/2015/10/21/chartex" xmlns:cx3="http://schemas.microsoft.com/office/drawing/2016/5/9/chartex" xmlns:cx4="http://schemas.microsoft.com/office/drawing/2016/5/10/chartex" xmlns:cx5="http://schemas.microsoft.com/office/drawing/2016/5/11/chartex" xmlns:cx6="http://schemas.microsoft.com/office/drawing/2016/5/12/chartex" xmlns:cx7="http://schemas.microsoft.com/office/drawing/2016/5/13/chartex" xmlns:cx8="http://schemas.microsoft.com/office/drawing/2016/5/14/chartex" xmlns:mc="http://schemas.openxmlformats.org/markup-compatibility/2006" xmlns:aink="http://schemas.microsoft.com/office/drawing/2016/ink" xmlns:am3d="http://schemas.microsoft.com/office/drawing/2017/model3d" xmlns:o="urn:schemas-microsoft-com:office:office" xmlns:r="http://schemas.openxmlformats.org/officeDocument/2006/relationships" xmlns:m="http://schemas.openxmlformats.org/officeDocument/2006/math" xmlns:v="urn:schemas-microsoft-com:vml" xmlns:wp14="http://schemas.microsoft.com/office/word/2010/wordprocessingDrawing" xmlns:wp="http://schemas.openxmlformats.org/drawingml/2006/wordprocessingDrawing" xmlns:w10="urn:schemas-microsoft-com:office:word" xmlns:w="http://schemas.openxmlformats.org/wordprocessingml/2006/main" xmlns:w14="http://schemas.microsoft.com/office/word/2010/wordml" xmlns:w15="http://schemas.microsoft.com/office/word/2012/wordml" xmlns:w16cid="http://schemas.microsoft.com/office/word/2016/wordml/cid" xmlns:w16se="http://schemas.microsoft.com/office/word/2015/wordml/symex" xmlns:wpg="http://schemas.microsoft.com/office/word/2010/wordprocessingGroup" xmlns:wpi="http://schemas.microsoft.com/office/word/2010/wordprocessingInk" xmlns:wne="http://schemas.microsoft.com/office/word/2006/wordml" xmlns:wps="http://schemas.microsoft.com/office/word/2010/wordprocessingShape" mc:Ignorable="w14 w15 w16se w16cid wp14">
-  <w:p>
-    <w:pPr>
-      <w:pStyle w:val="Fuzeile"/>
-    </w:pPr>
-  </w:p>
-</w:ftr>
-</file>
-
-<file path=word/footer2.xml><?xml version="1.0" encoding="utf-8"?>
-<w:ftr xmlns:wpc="http://schemas.microsoft.com/office/word/2010/wordprocessingCanvas" xmlns:cx="http://schemas.microsoft.com/office/drawing/2014/chartex" xmlns:cx1="http://schemas.microsoft.com/office/drawing/2015/9/8/chartex" xmlns:cx2="http://schemas.microsoft.com/office/drawing/2015/10/21/chartex" xmlns:cx3="http://schemas.microsoft.com/office/drawing/2016/5/9/chartex" xmlns:cx4="http://schemas.microsoft.com/office/drawing/2016/5/10/chartex" xmlns:cx5="http://schemas.microsoft.com/office/drawing/2016/5/11/chartex" xmlns:cx6="http://schemas.microsoft.com/office/drawing/2016/5/12/chartex" xmlns:cx7="http://schemas.microsoft.com/office/drawing/2016/5/13/chartex" xmlns:cx8="http://schemas.microsoft.com/office/drawing/2016/5/14/chartex" xmlns:mc="http://schemas.openxmlformats.org/markup-compatibility/2006" xmlns:aink="http://schemas.microsoft.com/office/drawing/2016/ink" xmlns:am3d="http://schemas.microsoft.com/office/drawing/2017/model3d" xmlns:o="urn:schemas-microsoft-com:office:office" xmlns:r="http://schemas.openxmlformats.org/officeDocument/2006/relationships" xmlns:m="http://schemas.openxmlformats.org/officeDocument/2006/math" xmlns:v="urn:schemas-microsoft-com:vml" xmlns:wp14="http://schemas.microsoft.com/office/word/2010/wordprocessingDrawing" xmlns:wp="http://schemas.openxmlformats.org/drawingml/2006/wordprocessingDrawing" xmlns:w10="urn:schemas-microsoft-com:office:word" xmlns:w="http://schemas.openxmlformats.org/wordprocessingml/2006/main" xmlns:w14="http://schemas.microsoft.com/office/word/2010/wordml" xmlns:w15="http://schemas.microsoft.com/office/word/2012/wordml" xmlns:w16cid="http://schemas.microsoft.com/office/word/2016/wordml/cid" xmlns:w16se="http://schemas.microsoft.com/office/word/2015/wordml/symex" xmlns:wpg="http://schemas.microsoft.com/office/word/2010/wordprocessingGroup" xmlns:wpi="http://schemas.microsoft.com/office/word/2010/wordprocessingInk" xmlns:wne="http://schemas.microsoft.com/office/word/2006/wordml" xmlns:wps="http://schemas.microsoft.com/office/word/2010/wordprocessingShape" mc:Ignorable="w14 w15 w16se w16cid wp14">
-  <w:p>
-    <w:pPr>
-      <w:pStyle w:val="Fuzeile"/>
-    </w:pPr>
-  </w:p>
-</w:ftr>
-</file>
-
-<file path=word/footer3.xml><?xml version="1.0" encoding="utf-8"?>
-<w:ftr xmlns:wpc="http://schemas.microsoft.com/office/word/2010/wordprocessingCanvas" xmlns:cx="http://schemas.microsoft.com/office/drawing/2014/chartex" xmlns:cx1="http://schemas.microsoft.com/office/drawing/2015/9/8/chartex" xmlns:cx2="http://schemas.microsoft.com/office/drawing/2015/10/21/chartex" xmlns:cx3="http://schemas.microsoft.com/office/drawing/2016/5/9/chartex" xmlns:cx4="http://schemas.microsoft.com/office/drawing/2016/5/10/chartex" xmlns:cx5="http://schemas.microsoft.com/office/drawing/2016/5/11/chartex" xmlns:cx6="http://schemas.microsoft.com/office/drawing/2016/5/12/chartex" xmlns:cx7="http://schemas.microsoft.com/office/drawing/2016/5/13/chartex" xmlns:cx8="http://schemas.microsoft.com/office/drawing/2016/5/14/chartex" xmlns:mc="http://schemas.openxmlformats.org/markup-compatibility/2006" xmlns:aink="http://schemas.microsoft.com/office/drawing/2016/ink" xmlns:am3d="http://schemas.microsoft.com/office/drawing/2017/model3d" xmlns:o="urn:schemas-microsoft-com:office:office" xmlns:r="http://schemas.openxmlformats.org/officeDocument/2006/relationships" xmlns:m="http://schemas.openxmlformats.org/officeDocument/2006/math" xmlns:v="urn:schemas-microsoft-com:vml" xmlns:wp14="http://schemas.microsoft.com/office/word/2010/wordprocessingDrawing" xmlns:wp="http://schemas.openxmlformats.org/drawingml/2006/wordprocessingDrawing" xmlns:w10="urn:schemas-microsoft-com:office:word" xmlns:w="http://schemas.openxmlformats.org/wordprocessingml/2006/main" xmlns:w14="http://schemas.microsoft.com/office/word/2010/wordml" xmlns:w15="http://schemas.microsoft.com/office/word/2012/wordml" xmlns:w16cid="http://schemas.microsoft.com/office/word/2016/wordml/cid" xmlns:w16se="http://schemas.microsoft.com/office/word/2015/wordml/symex" xmlns:wpg="http://schemas.microsoft.com/office/word/2010/wordprocessingGroup" xmlns:wpi="http://schemas.microsoft.com/office/word/2010/wordprocessingInk" xmlns:wne="http://schemas.microsoft.com/office/word/2006/wordml" xmlns:wps="http://schemas.microsoft.com/office/word/2010/wordprocessingShape" mc:Ignorable="w14 w15 w16se w16cid wp14">
-  <w:p>
-    <w:pPr>
-      <w:pStyle w:val="Fuzeile"/>
-    </w:pPr>
-  </w:p>
-</w:ftr>
-</file>
-
-<file path=word/footer4.xml><?xml version="1.0" encoding="utf-8"?>
-<w:ftr xmlns:wpc="http://schemas.microsoft.com/office/word/2010/wordprocessingCanvas" xmlns:cx="http://schemas.microsoft.com/office/drawing/2014/chartex" xmlns:cx1="http://schemas.microsoft.com/office/drawing/2015/9/8/chartex" xmlns:cx2="http://schemas.microsoft.com/office/drawing/2015/10/21/chartex" xmlns:cx3="http://schemas.microsoft.com/office/drawing/2016/5/9/chartex" xmlns:cx4="http://schemas.microsoft.com/office/drawing/2016/5/10/chartex" xmlns:cx5="http://schemas.microsoft.com/office/drawing/2016/5/11/chartex" xmlns:cx6="http://schemas.microsoft.com/office/drawing/2016/5/12/chartex" xmlns:cx7="http://schemas.microsoft.com/office/drawing/2016/5/13/chartex" xmlns:cx8="http://schemas.microsoft.com/office/drawing/2016/5/14/chartex" xmlns:mc="http://schemas.openxmlformats.org/markup-compatibility/2006" xmlns:aink="http://schemas.microsoft.com/office/drawing/2016/ink" xmlns:am3d="http://schemas.microsoft.com/office/drawing/2017/model3d" xmlns:o="urn:schemas-microsoft-com:office:office" xmlns:r="http://schemas.openxmlformats.org/officeDocument/2006/relationships" xmlns:m="http://schemas.openxmlformats.org/officeDocument/2006/math" xmlns:v="urn:schemas-microsoft-com:vml" xmlns:wp14="http://schemas.microsoft.com/office/word/2010/wordprocessingDrawing" xmlns:wp="http://schemas.openxmlformats.org/drawingml/2006/wordprocessingDrawing" xmlns:w10="urn:schemas-microsoft-com:office:word" xmlns:w="http://schemas.openxmlformats.org/wordprocessingml/2006/main" xmlns:w14="http://schemas.microsoft.com/office/word/2010/wordml" xmlns:w15="http://schemas.microsoft.com/office/word/2012/wordml" xmlns:w16cid="http://schemas.microsoft.com/office/word/2016/wordml/cid" xmlns:w16se="http://schemas.microsoft.com/office/word/2015/wordml/symex" xmlns:wpg="http://schemas.microsoft.com/office/word/2010/wordprocessingGroup" xmlns:wpi="http://schemas.microsoft.com/office/word/2010/wordprocessingInk" xmlns:wne="http://schemas.microsoft.com/office/word/2006/wordml" xmlns:wps="http://schemas.microsoft.com/office/word/2010/wordprocessingShape" mc:Ignorable="w14 w15 w16se w16cid wp14">
   <w:sdt>
     <w:sdtPr>
       <w:id w:val="-1179039957"/>
@@ -1092,6 +1588,7 @@
         <w:docPartUnique/>
       </w:docPartObj>
     </w:sdtPr>
+    <w:sdtEndPr/>
     <w:sdtContent>
       <w:p>
         <w:pPr>
@@ -1149,34 +1646,98 @@
 </w:footnotes>
 </file>
 
-<file path=word/header1.xml><?xml version="1.0" encoding="utf-8"?>
-<w:hdr xmlns:wpc="http://schemas.microsoft.com/office/word/2010/wordprocessingCanvas" xmlns:cx="http://schemas.microsoft.com/office/drawing/2014/chartex" xmlns:cx1="http://schemas.microsoft.com/office/drawing/2015/9/8/chartex" xmlns:cx2="http://schemas.microsoft.com/office/drawing/2015/10/21/chartex" xmlns:cx3="http://schemas.microsoft.com/office/drawing/2016/5/9/chartex" xmlns:cx4="http://schemas.microsoft.com/office/drawing/2016/5/10/chartex" xmlns:cx5="http://schemas.microsoft.com/office/drawing/2016/5/11/chartex" xmlns:cx6="http://schemas.microsoft.com/office/drawing/2016/5/12/chartex" xmlns:cx7="http://schemas.microsoft.com/office/drawing/2016/5/13/chartex" xmlns:cx8="http://schemas.microsoft.com/office/drawing/2016/5/14/chartex" xmlns:mc="http://schemas.openxmlformats.org/markup-compatibility/2006" xmlns:aink="http://schemas.microsoft.com/office/drawing/2016/ink" xmlns:am3d="http://schemas.microsoft.com/office/drawing/2017/model3d" xmlns:o="urn:schemas-microsoft-com:office:office" xmlns:r="http://schemas.openxmlformats.org/officeDocument/2006/relationships" xmlns:m="http://schemas.openxmlformats.org/officeDocument/2006/math" xmlns:v="urn:schemas-microsoft-com:vml" xmlns:wp14="http://schemas.microsoft.com/office/word/2010/wordprocessingDrawing" xmlns:wp="http://schemas.openxmlformats.org/drawingml/2006/wordprocessingDrawing" xmlns:w10="urn:schemas-microsoft-com:office:word" xmlns:w="http://schemas.openxmlformats.org/wordprocessingml/2006/main" xmlns:w14="http://schemas.microsoft.com/office/word/2010/wordml" xmlns:w15="http://schemas.microsoft.com/office/word/2012/wordml" xmlns:w16cid="http://schemas.microsoft.com/office/word/2016/wordml/cid" xmlns:w16se="http://schemas.microsoft.com/office/word/2015/wordml/symex" xmlns:wpg="http://schemas.microsoft.com/office/word/2010/wordprocessingGroup" xmlns:wpi="http://schemas.microsoft.com/office/word/2010/wordprocessingInk" xmlns:wne="http://schemas.microsoft.com/office/word/2006/wordml" xmlns:wps="http://schemas.microsoft.com/office/word/2010/wordprocessingShape" mc:Ignorable="w14 w15 w16se w16cid wp14">
-  <w:p>
-    <w:pPr>
-      <w:pStyle w:val="Kopfzeile"/>
-    </w:pPr>
-  </w:p>
-</w:hdr>
-</file>
-
-<file path=word/header2.xml><?xml version="1.0" encoding="utf-8"?>
-<w:hdr xmlns:wpc="http://schemas.microsoft.com/office/word/2010/wordprocessingCanvas" xmlns:cx="http://schemas.microsoft.com/office/drawing/2014/chartex" xmlns:cx1="http://schemas.microsoft.com/office/drawing/2015/9/8/chartex" xmlns:cx2="http://schemas.microsoft.com/office/drawing/2015/10/21/chartex" xmlns:cx3="http://schemas.microsoft.com/office/drawing/2016/5/9/chartex" xmlns:cx4="http://schemas.microsoft.com/office/drawing/2016/5/10/chartex" xmlns:cx5="http://schemas.microsoft.com/office/drawing/2016/5/11/chartex" xmlns:cx6="http://schemas.microsoft.com/office/drawing/2016/5/12/chartex" xmlns:cx7="http://schemas.microsoft.com/office/drawing/2016/5/13/chartex" xmlns:cx8="http://schemas.microsoft.com/office/drawing/2016/5/14/chartex" xmlns:mc="http://schemas.openxmlformats.org/markup-compatibility/2006" xmlns:aink="http://schemas.microsoft.com/office/drawing/2016/ink" xmlns:am3d="http://schemas.microsoft.com/office/drawing/2017/model3d" xmlns:o="urn:schemas-microsoft-com:office:office" xmlns:r="http://schemas.openxmlformats.org/officeDocument/2006/relationships" xmlns:m="http://schemas.openxmlformats.org/officeDocument/2006/math" xmlns:v="urn:schemas-microsoft-com:vml" xmlns:wp14="http://schemas.microsoft.com/office/word/2010/wordprocessingDrawing" xmlns:wp="http://schemas.openxmlformats.org/drawingml/2006/wordprocessingDrawing" xmlns:w10="urn:schemas-microsoft-com:office:word" xmlns:w="http://schemas.openxmlformats.org/wordprocessingml/2006/main" xmlns:w14="http://schemas.microsoft.com/office/word/2010/wordml" xmlns:w15="http://schemas.microsoft.com/office/word/2012/wordml" xmlns:w16cid="http://schemas.microsoft.com/office/word/2016/wordml/cid" xmlns:w16se="http://schemas.microsoft.com/office/word/2015/wordml/symex" xmlns:wpg="http://schemas.microsoft.com/office/word/2010/wordprocessingGroup" xmlns:wpi="http://schemas.microsoft.com/office/word/2010/wordprocessingInk" xmlns:wne="http://schemas.microsoft.com/office/word/2006/wordml" xmlns:wps="http://schemas.microsoft.com/office/word/2010/wordprocessingShape" mc:Ignorable="w14 w15 w16se w16cid wp14">
-  <w:p>
-    <w:pPr>
-      <w:pStyle w:val="Kopfzeile"/>
-    </w:pPr>
-  </w:p>
-</w:hdr>
-</file>
-
-<file path=word/header3.xml><?xml version="1.0" encoding="utf-8"?>
-<w:hdr xmlns:wpc="http://schemas.microsoft.com/office/word/2010/wordprocessingCanvas" xmlns:cx="http://schemas.microsoft.com/office/drawing/2014/chartex" xmlns:cx1="http://schemas.microsoft.com/office/drawing/2015/9/8/chartex" xmlns:cx2="http://schemas.microsoft.com/office/drawing/2015/10/21/chartex" xmlns:cx3="http://schemas.microsoft.com/office/drawing/2016/5/9/chartex" xmlns:cx4="http://schemas.microsoft.com/office/drawing/2016/5/10/chartex" xmlns:cx5="http://schemas.microsoft.com/office/drawing/2016/5/11/chartex" xmlns:cx6="http://schemas.microsoft.com/office/drawing/2016/5/12/chartex" xmlns:cx7="http://schemas.microsoft.com/office/drawing/2016/5/13/chartex" xmlns:cx8="http://schemas.microsoft.com/office/drawing/2016/5/14/chartex" xmlns:mc="http://schemas.openxmlformats.org/markup-compatibility/2006" xmlns:aink="http://schemas.microsoft.com/office/drawing/2016/ink" xmlns:am3d="http://schemas.microsoft.com/office/drawing/2017/model3d" xmlns:o="urn:schemas-microsoft-com:office:office" xmlns:r="http://schemas.openxmlformats.org/officeDocument/2006/relationships" xmlns:m="http://schemas.openxmlformats.org/officeDocument/2006/math" xmlns:v="urn:schemas-microsoft-com:vml" xmlns:wp14="http://schemas.microsoft.com/office/word/2010/wordprocessingDrawing" xmlns:wp="http://schemas.openxmlformats.org/drawingml/2006/wordprocessingDrawing" xmlns:w10="urn:schemas-microsoft-com:office:word" xmlns:w="http://schemas.openxmlformats.org/wordprocessingml/2006/main" xmlns:w14="http://schemas.microsoft.com/office/word/2010/wordml" xmlns:w15="http://schemas.microsoft.com/office/word/2012/wordml" xmlns:w16cid="http://schemas.microsoft.com/office/word/2016/wordml/cid" xmlns:w16se="http://schemas.microsoft.com/office/word/2015/wordml/symex" xmlns:wpg="http://schemas.microsoft.com/office/word/2010/wordprocessingGroup" xmlns:wpi="http://schemas.microsoft.com/office/word/2010/wordprocessingInk" xmlns:wne="http://schemas.microsoft.com/office/word/2006/wordml" xmlns:wps="http://schemas.microsoft.com/office/word/2010/wordprocessingShape" mc:Ignorable="w14 w15 w16se w16cid wp14">
-  <w:p>
-    <w:pPr>
-      <w:pStyle w:val="Kopfzeile"/>
-    </w:pPr>
-  </w:p>
-</w:hdr>
+<file path=word/numbering.xml><?xml version="1.0" encoding="utf-8"?>
+<w:numbering xmlns:wpc="http://schemas.microsoft.com/office/word/2010/wordprocessingCanvas" xmlns:cx="http://schemas.microsoft.com/office/drawing/2014/chartex" xmlns:cx1="http://schemas.microsoft.com/office/drawing/2015/9/8/chartex" xmlns:cx2="http://schemas.microsoft.com/office/drawing/2015/10/21/chartex" xmlns:cx3="http://schemas.microsoft.com/office/drawing/2016/5/9/chartex" xmlns:cx4="http://schemas.microsoft.com/office/drawing/2016/5/10/chartex" xmlns:cx5="http://schemas.microsoft.com/office/drawing/2016/5/11/chartex" xmlns:cx6="http://schemas.microsoft.com/office/drawing/2016/5/12/chartex" xmlns:cx7="http://schemas.microsoft.com/office/drawing/2016/5/13/chartex" xmlns:cx8="http://schemas.microsoft.com/office/drawing/2016/5/14/chartex" xmlns:mc="http://schemas.openxmlformats.org/markup-compatibility/2006" xmlns:aink="http://schemas.microsoft.com/office/drawing/2016/ink" xmlns:am3d="http://schemas.microsoft.com/office/drawing/2017/model3d" xmlns:o="urn:schemas-microsoft-com:office:office" xmlns:r="http://schemas.openxmlformats.org/officeDocument/2006/relationships" xmlns:m="http://schemas.openxmlformats.org/officeDocument/2006/math" xmlns:v="urn:schemas-microsoft-com:vml" xmlns:wp14="http://schemas.microsoft.com/office/word/2010/wordprocessingDrawing" xmlns:wp="http://schemas.openxmlformats.org/drawingml/2006/wordprocessingDrawing" xmlns:w10="urn:schemas-microsoft-com:office:word" xmlns:w="http://schemas.openxmlformats.org/wordprocessingml/2006/main" xmlns:w14="http://schemas.microsoft.com/office/word/2010/wordml" xmlns:w15="http://schemas.microsoft.com/office/word/2012/wordml" xmlns:w16cid="http://schemas.microsoft.com/office/word/2016/wordml/cid" xmlns:w16se="http://schemas.microsoft.com/office/word/2015/wordml/symex" xmlns:wpg="http://schemas.microsoft.com/office/word/2010/wordprocessingGroup" xmlns:wpi="http://schemas.microsoft.com/office/word/2010/wordprocessingInk" xmlns:wne="http://schemas.microsoft.com/office/word/2006/wordml" xmlns:wps="http://schemas.microsoft.com/office/word/2010/wordprocessingShape" mc:Ignorable="w14 w15 w16se w16cid wp14">
+  <w:abstractNum w:abstractNumId="0" w15:restartNumberingAfterBreak="0">
+    <w:nsid w:val="459228AE"/>
+    <w:multiLevelType w:val="hybridMultilevel"/>
+    <w:tmpl w:val="948062CC"/>
+    <w:lvl w:ilvl="0" w:tplc="4580A8C8">
+      <w:start w:val="1"/>
+      <w:numFmt w:val="decimal"/>
+      <w:lvlText w:val="%1."/>
+      <w:lvlJc w:val="left"/>
+      <w:pPr>
+        <w:ind w:left="720" w:hanging="360"/>
+      </w:pPr>
+    </w:lvl>
+    <w:lvl w:ilvl="1" w:tplc="04070019" w:tentative="1">
+      <w:start w:val="1"/>
+      <w:numFmt w:val="lowerLetter"/>
+      <w:lvlText w:val="%2."/>
+      <w:lvlJc w:val="left"/>
+      <w:pPr>
+        <w:ind w:left="1440" w:hanging="360"/>
+      </w:pPr>
+    </w:lvl>
+    <w:lvl w:ilvl="2" w:tplc="0407001B" w:tentative="1">
+      <w:start w:val="1"/>
+      <w:numFmt w:val="lowerRoman"/>
+      <w:lvlText w:val="%3."/>
+      <w:lvlJc w:val="right"/>
+      <w:pPr>
+        <w:ind w:left="2160" w:hanging="180"/>
+      </w:pPr>
+    </w:lvl>
+    <w:lvl w:ilvl="3" w:tplc="0407000F" w:tentative="1">
+      <w:start w:val="1"/>
+      <w:numFmt w:val="decimal"/>
+      <w:lvlText w:val="%4."/>
+      <w:lvlJc w:val="left"/>
+      <w:pPr>
+        <w:ind w:left="2880" w:hanging="360"/>
+      </w:pPr>
+    </w:lvl>
+    <w:lvl w:ilvl="4" w:tplc="04070019" w:tentative="1">
+      <w:start w:val="1"/>
+      <w:numFmt w:val="lowerLetter"/>
+      <w:lvlText w:val="%5."/>
+      <w:lvlJc w:val="left"/>
+      <w:pPr>
+        <w:ind w:left="3600" w:hanging="360"/>
+      </w:pPr>
+    </w:lvl>
+    <w:lvl w:ilvl="5" w:tplc="0407001B" w:tentative="1">
+      <w:start w:val="1"/>
+      <w:numFmt w:val="lowerRoman"/>
+      <w:lvlText w:val="%6."/>
+      <w:lvlJc w:val="right"/>
+      <w:pPr>
+        <w:ind w:left="4320" w:hanging="180"/>
+      </w:pPr>
+    </w:lvl>
+    <w:lvl w:ilvl="6" w:tplc="0407000F" w:tentative="1">
+      <w:start w:val="1"/>
+      <w:numFmt w:val="decimal"/>
+      <w:lvlText w:val="%7."/>
+      <w:lvlJc w:val="left"/>
+      <w:pPr>
+        <w:ind w:left="5040" w:hanging="360"/>
+      </w:pPr>
+    </w:lvl>
+    <w:lvl w:ilvl="7" w:tplc="04070019" w:tentative="1">
+      <w:start w:val="1"/>
+      <w:numFmt w:val="lowerLetter"/>
+      <w:lvlText w:val="%8."/>
+      <w:lvlJc w:val="left"/>
+      <w:pPr>
+        <w:ind w:left="5760" w:hanging="360"/>
+      </w:pPr>
+    </w:lvl>
+    <w:lvl w:ilvl="8" w:tplc="0407001B" w:tentative="1">
+      <w:start w:val="1"/>
+      <w:numFmt w:val="lowerRoman"/>
+      <w:lvlText w:val="%9."/>
+      <w:lvlJc w:val="right"/>
+      <w:pPr>
+        <w:ind w:left="6480" w:hanging="180"/>
+      </w:pPr>
+    </w:lvl>
+  </w:abstractNum>
+  <w:num w:numId="1">
+    <w:abstractNumId w:val="0"/>
+  </w:num>
+</w:numbering>
 </file>
 
 <file path=word/styles.xml><?xml version="1.0" encoding="utf-8"?>
@@ -1585,7 +2146,7 @@
     <w:link w:val="berschrift1Zchn"/>
     <w:uiPriority w:val="9"/>
     <w:qFormat/>
-    <w:rsid w:val="00431632"/>
+    <w:rsid w:val="00165D26"/>
     <w:pPr>
       <w:keepNext/>
       <w:keepLines/>
@@ -1745,6 +2306,36 @@
     <w:link w:val="Fuzeile"/>
     <w:uiPriority w:val="99"/>
     <w:rsid w:val="00431632"/>
+  </w:style>
+  <w:style w:type="paragraph" w:styleId="Beschriftung">
+    <w:name w:val="caption"/>
+    <w:basedOn w:val="Standard"/>
+    <w:next w:val="Standard"/>
+    <w:uiPriority w:val="35"/>
+    <w:unhideWhenUsed/>
+    <w:qFormat/>
+    <w:rsid w:val="0024522A"/>
+    <w:pPr>
+      <w:spacing w:after="200" w:line="240" w:lineRule="auto"/>
+    </w:pPr>
+    <w:rPr>
+      <w:i/>
+      <w:iCs/>
+      <w:color w:val="44546A" w:themeColor="text2"/>
+      <w:sz w:val="18"/>
+      <w:szCs w:val="18"/>
+    </w:rPr>
+  </w:style>
+  <w:style w:type="paragraph" w:styleId="Abbildungsverzeichnis">
+    <w:name w:val="table of figures"/>
+    <w:basedOn w:val="Standard"/>
+    <w:next w:val="Standard"/>
+    <w:uiPriority w:val="99"/>
+    <w:unhideWhenUsed/>
+    <w:rsid w:val="005F1736"/>
+    <w:pPr>
+      <w:spacing w:after="0"/>
+    </w:pPr>
   </w:style>
 </w:styles>
 </file>
@@ -2049,7 +2640,7 @@
 </file>
 
 <file path=customXml/itemProps1.xml><?xml version="1.0" encoding="utf-8"?>
-<ds:datastoreItem xmlns:ds="http://schemas.openxmlformats.org/officeDocument/2006/customXml" ds:itemID="{70021C05-CD73-4FDD-AA7D-A15EA50F5BAD}">
+<ds:datastoreItem xmlns:ds="http://schemas.openxmlformats.org/officeDocument/2006/customXml" ds:itemID="{3CA9E310-953B-4F4A-B850-AC2FC8A262E7}">
   <ds:schemaRefs>
     <ds:schemaRef ds:uri="http://schemas.openxmlformats.org/officeDocument/2006/bibliography"/>
   </ds:schemaRefs>

</xml_diff>

<commit_message>
Added screenshot of simulator
</commit_message>
<xml_diff>
--- a/src/main/resources/PIC16F84_Simulator_Dokumentation.docx
+++ b/src/main/resources/PIC16F84_Simulator_Dokumentation.docx
@@ -1068,10 +1068,7 @@
         <w:pStyle w:val="Inhaltsverzeichnisberschrift"/>
       </w:pPr>
       <w:r>
-        <w:t>Abbildungs</w:t>
-      </w:r>
-      <w:r>
-        <w:t>verzeichnis</w:t>
+        <w:t>Abbildungsverzeichnis</w:t>
       </w:r>
     </w:p>
     <w:p>
@@ -1096,13 +1093,13 @@
       <w:r>
         <w:fldChar w:fldCharType="separate"/>
       </w:r>
-      <w:hyperlink w:anchor="_Toc8255182" w:history="1">
+      <w:hyperlink w:anchor="_Toc8255857" w:history="1">
         <w:r>
           <w:rPr>
             <w:rStyle w:val="Hyperlink"/>
             <w:noProof/>
           </w:rPr>
-          <w:t>Abbildung 1: Klassendiagramm</w:t>
+          <w:t>Abbildung 1: Screenshot des Simulators</w:t>
         </w:r>
         <w:r>
           <w:rPr>
@@ -1123,7 +1120,7 @@
             <w:noProof/>
             <w:webHidden/>
           </w:rPr>
-          <w:instrText xml:space="preserve"> PAGEREF _Toc8255182 \h </w:instrText>
+          <w:instrText xml:space="preserve"> PAGEREF _Toc8255857 \h </w:instrText>
         </w:r>
         <w:r>
           <w:rPr>
@@ -1143,7 +1140,7 @@
             <w:noProof/>
             <w:webHidden/>
           </w:rPr>
-          <w:t>2</w:t>
+          <w:t>1</w:t>
         </w:r>
         <w:r>
           <w:rPr>
@@ -1167,13 +1164,13 @@
           <w:lang w:eastAsia="de-DE"/>
         </w:rPr>
       </w:pPr>
-      <w:hyperlink w:anchor="_Toc8255183" w:history="1">
+      <w:hyperlink w:anchor="_Toc8255858" w:history="1">
         <w:r>
           <w:rPr>
             <w:rStyle w:val="Hyperlink"/>
             <w:noProof/>
           </w:rPr>
-          <w:t>Abbildung 2: Diagramm des Zustandsautomaten</w:t>
+          <w:t>Abbildung 2: Klassendiagramm</w:t>
         </w:r>
         <w:r>
           <w:rPr>
@@ -1194,7 +1191,78 @@
             <w:noProof/>
             <w:webHidden/>
           </w:rPr>
-          <w:instrText xml:space="preserve"> PAGEREF _Toc8255183 \h </w:instrText>
+          <w:instrText xml:space="preserve"> PAGEREF _Toc8255858 \h </w:instrText>
+        </w:r>
+        <w:r>
+          <w:rPr>
+            <w:noProof/>
+            <w:webHidden/>
+          </w:rPr>
+        </w:r>
+        <w:r>
+          <w:rPr>
+            <w:noProof/>
+            <w:webHidden/>
+          </w:rPr>
+          <w:fldChar w:fldCharType="separate"/>
+        </w:r>
+        <w:r>
+          <w:rPr>
+            <w:noProof/>
+            <w:webHidden/>
+          </w:rPr>
+          <w:t>2</w:t>
+        </w:r>
+        <w:r>
+          <w:rPr>
+            <w:noProof/>
+            <w:webHidden/>
+          </w:rPr>
+          <w:fldChar w:fldCharType="end"/>
+        </w:r>
+      </w:hyperlink>
+    </w:p>
+    <w:p>
+      <w:pPr>
+        <w:pStyle w:val="Abbildungsverzeichnis"/>
+        <w:tabs>
+          <w:tab w:val="right" w:leader="dot" w:pos="9062"/>
+        </w:tabs>
+        <w:spacing w:line="360" w:lineRule="auto"/>
+        <w:rPr>
+          <w:rFonts w:eastAsiaTheme="minorEastAsia"/>
+          <w:noProof/>
+          <w:lang w:eastAsia="de-DE"/>
+        </w:rPr>
+      </w:pPr>
+      <w:hyperlink w:anchor="_Toc8255859" w:history="1">
+        <w:r>
+          <w:rPr>
+            <w:rStyle w:val="Hyperlink"/>
+            <w:noProof/>
+          </w:rPr>
+          <w:t>Abbildung 3: Diagramm des Zustandsautomaten</w:t>
+        </w:r>
+        <w:r>
+          <w:rPr>
+            <w:noProof/>
+            <w:webHidden/>
+          </w:rPr>
+          <w:tab/>
+        </w:r>
+        <w:r>
+          <w:rPr>
+            <w:noProof/>
+            <w:webHidden/>
+          </w:rPr>
+          <w:fldChar w:fldCharType="begin"/>
+        </w:r>
+        <w:r>
+          <w:rPr>
+            <w:noProof/>
+            <w:webHidden/>
+          </w:rPr>
+          <w:instrText xml:space="preserve"> PAGEREF _Toc8255859 \h </w:instrText>
         </w:r>
         <w:r>
           <w:rPr>
@@ -1297,8 +1365,81 @@
     <w:p>
       <w:pPr>
         <w:jc w:val="both"/>
+      </w:pPr>
+      <w:r>
+        <w:t>Diese Dokumentation soll die Grundlegenden Softwarearchitekturentscheidungen und abstrakte Funktionsweise des Simulators näher beschreiben.</w:t>
+      </w:r>
+    </w:p>
+    <w:p>
+      <w:pPr>
+        <w:jc w:val="both"/>
+      </w:pPr>
+    </w:p>
+    <w:p>
+      <w:pPr>
+        <w:keepNext/>
+        <w:jc w:val="both"/>
+      </w:pPr>
+      <w:r>
+        <w:rPr>
+          <w:noProof/>
+        </w:rPr>
+        <w:drawing>
+          <wp:inline distT="0" distB="0" distL="0" distR="0" wp14:anchorId="0D9FB9BC" wp14:editId="19E9B008">
+            <wp:extent cx="5753100" cy="3895725"/>
+            <wp:effectExtent l="0" t="0" r="0" b="9525"/>
+            <wp:docPr id="2" name="Grafik 2"/>
+            <wp:cNvGraphicFramePr>
+              <a:graphicFrameLocks xmlns:a="http://schemas.openxmlformats.org/drawingml/2006/main" noChangeAspect="1"/>
+            </wp:cNvGraphicFramePr>
+            <a:graphic xmlns:a="http://schemas.openxmlformats.org/drawingml/2006/main">
+              <a:graphicData uri="http://schemas.openxmlformats.org/drawingml/2006/picture">
+                <pic:pic xmlns:pic="http://schemas.openxmlformats.org/drawingml/2006/picture">
+                  <pic:nvPicPr>
+                    <pic:cNvPr id="0" name="Picture 1"/>
+                    <pic:cNvPicPr>
+                      <a:picLocks noChangeAspect="1" noChangeArrowheads="1"/>
+                    </pic:cNvPicPr>
+                  </pic:nvPicPr>
+                  <pic:blipFill>
+                    <a:blip r:embed="rId10">
+                      <a:extLst>
+                        <a:ext uri="{28A0092B-C50C-407E-A947-70E740481C1C}">
+                          <a14:useLocalDpi xmlns:a14="http://schemas.microsoft.com/office/drawing/2010/main" val="0"/>
+                        </a:ext>
+                      </a:extLst>
+                    </a:blip>
+                    <a:srcRect/>
+                    <a:stretch>
+                      <a:fillRect/>
+                    </a:stretch>
+                  </pic:blipFill>
+                  <pic:spPr bwMode="auto">
+                    <a:xfrm>
+                      <a:off x="0" y="0"/>
+                      <a:ext cx="5753100" cy="3895725"/>
+                    </a:xfrm>
+                    <a:prstGeom prst="rect">
+                      <a:avLst/>
+                    </a:prstGeom>
+                    <a:noFill/>
+                    <a:ln>
+                      <a:noFill/>
+                    </a:ln>
+                  </pic:spPr>
+                </pic:pic>
+              </a:graphicData>
+            </a:graphic>
+          </wp:inline>
+        </w:drawing>
+      </w:r>
+    </w:p>
+    <w:p>
+      <w:pPr>
+        <w:pStyle w:val="Beschriftung"/>
+        <w:jc w:val="both"/>
         <w:sectPr>
-          <w:footerReference w:type="default" r:id="rId10"/>
+          <w:footerReference w:type="default" r:id="rId11"/>
           <w:pgSz w:w="11906" w:h="16838"/>
           <w:pgMar w:top="1417" w:right="1417" w:bottom="1134" w:left="1417" w:header="708" w:footer="708" w:gutter="0"/>
           <w:pgNumType w:start="1"/>
@@ -1306,20 +1447,35 @@
           <w:docGrid w:linePitch="360"/>
         </w:sectPr>
       </w:pPr>
-      <w:r>
-        <w:t>Diese Dokumentation soll die Grundlegenden Softwarearchitekturentscheidungen und abstrakte Funktionsweise des Simulators näher beschreiben.</w:t>
-      </w:r>
+      <w:bookmarkStart w:id="1" w:name="_Toc8255857"/>
+      <w:r>
+        <w:t xml:space="preserve">Abbildung </w:t>
+      </w:r>
+      <w:fldSimple w:instr=" SEQ Abbildung \* ARABIC ">
+        <w:r>
+          <w:rPr>
+            <w:noProof/>
+          </w:rPr>
+          <w:t>1</w:t>
+        </w:r>
+      </w:fldSimple>
+      <w:r>
+        <w:t>: Screenshot des Simulators</w:t>
+      </w:r>
+      <w:bookmarkStart w:id="2" w:name="_GoBack"/>
+      <w:bookmarkEnd w:id="1"/>
+      <w:bookmarkEnd w:id="2"/>
     </w:p>
     <w:p>
       <w:pPr>
         <w:pStyle w:val="berschrift1"/>
       </w:pPr>
-      <w:bookmarkStart w:id="1" w:name="_Toc8255179"/>
+      <w:bookmarkStart w:id="3" w:name="_Toc8255179"/>
       <w:r>
         <w:lastRenderedPageBreak/>
         <w:t>Klassendiagramm</w:t>
       </w:r>
-      <w:bookmarkEnd w:id="1"/>
+      <w:bookmarkEnd w:id="3"/>
     </w:p>
     <w:p/>
     <w:p>
@@ -1349,7 +1505,7 @@
                     </pic:cNvPicPr>
                   </pic:nvPicPr>
                   <pic:blipFill>
-                    <a:blip r:embed="rId11">
+                    <a:blip r:embed="rId12">
                       <a:extLst>
                         <a:ext uri="{28A0092B-C50C-407E-A947-70E740481C1C}">
                           <a14:useLocalDpi xmlns:a14="http://schemas.microsoft.com/office/drawing/2010/main" val="0"/>
@@ -1386,22 +1542,35 @@
         <w:pStyle w:val="Beschriftung"/>
         <w:jc w:val="both"/>
       </w:pPr>
-      <w:bookmarkStart w:id="2" w:name="_Toc8255182"/>
+      <w:bookmarkStart w:id="4" w:name="_Toc8255858"/>
       <w:r>
         <w:t xml:space="preserve">Abbildung </w:t>
       </w:r>
-      <w:fldSimple w:instr=" SEQ Abbildung \* ARABIC ">
-        <w:r>
-          <w:rPr>
-            <w:noProof/>
-          </w:rPr>
-          <w:t>1</w:t>
-        </w:r>
-      </w:fldSimple>
+      <w:r>
+        <w:fldChar w:fldCharType="begin"/>
+      </w:r>
+      <w:r>
+        <w:instrText xml:space="preserve"> SEQ Abbildung \* ARABIC </w:instrText>
+      </w:r>
+      <w:r>
+        <w:fldChar w:fldCharType="separate"/>
+      </w:r>
+      <w:r>
+        <w:rPr>
+          <w:noProof/>
+        </w:rPr>
+        <w:t>2</w:t>
+      </w:r>
+      <w:r>
+        <w:rPr>
+          <w:noProof/>
+        </w:rPr>
+        <w:fldChar w:fldCharType="end"/>
+      </w:r>
       <w:r>
         <w:t>: Klassendiagramm</w:t>
       </w:r>
-      <w:bookmarkEnd w:id="2"/>
+      <w:bookmarkEnd w:id="4"/>
     </w:p>
     <w:p>
       <w:pPr>
@@ -1418,22 +1587,26 @@
       <w:pPr>
         <w:pStyle w:val="berschrift1"/>
       </w:pPr>
-      <w:bookmarkStart w:id="3" w:name="_Toc8255180"/>
+      <w:bookmarkStart w:id="5" w:name="_Toc8255180"/>
       <w:r>
         <w:lastRenderedPageBreak/>
         <w:t>Zustandsautomat</w:t>
       </w:r>
-      <w:bookmarkEnd w:id="3"/>
+      <w:bookmarkEnd w:id="5"/>
     </w:p>
     <w:p>
       <w:pPr>
         <w:jc w:val="both"/>
       </w:pPr>
       <w:r>
-        <w:t>Zu Grunde des Simulators liegt der in Abbildung 2 visualisierte Zustandsautomat. Dieser sorgt für die korrekte Abarbeitung von Benutzereingaben (bspw. durch den Klick auf einen Button).</w:t>
-      </w:r>
-      <w:bookmarkStart w:id="4" w:name="_GoBack"/>
-      <w:bookmarkEnd w:id="4"/>
+        <w:t xml:space="preserve">Zu Grunde des Simulators liegt der in Abbildung </w:t>
+      </w:r>
+      <w:r>
+        <w:t>3</w:t>
+      </w:r>
+      <w:r>
+        <w:t xml:space="preserve"> visualisierte Zustandsautomat. Dieser sorgt für die korrekte Abarbeitung von Benutzereingaben (bspw. durch den Klick auf einen Button).</w:t>
+      </w:r>
     </w:p>
     <w:p/>
     <w:p>
@@ -1463,7 +1636,7 @@
                     </pic:cNvPicPr>
                   </pic:nvPicPr>
                   <pic:blipFill>
-                    <a:blip r:embed="rId12">
+                    <a:blip r:embed="rId13">
                       <a:extLst>
                         <a:ext uri="{28A0092B-C50C-407E-A947-70E740481C1C}">
                           <a14:useLocalDpi xmlns:a14="http://schemas.microsoft.com/office/drawing/2010/main" val="0"/>
@@ -1500,22 +1673,35 @@
         <w:pStyle w:val="Beschriftung"/>
         <w:jc w:val="both"/>
       </w:pPr>
-      <w:bookmarkStart w:id="5" w:name="_Toc8255183"/>
+      <w:bookmarkStart w:id="6" w:name="_Toc8255859"/>
       <w:r>
         <w:t xml:space="preserve">Abbildung </w:t>
       </w:r>
-      <w:fldSimple w:instr=" SEQ Abbildung \* ARABIC ">
-        <w:r>
-          <w:rPr>
-            <w:noProof/>
-          </w:rPr>
-          <w:t>2</w:t>
-        </w:r>
-      </w:fldSimple>
+      <w:r>
+        <w:fldChar w:fldCharType="begin"/>
+      </w:r>
+      <w:r>
+        <w:instrText xml:space="preserve"> SEQ Abbildung \* ARABIC </w:instrText>
+      </w:r>
+      <w:r>
+        <w:fldChar w:fldCharType="separate"/>
+      </w:r>
+      <w:r>
+        <w:rPr>
+          <w:noProof/>
+        </w:rPr>
+        <w:t>3</w:t>
+      </w:r>
+      <w:r>
+        <w:rPr>
+          <w:noProof/>
+        </w:rPr>
+        <w:fldChar w:fldCharType="end"/>
+      </w:r>
       <w:r>
         <w:t>: Diagramm des Zustandsautomaten</w:t>
       </w:r>
-      <w:bookmarkEnd w:id="5"/>
+      <w:bookmarkEnd w:id="6"/>
     </w:p>
     <w:p>
       <w:r>
@@ -1526,12 +1712,12 @@
       <w:pPr>
         <w:pStyle w:val="berschrift1"/>
       </w:pPr>
-      <w:bookmarkStart w:id="6" w:name="_Toc8255181"/>
+      <w:bookmarkStart w:id="7" w:name="_Toc8255181"/>
       <w:r>
         <w:lastRenderedPageBreak/>
         <w:t>Fazit</w:t>
       </w:r>
-      <w:bookmarkEnd w:id="6"/>
+      <w:bookmarkEnd w:id="7"/>
     </w:p>
     <w:p>
       <w:pPr>
@@ -2640,7 +2826,7 @@
 </file>
 
 <file path=customXml/itemProps1.xml><?xml version="1.0" encoding="utf-8"?>
-<ds:datastoreItem xmlns:ds="http://schemas.openxmlformats.org/officeDocument/2006/customXml" ds:itemID="{3CA9E310-953B-4F4A-B850-AC2FC8A262E7}">
+<ds:datastoreItem xmlns:ds="http://schemas.openxmlformats.org/officeDocument/2006/customXml" ds:itemID="{67D4BDBB-F083-4452-AEEA-88B2FBAB2E7E}">
   <ds:schemaRefs>
     <ds:schemaRef ds:uri="http://schemas.openxmlformats.org/officeDocument/2006/bibliography"/>
   </ds:schemaRefs>

</xml_diff>

<commit_message>
Wrote chapters "Fazit" and "Befehlsausführung"
</commit_message>
<xml_diff>
--- a/src/main/resources/PIC16F84_Simulator_Dokumentation.docx
+++ b/src/main/resources/PIC16F84_Simulator_Dokumentation.docx
@@ -347,6 +347,7 @@
                               <w:sdt>
                                 <w:sdtPr>
                                   <w:rPr>
+                                    <w:rFonts w:ascii="Arial" w:hAnsi="Arial" w:cs="Arial"/>
                                     <w:color w:val="595959" w:themeColor="text1" w:themeTint="A6"/>
                                     <w:sz w:val="28"/>
                                     <w:szCs w:val="28"/>
@@ -364,6 +365,7 @@
                                       <w:pStyle w:val="KeinLeerraum"/>
                                       <w:jc w:val="right"/>
                                       <w:rPr>
+                                        <w:rFonts w:ascii="Arial" w:hAnsi="Arial" w:cs="Arial"/>
                                         <w:color w:val="595959" w:themeColor="text1" w:themeTint="A6"/>
                                         <w:sz w:val="28"/>
                                         <w:szCs w:val="28"/>
@@ -371,6 +373,7 @@
                                     </w:pPr>
                                     <w:r>
                                       <w:rPr>
+                                        <w:rFonts w:ascii="Arial" w:hAnsi="Arial" w:cs="Arial"/>
                                         <w:color w:val="595959" w:themeColor="text1" w:themeTint="A6"/>
                                         <w:sz w:val="28"/>
                                         <w:szCs w:val="28"/>
@@ -423,6 +426,7 @@
                         <w:sdt>
                           <w:sdtPr>
                             <w:rPr>
+                              <w:rFonts w:ascii="Arial" w:hAnsi="Arial" w:cs="Arial"/>
                               <w:color w:val="595959" w:themeColor="text1" w:themeTint="A6"/>
                               <w:sz w:val="28"/>
                               <w:szCs w:val="28"/>
@@ -440,6 +444,7 @@
                                 <w:pStyle w:val="KeinLeerraum"/>
                                 <w:jc w:val="right"/>
                                 <w:rPr>
+                                  <w:rFonts w:ascii="Arial" w:hAnsi="Arial" w:cs="Arial"/>
                                   <w:color w:val="595959" w:themeColor="text1" w:themeTint="A6"/>
                                   <w:sz w:val="28"/>
                                   <w:szCs w:val="28"/>
@@ -447,6 +452,7 @@
                               </w:pPr>
                               <w:r>
                                 <w:rPr>
+                                  <w:rFonts w:ascii="Arial" w:hAnsi="Arial" w:cs="Arial"/>
                                   <w:color w:val="595959" w:themeColor="text1" w:themeTint="A6"/>
                                   <w:sz w:val="28"/>
                                   <w:szCs w:val="28"/>
@@ -544,6 +550,7 @@
                                 <w:pPr>
                                   <w:jc w:val="right"/>
                                   <w:rPr>
+                                    <w:rFonts w:ascii="Arial" w:hAnsi="Arial" w:cs="Arial"/>
                                     <w:color w:val="4472C4" w:themeColor="accent1"/>
                                     <w:sz w:val="64"/>
                                     <w:szCs w:val="64"/>
@@ -552,6 +559,7 @@
                                 <w:sdt>
                                   <w:sdtPr>
                                     <w:rPr>
+                                      <w:rFonts w:ascii="Arial" w:hAnsi="Arial" w:cs="Arial"/>
                                       <w:caps/>
                                       <w:color w:val="4472C4" w:themeColor="accent1"/>
                                       <w:sz w:val="64"/>
@@ -571,6 +579,7 @@
                                   <w:sdtContent>
                                     <w:r>
                                       <w:rPr>
+                                        <w:rFonts w:ascii="Arial" w:hAnsi="Arial" w:cs="Arial"/>
                                         <w:caps/>
                                         <w:color w:val="4472C4" w:themeColor="accent1"/>
                                         <w:sz w:val="64"/>
@@ -584,6 +593,7 @@
                               <w:sdt>
                                 <w:sdtPr>
                                   <w:rPr>
+                                    <w:rFonts w:ascii="Arial" w:hAnsi="Arial" w:cs="Arial"/>
                                     <w:color w:val="404040" w:themeColor="text1" w:themeTint="BF"/>
                                     <w:sz w:val="36"/>
                                     <w:szCs w:val="36"/>
@@ -600,6 +610,7 @@
                                     <w:pPr>
                                       <w:jc w:val="right"/>
                                       <w:rPr>
+                                        <w:rFonts w:ascii="Arial" w:hAnsi="Arial" w:cs="Arial"/>
                                         <w:smallCaps/>
                                         <w:color w:val="404040" w:themeColor="text1" w:themeTint="BF"/>
                                         <w:sz w:val="36"/>
@@ -608,6 +619,7 @@
                                     </w:pPr>
                                     <w:r>
                                       <w:rPr>
+                                        <w:rFonts w:ascii="Arial" w:hAnsi="Arial" w:cs="Arial"/>
                                         <w:color w:val="404040" w:themeColor="text1" w:themeTint="BF"/>
                                         <w:sz w:val="36"/>
                                         <w:szCs w:val="36"/>
@@ -646,6 +658,7 @@
                           <w:pPr>
                             <w:jc w:val="right"/>
                             <w:rPr>
+                              <w:rFonts w:ascii="Arial" w:hAnsi="Arial" w:cs="Arial"/>
                               <w:color w:val="4472C4" w:themeColor="accent1"/>
                               <w:sz w:val="64"/>
                               <w:szCs w:val="64"/>
@@ -654,6 +667,7 @@
                           <w:sdt>
                             <w:sdtPr>
                               <w:rPr>
+                                <w:rFonts w:ascii="Arial" w:hAnsi="Arial" w:cs="Arial"/>
                                 <w:caps/>
                                 <w:color w:val="4472C4" w:themeColor="accent1"/>
                                 <w:sz w:val="64"/>
@@ -673,6 +687,7 @@
                             <w:sdtContent>
                               <w:r>
                                 <w:rPr>
+                                  <w:rFonts w:ascii="Arial" w:hAnsi="Arial" w:cs="Arial"/>
                                   <w:caps/>
                                   <w:color w:val="4472C4" w:themeColor="accent1"/>
                                   <w:sz w:val="64"/>
@@ -686,6 +701,7 @@
                         <w:sdt>
                           <w:sdtPr>
                             <w:rPr>
+                              <w:rFonts w:ascii="Arial" w:hAnsi="Arial" w:cs="Arial"/>
                               <w:color w:val="404040" w:themeColor="text1" w:themeTint="BF"/>
                               <w:sz w:val="36"/>
                               <w:szCs w:val="36"/>
@@ -702,6 +718,7 @@
                               <w:pPr>
                                 <w:jc w:val="right"/>
                                 <w:rPr>
+                                  <w:rFonts w:ascii="Arial" w:hAnsi="Arial" w:cs="Arial"/>
                                   <w:smallCaps/>
                                   <w:color w:val="404040" w:themeColor="text1" w:themeTint="BF"/>
                                   <w:sz w:val="36"/>
@@ -710,6 +727,7 @@
                               </w:pPr>
                               <w:r>
                                 <w:rPr>
+                                  <w:rFonts w:ascii="Arial" w:hAnsi="Arial" w:cs="Arial"/>
                                   <w:color w:val="404040" w:themeColor="text1" w:themeTint="BF"/>
                                   <w:sz w:val="36"/>
                                   <w:szCs w:val="36"/>
@@ -736,7 +754,7 @@
     <w:sdt>
       <w:sdtPr>
         <w:rPr>
-          <w:rFonts w:asciiTheme="minorHAnsi" w:eastAsiaTheme="minorHAnsi" w:hAnsiTheme="minorHAnsi" w:cstheme="minorBidi"/>
+          <w:rFonts w:ascii="Arial" w:eastAsiaTheme="minorHAnsi" w:hAnsi="Arial" w:cs="Arial"/>
           <w:color w:val="auto"/>
           <w:sz w:val="22"/>
           <w:szCs w:val="22"/>
@@ -758,8 +776,14 @@
         <w:p>
           <w:pPr>
             <w:pStyle w:val="Inhaltsverzeichnisberschrift"/>
+            <w:rPr>
+              <w:rFonts w:ascii="Arial" w:hAnsi="Arial" w:cs="Arial"/>
+            </w:rPr>
           </w:pPr>
           <w:r>
+            <w:rPr>
+              <w:rFonts w:ascii="Arial" w:hAnsi="Arial" w:cs="Arial"/>
+            </w:rPr>
             <w:t>Inhaltsverzeichnis</w:t>
           </w:r>
         </w:p>
@@ -770,30 +794,41 @@
               <w:tab w:val="right" w:leader="dot" w:pos="9062"/>
             </w:tabs>
             <w:rPr>
-              <w:rFonts w:eastAsiaTheme="minorEastAsia"/>
+              <w:rFonts w:ascii="Arial" w:eastAsiaTheme="minorEastAsia" w:hAnsi="Arial" w:cs="Arial"/>
               <w:noProof/>
               <w:lang w:eastAsia="de-DE"/>
             </w:rPr>
           </w:pPr>
           <w:r>
+            <w:rPr>
+              <w:rFonts w:ascii="Arial" w:hAnsi="Arial" w:cs="Arial"/>
+            </w:rPr>
             <w:fldChar w:fldCharType="begin"/>
           </w:r>
           <w:r>
+            <w:rPr>
+              <w:rFonts w:ascii="Arial" w:hAnsi="Arial" w:cs="Arial"/>
+            </w:rPr>
             <w:instrText xml:space="preserve"> TOC \o "1-3" \h \z \u </w:instrText>
           </w:r>
           <w:r>
+            <w:rPr>
+              <w:rFonts w:ascii="Arial" w:hAnsi="Arial" w:cs="Arial"/>
+            </w:rPr>
             <w:fldChar w:fldCharType="separate"/>
           </w:r>
-          <w:hyperlink w:anchor="_Toc8255178" w:history="1">
+          <w:hyperlink w:anchor="_Toc8566745" w:history="1">
             <w:r>
               <w:rPr>
                 <w:rStyle w:val="Hyperlink"/>
+                <w:rFonts w:ascii="Arial" w:hAnsi="Arial" w:cs="Arial"/>
                 <w:noProof/>
               </w:rPr>
               <w:t>Einleitung</w:t>
             </w:r>
             <w:r>
               <w:rPr>
+                <w:rFonts w:ascii="Arial" w:hAnsi="Arial" w:cs="Arial"/>
                 <w:noProof/>
                 <w:webHidden/>
               </w:rPr>
@@ -801,6 +836,7 @@
             </w:r>
             <w:r>
               <w:rPr>
+                <w:rFonts w:ascii="Arial" w:hAnsi="Arial" w:cs="Arial"/>
                 <w:noProof/>
                 <w:webHidden/>
               </w:rPr>
@@ -808,19 +844,22 @@
             </w:r>
             <w:r>
               <w:rPr>
+                <w:rFonts w:ascii="Arial" w:hAnsi="Arial" w:cs="Arial"/>
                 <w:noProof/>
                 <w:webHidden/>
               </w:rPr>
-              <w:instrText xml:space="preserve"> PAGEREF _Toc8255178 \h </w:instrText>
+              <w:instrText xml:space="preserve"> PAGEREF _Toc8566745 \h </w:instrText>
             </w:r>
             <w:r>
               <w:rPr>
+                <w:rFonts w:ascii="Arial" w:hAnsi="Arial" w:cs="Arial"/>
                 <w:noProof/>
                 <w:webHidden/>
               </w:rPr>
             </w:r>
             <w:r>
               <w:rPr>
+                <w:rFonts w:ascii="Arial" w:hAnsi="Arial" w:cs="Arial"/>
                 <w:noProof/>
                 <w:webHidden/>
               </w:rPr>
@@ -828,6 +867,7 @@
             </w:r>
             <w:r>
               <w:rPr>
+                <w:rFonts w:ascii="Arial" w:hAnsi="Arial" w:cs="Arial"/>
                 <w:noProof/>
                 <w:webHidden/>
               </w:rPr>
@@ -835,6 +875,7 @@
             </w:r>
             <w:r>
               <w:rPr>
+                <w:rFonts w:ascii="Arial" w:hAnsi="Arial" w:cs="Arial"/>
                 <w:noProof/>
                 <w:webHidden/>
               </w:rPr>
@@ -849,21 +890,23 @@
               <w:tab w:val="right" w:leader="dot" w:pos="9062"/>
             </w:tabs>
             <w:rPr>
-              <w:rFonts w:eastAsiaTheme="minorEastAsia"/>
+              <w:rFonts w:ascii="Arial" w:eastAsiaTheme="minorEastAsia" w:hAnsi="Arial" w:cs="Arial"/>
               <w:noProof/>
               <w:lang w:eastAsia="de-DE"/>
             </w:rPr>
           </w:pPr>
-          <w:hyperlink w:anchor="_Toc8255179" w:history="1">
+          <w:hyperlink w:anchor="_Toc8566746" w:history="1">
             <w:r>
               <w:rPr>
                 <w:rStyle w:val="Hyperlink"/>
+                <w:rFonts w:ascii="Arial" w:hAnsi="Arial" w:cs="Arial"/>
                 <w:noProof/>
               </w:rPr>
               <w:t>Klassendiagramm</w:t>
             </w:r>
             <w:r>
               <w:rPr>
+                <w:rFonts w:ascii="Arial" w:hAnsi="Arial" w:cs="Arial"/>
                 <w:noProof/>
                 <w:webHidden/>
               </w:rPr>
@@ -871,6 +914,7 @@
             </w:r>
             <w:r>
               <w:rPr>
+                <w:rFonts w:ascii="Arial" w:hAnsi="Arial" w:cs="Arial"/>
                 <w:noProof/>
                 <w:webHidden/>
               </w:rPr>
@@ -878,19 +922,22 @@
             </w:r>
             <w:r>
               <w:rPr>
+                <w:rFonts w:ascii="Arial" w:hAnsi="Arial" w:cs="Arial"/>
                 <w:noProof/>
                 <w:webHidden/>
               </w:rPr>
-              <w:instrText xml:space="preserve"> PAGEREF _Toc8255179 \h </w:instrText>
+              <w:instrText xml:space="preserve"> PAGEREF _Toc8566746 \h </w:instrText>
             </w:r>
             <w:r>
               <w:rPr>
+                <w:rFonts w:ascii="Arial" w:hAnsi="Arial" w:cs="Arial"/>
                 <w:noProof/>
                 <w:webHidden/>
               </w:rPr>
             </w:r>
             <w:r>
               <w:rPr>
+                <w:rFonts w:ascii="Arial" w:hAnsi="Arial" w:cs="Arial"/>
                 <w:noProof/>
                 <w:webHidden/>
               </w:rPr>
@@ -898,6 +945,7 @@
             </w:r>
             <w:r>
               <w:rPr>
+                <w:rFonts w:ascii="Arial" w:hAnsi="Arial" w:cs="Arial"/>
                 <w:noProof/>
                 <w:webHidden/>
               </w:rPr>
@@ -905,6 +953,7 @@
             </w:r>
             <w:r>
               <w:rPr>
+                <w:rFonts w:ascii="Arial" w:hAnsi="Arial" w:cs="Arial"/>
                 <w:noProof/>
                 <w:webHidden/>
               </w:rPr>
@@ -919,21 +968,23 @@
               <w:tab w:val="right" w:leader="dot" w:pos="9062"/>
             </w:tabs>
             <w:rPr>
-              <w:rFonts w:eastAsiaTheme="minorEastAsia"/>
+              <w:rFonts w:ascii="Arial" w:eastAsiaTheme="minorEastAsia" w:hAnsi="Arial" w:cs="Arial"/>
               <w:noProof/>
               <w:lang w:eastAsia="de-DE"/>
             </w:rPr>
           </w:pPr>
-          <w:hyperlink w:anchor="_Toc8255180" w:history="1">
+          <w:hyperlink w:anchor="_Toc8566747" w:history="1">
             <w:r>
               <w:rPr>
                 <w:rStyle w:val="Hyperlink"/>
+                <w:rFonts w:ascii="Arial" w:hAnsi="Arial" w:cs="Arial"/>
                 <w:noProof/>
               </w:rPr>
               <w:t>Zustandsautomat</w:t>
             </w:r>
             <w:r>
               <w:rPr>
+                <w:rFonts w:ascii="Arial" w:hAnsi="Arial" w:cs="Arial"/>
                 <w:noProof/>
                 <w:webHidden/>
               </w:rPr>
@@ -941,6 +992,7 @@
             </w:r>
             <w:r>
               <w:rPr>
+                <w:rFonts w:ascii="Arial" w:hAnsi="Arial" w:cs="Arial"/>
                 <w:noProof/>
                 <w:webHidden/>
               </w:rPr>
@@ -948,19 +1000,22 @@
             </w:r>
             <w:r>
               <w:rPr>
+                <w:rFonts w:ascii="Arial" w:hAnsi="Arial" w:cs="Arial"/>
                 <w:noProof/>
                 <w:webHidden/>
               </w:rPr>
-              <w:instrText xml:space="preserve"> PAGEREF _Toc8255180 \h </w:instrText>
+              <w:instrText xml:space="preserve"> PAGEREF _Toc8566747 \h </w:instrText>
             </w:r>
             <w:r>
               <w:rPr>
+                <w:rFonts w:ascii="Arial" w:hAnsi="Arial" w:cs="Arial"/>
                 <w:noProof/>
                 <w:webHidden/>
               </w:rPr>
             </w:r>
             <w:r>
               <w:rPr>
+                <w:rFonts w:ascii="Arial" w:hAnsi="Arial" w:cs="Arial"/>
                 <w:noProof/>
                 <w:webHidden/>
               </w:rPr>
@@ -968,6 +1023,7 @@
             </w:r>
             <w:r>
               <w:rPr>
+                <w:rFonts w:ascii="Arial" w:hAnsi="Arial" w:cs="Arial"/>
                 <w:noProof/>
                 <w:webHidden/>
               </w:rPr>
@@ -975,6 +1031,7 @@
             </w:r>
             <w:r>
               <w:rPr>
+                <w:rFonts w:ascii="Arial" w:hAnsi="Arial" w:cs="Arial"/>
                 <w:noProof/>
                 <w:webHidden/>
               </w:rPr>
@@ -989,21 +1046,23 @@
               <w:tab w:val="right" w:leader="dot" w:pos="9062"/>
             </w:tabs>
             <w:rPr>
-              <w:rFonts w:eastAsiaTheme="minorEastAsia"/>
+              <w:rFonts w:ascii="Arial" w:eastAsiaTheme="minorEastAsia" w:hAnsi="Arial" w:cs="Arial"/>
               <w:noProof/>
               <w:lang w:eastAsia="de-DE"/>
             </w:rPr>
           </w:pPr>
-          <w:hyperlink w:anchor="_Toc8255181" w:history="1">
+          <w:hyperlink w:anchor="_Toc8566748" w:history="1">
             <w:r>
               <w:rPr>
                 <w:rStyle w:val="Hyperlink"/>
+                <w:rFonts w:ascii="Arial" w:hAnsi="Arial" w:cs="Arial"/>
                 <w:noProof/>
               </w:rPr>
-              <w:t>Fazit</w:t>
+              <w:t>Befehlsausführung</w:t>
             </w:r>
             <w:r>
               <w:rPr>
+                <w:rFonts w:ascii="Arial" w:hAnsi="Arial" w:cs="Arial"/>
                 <w:noProof/>
                 <w:webHidden/>
               </w:rPr>
@@ -1011,6 +1070,7 @@
             </w:r>
             <w:r>
               <w:rPr>
+                <w:rFonts w:ascii="Arial" w:hAnsi="Arial" w:cs="Arial"/>
                 <w:noProof/>
                 <w:webHidden/>
               </w:rPr>
@@ -1018,19 +1078,22 @@
             </w:r>
             <w:r>
               <w:rPr>
+                <w:rFonts w:ascii="Arial" w:hAnsi="Arial" w:cs="Arial"/>
                 <w:noProof/>
                 <w:webHidden/>
               </w:rPr>
-              <w:instrText xml:space="preserve"> PAGEREF _Toc8255181 \h </w:instrText>
+              <w:instrText xml:space="preserve"> PAGEREF _Toc8566748 \h </w:instrText>
             </w:r>
             <w:r>
               <w:rPr>
+                <w:rFonts w:ascii="Arial" w:hAnsi="Arial" w:cs="Arial"/>
                 <w:noProof/>
                 <w:webHidden/>
               </w:rPr>
             </w:r>
             <w:r>
               <w:rPr>
+                <w:rFonts w:ascii="Arial" w:hAnsi="Arial" w:cs="Arial"/>
                 <w:noProof/>
                 <w:webHidden/>
               </w:rPr>
@@ -1038,6 +1101,7 @@
             </w:r>
             <w:r>
               <w:rPr>
+                <w:rFonts w:ascii="Arial" w:hAnsi="Arial" w:cs="Arial"/>
                 <w:noProof/>
                 <w:webHidden/>
               </w:rPr>
@@ -1045,6 +1109,7 @@
             </w:r>
             <w:r>
               <w:rPr>
+                <w:rFonts w:ascii="Arial" w:hAnsi="Arial" w:cs="Arial"/>
                 <w:noProof/>
                 <w:webHidden/>
               </w:rPr>
@@ -1053,8 +1118,92 @@
           </w:hyperlink>
         </w:p>
         <w:p>
+          <w:pPr>
+            <w:pStyle w:val="Verzeichnis1"/>
+            <w:tabs>
+              <w:tab w:val="right" w:leader="dot" w:pos="9062"/>
+            </w:tabs>
+            <w:rPr>
+              <w:rFonts w:ascii="Arial" w:eastAsiaTheme="minorEastAsia" w:hAnsi="Arial" w:cs="Arial"/>
+              <w:noProof/>
+              <w:lang w:eastAsia="de-DE"/>
+            </w:rPr>
+          </w:pPr>
+          <w:hyperlink w:anchor="_Toc8566749" w:history="1">
+            <w:r>
+              <w:rPr>
+                <w:rStyle w:val="Hyperlink"/>
+                <w:rFonts w:ascii="Arial" w:hAnsi="Arial" w:cs="Arial"/>
+                <w:noProof/>
+              </w:rPr>
+              <w:t>Fazit</w:t>
+            </w:r>
+            <w:r>
+              <w:rPr>
+                <w:rFonts w:ascii="Arial" w:hAnsi="Arial" w:cs="Arial"/>
+                <w:noProof/>
+                <w:webHidden/>
+              </w:rPr>
+              <w:tab/>
+            </w:r>
+            <w:r>
+              <w:rPr>
+                <w:rFonts w:ascii="Arial" w:hAnsi="Arial" w:cs="Arial"/>
+                <w:noProof/>
+                <w:webHidden/>
+              </w:rPr>
+              <w:fldChar w:fldCharType="begin"/>
+            </w:r>
+            <w:r>
+              <w:rPr>
+                <w:rFonts w:ascii="Arial" w:hAnsi="Arial" w:cs="Arial"/>
+                <w:noProof/>
+                <w:webHidden/>
+              </w:rPr>
+              <w:instrText xml:space="preserve"> PAGEREF _Toc8566749 \h </w:instrText>
+            </w:r>
+            <w:r>
+              <w:rPr>
+                <w:rFonts w:ascii="Arial" w:hAnsi="Arial" w:cs="Arial"/>
+                <w:noProof/>
+                <w:webHidden/>
+              </w:rPr>
+            </w:r>
+            <w:r>
+              <w:rPr>
+                <w:rFonts w:ascii="Arial" w:hAnsi="Arial" w:cs="Arial"/>
+                <w:noProof/>
+                <w:webHidden/>
+              </w:rPr>
+              <w:fldChar w:fldCharType="separate"/>
+            </w:r>
+            <w:r>
+              <w:rPr>
+                <w:rFonts w:ascii="Arial" w:hAnsi="Arial" w:cs="Arial"/>
+                <w:noProof/>
+                <w:webHidden/>
+              </w:rPr>
+              <w:t>5</w:t>
+            </w:r>
+            <w:r>
+              <w:rPr>
+                <w:rFonts w:ascii="Arial" w:hAnsi="Arial" w:cs="Arial"/>
+                <w:noProof/>
+                <w:webHidden/>
+              </w:rPr>
+              <w:fldChar w:fldCharType="end"/>
+            </w:r>
+          </w:hyperlink>
+        </w:p>
+        <w:p>
+          <w:pPr>
+            <w:rPr>
+              <w:rFonts w:ascii="Arial" w:hAnsi="Arial" w:cs="Arial"/>
+            </w:rPr>
+          </w:pPr>
           <w:r>
             <w:rPr>
+              <w:rFonts w:ascii="Arial" w:hAnsi="Arial" w:cs="Arial"/>
               <w:b/>
               <w:bCs/>
             </w:rPr>
@@ -1066,8 +1215,14 @@
     <w:p>
       <w:pPr>
         <w:pStyle w:val="Inhaltsverzeichnisberschrift"/>
-      </w:pPr>
-      <w:r>
+        <w:rPr>
+          <w:rFonts w:ascii="Arial" w:hAnsi="Arial" w:cs="Arial"/>
+        </w:rPr>
+      </w:pPr>
+      <w:r>
+        <w:rPr>
+          <w:rFonts w:ascii="Arial" w:hAnsi="Arial" w:cs="Arial"/>
+        </w:rPr>
         <w:t>Abbildungsverzeichnis</w:t>
       </w:r>
     </w:p>
@@ -1079,30 +1234,41 @@
         </w:tabs>
         <w:spacing w:line="360" w:lineRule="auto"/>
         <w:rPr>
-          <w:rFonts w:eastAsiaTheme="minorEastAsia"/>
+          <w:rFonts w:ascii="Arial" w:eastAsiaTheme="minorEastAsia" w:hAnsi="Arial" w:cs="Arial"/>
           <w:noProof/>
           <w:lang w:eastAsia="de-DE"/>
         </w:rPr>
       </w:pPr>
       <w:r>
+        <w:rPr>
+          <w:rFonts w:ascii="Arial" w:hAnsi="Arial" w:cs="Arial"/>
+        </w:rPr>
         <w:fldChar w:fldCharType="begin"/>
       </w:r>
       <w:r>
+        <w:rPr>
+          <w:rFonts w:ascii="Arial" w:hAnsi="Arial" w:cs="Arial"/>
+        </w:rPr>
         <w:instrText xml:space="preserve"> TOC \h \z \c "Abbildung" </w:instrText>
       </w:r>
       <w:r>
+        <w:rPr>
+          <w:rFonts w:ascii="Arial" w:hAnsi="Arial" w:cs="Arial"/>
+        </w:rPr>
         <w:fldChar w:fldCharType="separate"/>
       </w:r>
-      <w:hyperlink w:anchor="_Toc8255857" w:history="1">
+      <w:hyperlink w:anchor="_Toc8566741" w:history="1">
         <w:r>
           <w:rPr>
             <w:rStyle w:val="Hyperlink"/>
+            <w:rFonts w:ascii="Arial" w:hAnsi="Arial" w:cs="Arial"/>
             <w:noProof/>
           </w:rPr>
           <w:t>Abbildung 1: Screenshot des Simulators</w:t>
         </w:r>
         <w:r>
           <w:rPr>
+            <w:rFonts w:ascii="Arial" w:hAnsi="Arial" w:cs="Arial"/>
             <w:noProof/>
             <w:webHidden/>
           </w:rPr>
@@ -1110,6 +1276,7 @@
         </w:r>
         <w:r>
           <w:rPr>
+            <w:rFonts w:ascii="Arial" w:hAnsi="Arial" w:cs="Arial"/>
             <w:noProof/>
             <w:webHidden/>
           </w:rPr>
@@ -1117,19 +1284,22 @@
         </w:r>
         <w:r>
           <w:rPr>
+            <w:rFonts w:ascii="Arial" w:hAnsi="Arial" w:cs="Arial"/>
             <w:noProof/>
             <w:webHidden/>
           </w:rPr>
-          <w:instrText xml:space="preserve"> PAGEREF _Toc8255857 \h </w:instrText>
+          <w:instrText xml:space="preserve"> PAGEREF _Toc8566741 \h </w:instrText>
         </w:r>
         <w:r>
           <w:rPr>
+            <w:rFonts w:ascii="Arial" w:hAnsi="Arial" w:cs="Arial"/>
             <w:noProof/>
             <w:webHidden/>
           </w:rPr>
         </w:r>
         <w:r>
           <w:rPr>
+            <w:rFonts w:ascii="Arial" w:hAnsi="Arial" w:cs="Arial"/>
             <w:noProof/>
             <w:webHidden/>
           </w:rPr>
@@ -1137,6 +1307,7 @@
         </w:r>
         <w:r>
           <w:rPr>
+            <w:rFonts w:ascii="Arial" w:hAnsi="Arial" w:cs="Arial"/>
             <w:noProof/>
             <w:webHidden/>
           </w:rPr>
@@ -1144,6 +1315,7 @@
         </w:r>
         <w:r>
           <w:rPr>
+            <w:rFonts w:ascii="Arial" w:hAnsi="Arial" w:cs="Arial"/>
             <w:noProof/>
             <w:webHidden/>
           </w:rPr>
@@ -1159,21 +1331,23 @@
         </w:tabs>
         <w:spacing w:line="360" w:lineRule="auto"/>
         <w:rPr>
-          <w:rFonts w:eastAsiaTheme="minorEastAsia"/>
+          <w:rFonts w:ascii="Arial" w:eastAsiaTheme="minorEastAsia" w:hAnsi="Arial" w:cs="Arial"/>
           <w:noProof/>
           <w:lang w:eastAsia="de-DE"/>
         </w:rPr>
       </w:pPr>
-      <w:hyperlink w:anchor="_Toc8255858" w:history="1">
+      <w:hyperlink w:anchor="_Toc8566742" w:history="1">
         <w:r>
           <w:rPr>
             <w:rStyle w:val="Hyperlink"/>
+            <w:rFonts w:ascii="Arial" w:hAnsi="Arial" w:cs="Arial"/>
             <w:noProof/>
           </w:rPr>
           <w:t>Abbildung 2: Klassendiagramm</w:t>
         </w:r>
         <w:r>
           <w:rPr>
+            <w:rFonts w:ascii="Arial" w:hAnsi="Arial" w:cs="Arial"/>
             <w:noProof/>
             <w:webHidden/>
           </w:rPr>
@@ -1181,6 +1355,7 @@
         </w:r>
         <w:r>
           <w:rPr>
+            <w:rFonts w:ascii="Arial" w:hAnsi="Arial" w:cs="Arial"/>
             <w:noProof/>
             <w:webHidden/>
           </w:rPr>
@@ -1188,19 +1363,22 @@
         </w:r>
         <w:r>
           <w:rPr>
+            <w:rFonts w:ascii="Arial" w:hAnsi="Arial" w:cs="Arial"/>
             <w:noProof/>
             <w:webHidden/>
           </w:rPr>
-          <w:instrText xml:space="preserve"> PAGEREF _Toc8255858 \h </w:instrText>
+          <w:instrText xml:space="preserve"> PAGEREF _Toc8566742 \h </w:instrText>
         </w:r>
         <w:r>
           <w:rPr>
+            <w:rFonts w:ascii="Arial" w:hAnsi="Arial" w:cs="Arial"/>
             <w:noProof/>
             <w:webHidden/>
           </w:rPr>
         </w:r>
         <w:r>
           <w:rPr>
+            <w:rFonts w:ascii="Arial" w:hAnsi="Arial" w:cs="Arial"/>
             <w:noProof/>
             <w:webHidden/>
           </w:rPr>
@@ -1208,6 +1386,7 @@
         </w:r>
         <w:r>
           <w:rPr>
+            <w:rFonts w:ascii="Arial" w:hAnsi="Arial" w:cs="Arial"/>
             <w:noProof/>
             <w:webHidden/>
           </w:rPr>
@@ -1215,6 +1394,7 @@
         </w:r>
         <w:r>
           <w:rPr>
+            <w:rFonts w:ascii="Arial" w:hAnsi="Arial" w:cs="Arial"/>
             <w:noProof/>
             <w:webHidden/>
           </w:rPr>
@@ -1230,21 +1410,23 @@
         </w:tabs>
         <w:spacing w:line="360" w:lineRule="auto"/>
         <w:rPr>
-          <w:rFonts w:eastAsiaTheme="minorEastAsia"/>
+          <w:rFonts w:ascii="Arial" w:eastAsiaTheme="minorEastAsia" w:hAnsi="Arial" w:cs="Arial"/>
           <w:noProof/>
           <w:lang w:eastAsia="de-DE"/>
         </w:rPr>
       </w:pPr>
-      <w:hyperlink w:anchor="_Toc8255859" w:history="1">
+      <w:hyperlink w:anchor="_Toc8566743" w:history="1">
         <w:r>
           <w:rPr>
             <w:rStyle w:val="Hyperlink"/>
+            <w:rFonts w:ascii="Arial" w:hAnsi="Arial" w:cs="Arial"/>
             <w:noProof/>
           </w:rPr>
           <w:t>Abbildung 3: Diagramm des Zustandsautomaten</w:t>
         </w:r>
         <w:r>
           <w:rPr>
+            <w:rFonts w:ascii="Arial" w:hAnsi="Arial" w:cs="Arial"/>
             <w:noProof/>
             <w:webHidden/>
           </w:rPr>
@@ -1252,6 +1434,7 @@
         </w:r>
         <w:r>
           <w:rPr>
+            <w:rFonts w:ascii="Arial" w:hAnsi="Arial" w:cs="Arial"/>
             <w:noProof/>
             <w:webHidden/>
           </w:rPr>
@@ -1259,19 +1442,22 @@
         </w:r>
         <w:r>
           <w:rPr>
+            <w:rFonts w:ascii="Arial" w:hAnsi="Arial" w:cs="Arial"/>
             <w:noProof/>
             <w:webHidden/>
           </w:rPr>
-          <w:instrText xml:space="preserve"> PAGEREF _Toc8255859 \h </w:instrText>
+          <w:instrText xml:space="preserve"> PAGEREF _Toc8566743 \h </w:instrText>
         </w:r>
         <w:r>
           <w:rPr>
+            <w:rFonts w:ascii="Arial" w:hAnsi="Arial" w:cs="Arial"/>
             <w:noProof/>
             <w:webHidden/>
           </w:rPr>
         </w:r>
         <w:r>
           <w:rPr>
+            <w:rFonts w:ascii="Arial" w:hAnsi="Arial" w:cs="Arial"/>
             <w:noProof/>
             <w:webHidden/>
           </w:rPr>
@@ -1279,6 +1465,7 @@
         </w:r>
         <w:r>
           <w:rPr>
+            <w:rFonts w:ascii="Arial" w:hAnsi="Arial" w:cs="Arial"/>
             <w:noProof/>
             <w:webHidden/>
           </w:rPr>
@@ -1286,6 +1473,7 @@
         </w:r>
         <w:r>
           <w:rPr>
+            <w:rFonts w:ascii="Arial" w:hAnsi="Arial" w:cs="Arial"/>
             <w:noProof/>
             <w:webHidden/>
           </w:rPr>
@@ -1295,6 +1483,9 @@
     </w:p>
     <w:p>
       <w:r>
+        <w:rPr>
+          <w:rFonts w:ascii="Arial" w:hAnsi="Arial" w:cs="Arial"/>
+        </w:rPr>
         <w:fldChar w:fldCharType="end"/>
       </w:r>
     </w:p>
@@ -1319,9 +1510,15 @@
     <w:p>
       <w:pPr>
         <w:pStyle w:val="berschrift1"/>
-      </w:pPr>
-      <w:bookmarkStart w:id="0" w:name="_Toc8255178"/>
-      <w:r>
+        <w:rPr>
+          <w:rFonts w:ascii="Arial" w:hAnsi="Arial" w:cs="Arial"/>
+        </w:rPr>
+      </w:pPr>
+      <w:bookmarkStart w:id="0" w:name="_Toc8566745"/>
+      <w:r>
+        <w:rPr>
+          <w:rFonts w:ascii="Arial" w:hAnsi="Arial" w:cs="Arial"/>
+        </w:rPr>
         <w:lastRenderedPageBreak/>
         <w:t>Einleitung</w:t>
       </w:r>
@@ -1330,43 +1527,94 @@
     <w:p>
       <w:pPr>
         <w:jc w:val="both"/>
-      </w:pPr>
-      <w:r>
+        <w:rPr>
+          <w:rFonts w:ascii="Arial" w:hAnsi="Arial" w:cs="Arial"/>
+        </w:rPr>
+      </w:pPr>
+      <w:r>
+        <w:rPr>
+          <w:rFonts w:ascii="Arial" w:hAnsi="Arial" w:cs="Arial"/>
+        </w:rPr>
         <w:t>Im Rahmen des Labors zu</w:t>
       </w:r>
       <w:r>
+        <w:rPr>
+          <w:rFonts w:ascii="Arial" w:hAnsi="Arial" w:cs="Arial"/>
+        </w:rPr>
         <w:t xml:space="preserve"> der</w:t>
       </w:r>
       <w:r>
+        <w:rPr>
+          <w:rFonts w:ascii="Arial" w:hAnsi="Arial" w:cs="Arial"/>
+        </w:rPr>
         <w:t xml:space="preserve"> Lehrveranstaltung „Rechnerarchitekturen“ sollte ein Simulator für d</w:t>
       </w:r>
       <w:r>
+        <w:rPr>
+          <w:rFonts w:ascii="Arial" w:hAnsi="Arial" w:cs="Arial"/>
+        </w:rPr>
         <w:t>en</w:t>
       </w:r>
       <w:r>
+        <w:rPr>
+          <w:rFonts w:ascii="Arial" w:hAnsi="Arial" w:cs="Arial"/>
+        </w:rPr>
         <w:t xml:space="preserve"> Microcontroller</w:t>
       </w:r>
       <w:r>
+        <w:rPr>
+          <w:rFonts w:ascii="Arial" w:hAnsi="Arial" w:cs="Arial"/>
+        </w:rPr>
         <w:t xml:space="preserve"> „PIC16F84“ umgesetzt werden</w:t>
       </w:r>
       <w:r>
+        <w:rPr>
+          <w:rFonts w:ascii="Arial" w:hAnsi="Arial" w:cs="Arial"/>
+        </w:rPr>
         <w:t>.</w:t>
       </w:r>
       <w:r>
+        <w:rPr>
+          <w:rFonts w:ascii="Arial" w:hAnsi="Arial" w:cs="Arial"/>
+        </w:rPr>
         <w:t xml:space="preserve"> Dabei wurde die Programmiersprache mit Java vorgegeben. Welches Framework für die Implementierung d</w:t>
       </w:r>
       <w:r>
-        <w:t xml:space="preserve">er graphischen Benutzeroberfläche </w:t>
-      </w:r>
-      <w:r>
+        <w:rPr>
+          <w:rFonts w:ascii="Arial" w:hAnsi="Arial" w:cs="Arial"/>
+        </w:rPr>
+        <w:t>er gra</w:t>
+      </w:r>
+      <w:r>
+        <w:rPr>
+          <w:rFonts w:ascii="Arial" w:hAnsi="Arial" w:cs="Arial"/>
+        </w:rPr>
+        <w:t>ph</w:t>
+      </w:r>
+      <w:r>
+        <w:rPr>
+          <w:rFonts w:ascii="Arial" w:hAnsi="Arial" w:cs="Arial"/>
+        </w:rPr>
+        <w:t xml:space="preserve">ischen Benutzeroberfläche </w:t>
+      </w:r>
+      <w:r>
+        <w:rPr>
+          <w:rFonts w:ascii="Arial" w:hAnsi="Arial" w:cs="Arial"/>
+        </w:rPr>
         <w:t>verwendet werden soll wurde allerdings nicht vorgegeben.</w:t>
       </w:r>
     </w:p>
     <w:p>
       <w:pPr>
         <w:jc w:val="both"/>
-      </w:pPr>
-      <w:r>
+        <w:rPr>
+          <w:rFonts w:ascii="Arial" w:hAnsi="Arial" w:cs="Arial"/>
+        </w:rPr>
+      </w:pPr>
+      <w:r>
+        <w:rPr>
+          <w:rFonts w:ascii="Arial" w:hAnsi="Arial" w:cs="Arial"/>
+        </w:rPr>
         <w:t>Diese Dokumentation soll die Grundlegenden Softwarearchitekturentscheidungen und abstrakte Funktionsweise des Simulators näher beschreiben.</w:t>
       </w:r>
     </w:p>
@@ -1438,6 +1686,9 @@
       <w:pPr>
         <w:pStyle w:val="Beschriftung"/>
         <w:jc w:val="both"/>
+        <w:rPr>
+          <w:rFonts w:ascii="Arial" w:hAnsi="Arial" w:cs="Arial"/>
+        </w:rPr>
         <w:sectPr>
           <w:footerReference w:type="default" r:id="rId11"/>
           <w:pgSz w:w="11906" w:h="16838"/>
@@ -1447,35 +1698,69 @@
           <w:docGrid w:linePitch="360"/>
         </w:sectPr>
       </w:pPr>
-      <w:bookmarkStart w:id="1" w:name="_Toc8255857"/>
-      <w:r>
+      <w:bookmarkStart w:id="1" w:name="_Toc8566741"/>
+      <w:r>
+        <w:rPr>
+          <w:rFonts w:ascii="Arial" w:hAnsi="Arial" w:cs="Arial"/>
+        </w:rPr>
         <w:t xml:space="preserve">Abbildung </w:t>
       </w:r>
-      <w:fldSimple w:instr=" SEQ Abbildung \* ARABIC ">
-        <w:r>
-          <w:rPr>
-            <w:noProof/>
-          </w:rPr>
-          <w:t>1</w:t>
-        </w:r>
-      </w:fldSimple>
-      <w:r>
+      <w:r>
+        <w:rPr>
+          <w:rFonts w:ascii="Arial" w:hAnsi="Arial" w:cs="Arial"/>
+        </w:rPr>
+        <w:fldChar w:fldCharType="begin"/>
+      </w:r>
+      <w:r>
+        <w:rPr>
+          <w:rFonts w:ascii="Arial" w:hAnsi="Arial" w:cs="Arial"/>
+        </w:rPr>
+        <w:instrText xml:space="preserve"> SEQ Abbildung \* ARABIC </w:instrText>
+      </w:r>
+      <w:r>
+        <w:rPr>
+          <w:rFonts w:ascii="Arial" w:hAnsi="Arial" w:cs="Arial"/>
+        </w:rPr>
+        <w:fldChar w:fldCharType="separate"/>
+      </w:r>
+      <w:r>
+        <w:rPr>
+          <w:rFonts w:ascii="Arial" w:hAnsi="Arial" w:cs="Arial"/>
+          <w:noProof/>
+        </w:rPr>
+        <w:t>1</w:t>
+      </w:r>
+      <w:r>
+        <w:rPr>
+          <w:rFonts w:ascii="Arial" w:hAnsi="Arial" w:cs="Arial"/>
+          <w:noProof/>
+        </w:rPr>
+        <w:fldChar w:fldCharType="end"/>
+      </w:r>
+      <w:r>
+        <w:rPr>
+          <w:rFonts w:ascii="Arial" w:hAnsi="Arial" w:cs="Arial"/>
+        </w:rPr>
         <w:t>: Screenshot des Simulators</w:t>
       </w:r>
-      <w:bookmarkStart w:id="2" w:name="_GoBack"/>
       <w:bookmarkEnd w:id="1"/>
-      <w:bookmarkEnd w:id="2"/>
     </w:p>
     <w:p>
       <w:pPr>
         <w:pStyle w:val="berschrift1"/>
-      </w:pPr>
-      <w:bookmarkStart w:id="3" w:name="_Toc8255179"/>
-      <w:r>
+        <w:rPr>
+          <w:rFonts w:ascii="Arial" w:hAnsi="Arial" w:cs="Arial"/>
+        </w:rPr>
+      </w:pPr>
+      <w:bookmarkStart w:id="2" w:name="_Toc8566746"/>
+      <w:r>
+        <w:rPr>
+          <w:rFonts w:ascii="Arial" w:hAnsi="Arial" w:cs="Arial"/>
+        </w:rPr>
         <w:lastRenderedPageBreak/>
         <w:t>Klassendiagramm</w:t>
       </w:r>
-      <w:bookmarkEnd w:id="3"/>
+      <w:bookmarkEnd w:id="2"/>
     </w:p>
     <w:p/>
     <w:p>
@@ -1541,36 +1826,56 @@
       <w:pPr>
         <w:pStyle w:val="Beschriftung"/>
         <w:jc w:val="both"/>
-      </w:pPr>
-      <w:bookmarkStart w:id="4" w:name="_Toc8255858"/>
-      <w:r>
+        <w:rPr>
+          <w:rFonts w:ascii="Arial" w:hAnsi="Arial" w:cs="Arial"/>
+        </w:rPr>
+      </w:pPr>
+      <w:bookmarkStart w:id="3" w:name="_Toc8566742"/>
+      <w:r>
+        <w:rPr>
+          <w:rFonts w:ascii="Arial" w:hAnsi="Arial" w:cs="Arial"/>
+        </w:rPr>
         <w:t xml:space="preserve">Abbildung </w:t>
       </w:r>
       <w:r>
+        <w:rPr>
+          <w:rFonts w:ascii="Arial" w:hAnsi="Arial" w:cs="Arial"/>
+        </w:rPr>
         <w:fldChar w:fldCharType="begin"/>
       </w:r>
       <w:r>
+        <w:rPr>
+          <w:rFonts w:ascii="Arial" w:hAnsi="Arial" w:cs="Arial"/>
+        </w:rPr>
         <w:instrText xml:space="preserve"> SEQ Abbildung \* ARABIC </w:instrText>
       </w:r>
       <w:r>
+        <w:rPr>
+          <w:rFonts w:ascii="Arial" w:hAnsi="Arial" w:cs="Arial"/>
+        </w:rPr>
         <w:fldChar w:fldCharType="separate"/>
       </w:r>
       <w:r>
         <w:rPr>
+          <w:rFonts w:ascii="Arial" w:hAnsi="Arial" w:cs="Arial"/>
           <w:noProof/>
         </w:rPr>
         <w:t>2</w:t>
       </w:r>
       <w:r>
         <w:rPr>
+          <w:rFonts w:ascii="Arial" w:hAnsi="Arial" w:cs="Arial"/>
           <w:noProof/>
         </w:rPr>
         <w:fldChar w:fldCharType="end"/>
       </w:r>
       <w:r>
+        <w:rPr>
+          <w:rFonts w:ascii="Arial" w:hAnsi="Arial" w:cs="Arial"/>
+        </w:rPr>
         <w:t>: Klassendiagramm</w:t>
       </w:r>
-      <w:bookmarkEnd w:id="4"/>
+      <w:bookmarkEnd w:id="3"/>
     </w:p>
     <w:p>
       <w:pPr>
@@ -1585,26 +1890,155 @@
     </w:p>
     <w:p>
       <w:pPr>
-        <w:pStyle w:val="berschrift1"/>
-      </w:pPr>
-      <w:bookmarkStart w:id="5" w:name="_Toc8255180"/>
-      <w:r>
+        <w:jc w:val="both"/>
+        <w:rPr>
+          <w:rFonts w:ascii="Arial" w:hAnsi="Arial" w:cs="Arial"/>
+        </w:rPr>
+      </w:pPr>
+      <w:r>
+        <w:rPr>
+          <w:rFonts w:ascii="Arial" w:hAnsi="Arial" w:cs="Arial"/>
+        </w:rPr>
         <w:lastRenderedPageBreak/>
-        <w:t>Zustandsautomat</w:t>
-      </w:r>
-      <w:bookmarkEnd w:id="5"/>
+        <w:t xml:space="preserve">Die Abbildung 2 zeigt die essenziellsten Klassen des PIC16F84-Simulators. Nicht zu sehen sind unter anderem die Klassen der 35 Befehle, welche von dem Microcontroller unterstützt werden. </w:t>
+      </w:r>
+      <w:r>
+        <w:rPr>
+          <w:rFonts w:ascii="Arial" w:hAnsi="Arial" w:cs="Arial"/>
+        </w:rPr>
+        <w:t xml:space="preserve">Die </w:t>
+      </w:r>
+      <w:r>
+        <w:rPr>
+          <w:rFonts w:ascii="Arial" w:hAnsi="Arial" w:cs="Arial"/>
+        </w:rPr>
+        <w:t xml:space="preserve">zentralen Klassen des </w:t>
+      </w:r>
+      <w:r>
+        <w:rPr>
+          <w:rFonts w:ascii="Arial" w:hAnsi="Arial" w:cs="Arial"/>
+        </w:rPr>
+        <w:t>Projekts sind die folgende:</w:t>
+      </w:r>
     </w:p>
     <w:p>
       <w:pPr>
+        <w:pStyle w:val="Listenabsatz"/>
+        <w:numPr>
+          <w:ilvl w:val="0"/>
+          <w:numId w:val="2"/>
+        </w:numPr>
         <w:jc w:val="both"/>
-      </w:pPr>
-      <w:r>
+        <w:rPr>
+          <w:rFonts w:ascii="Arial" w:hAnsi="Arial" w:cs="Arial"/>
+        </w:rPr>
+      </w:pPr>
+      <w:r>
+        <w:rPr>
+          <w:rFonts w:ascii="Arial" w:hAnsi="Arial" w:cs="Arial"/>
+        </w:rPr>
+        <w:t>Simulator</w:t>
+      </w:r>
+    </w:p>
+    <w:p>
+      <w:pPr>
+        <w:pStyle w:val="Listenabsatz"/>
+        <w:numPr>
+          <w:ilvl w:val="0"/>
+          <w:numId w:val="2"/>
+        </w:numPr>
+        <w:jc w:val="both"/>
+        <w:rPr>
+          <w:rFonts w:ascii="Arial" w:hAnsi="Arial" w:cs="Arial"/>
+        </w:rPr>
+      </w:pPr>
+      <w:r>
+        <w:rPr>
+          <w:rFonts w:ascii="Arial" w:hAnsi="Arial" w:cs="Arial"/>
+        </w:rPr>
+        <w:t>PIC16F84</w:t>
+      </w:r>
+    </w:p>
+    <w:p>
+      <w:pPr>
+        <w:jc w:val="both"/>
+        <w:rPr>
+          <w:rFonts w:ascii="Arial" w:hAnsi="Arial" w:cs="Arial"/>
+        </w:rPr>
+      </w:pPr>
+      <w:r>
+        <w:rPr>
+          <w:rFonts w:ascii="Arial" w:hAnsi="Arial" w:cs="Arial"/>
+        </w:rPr>
+        <w:t>Die Klasse „Simulator“ verwaltet, wie der Name bereits vermuten lässt, den Zustand (siehe Kapitel „Zustandsautomat“) des Simulators. Dazu zählt allerdings auch die Aktualisierung des Laufzeitzählers und die Ausführung der Befehle.</w:t>
+      </w:r>
+    </w:p>
+    <w:p>
+      <w:pPr>
+        <w:jc w:val="both"/>
+        <w:rPr>
+          <w:rFonts w:ascii="Arial" w:hAnsi="Arial" w:cs="Arial"/>
+        </w:rPr>
+      </w:pPr>
+      <w:r>
+        <w:rPr>
+          <w:rFonts w:ascii="Arial" w:hAnsi="Arial" w:cs="Arial"/>
+        </w:rPr>
+        <w:t xml:space="preserve">Die Klasse „PIC16F84“ beinhaltet </w:t>
+      </w:r>
+      <w:r>
+        <w:rPr>
+          <w:rFonts w:ascii="Arial" w:hAnsi="Arial" w:cs="Arial"/>
+        </w:rPr>
+        <w:t xml:space="preserve">alle Referenzen zu den Klassen die zum Beispiel die Logik des Programmspeichers oder des RAMs umsetzen. </w:t>
+      </w:r>
+    </w:p>
+    <w:p>
+      <w:pPr>
+        <w:rPr>
+          <w:rFonts w:ascii="Arial" w:hAnsi="Arial" w:cs="Arial"/>
+        </w:rPr>
+      </w:pPr>
+    </w:p>
+    <w:p>
+      <w:pPr>
+        <w:pStyle w:val="berschrift1"/>
+        <w:rPr>
+          <w:rFonts w:ascii="Arial" w:hAnsi="Arial" w:cs="Arial"/>
+        </w:rPr>
+      </w:pPr>
+      <w:bookmarkStart w:id="4" w:name="_Toc8566747"/>
+      <w:r>
+        <w:rPr>
+          <w:rFonts w:ascii="Arial" w:hAnsi="Arial" w:cs="Arial"/>
+        </w:rPr>
+        <w:t>Zustandsautomat</w:t>
+      </w:r>
+      <w:bookmarkEnd w:id="4"/>
+    </w:p>
+    <w:p>
+      <w:pPr>
+        <w:jc w:val="both"/>
+        <w:rPr>
+          <w:rFonts w:ascii="Arial" w:hAnsi="Arial" w:cs="Arial"/>
+        </w:rPr>
+      </w:pPr>
+      <w:r>
+        <w:rPr>
+          <w:rFonts w:ascii="Arial" w:hAnsi="Arial" w:cs="Arial"/>
+        </w:rPr>
         <w:t xml:space="preserve">Zu Grunde des Simulators liegt der in Abbildung </w:t>
       </w:r>
       <w:r>
+        <w:rPr>
+          <w:rFonts w:ascii="Arial" w:hAnsi="Arial" w:cs="Arial"/>
+        </w:rPr>
         <w:t>3</w:t>
       </w:r>
       <w:r>
+        <w:rPr>
+          <w:rFonts w:ascii="Arial" w:hAnsi="Arial" w:cs="Arial"/>
+        </w:rPr>
         <w:t xml:space="preserve"> visualisierte Zustandsautomat. Dieser sorgt für die korrekte Abarbeitung von Benutzereingaben (bspw. durch den Klick auf einen Button).</w:t>
       </w:r>
     </w:p>
@@ -1672,62 +2106,2212 @@
       <w:pPr>
         <w:pStyle w:val="Beschriftung"/>
         <w:jc w:val="both"/>
-      </w:pPr>
-      <w:bookmarkStart w:id="6" w:name="_Toc8255859"/>
-      <w:r>
+        <w:rPr>
+          <w:rFonts w:ascii="Arial" w:hAnsi="Arial" w:cs="Arial"/>
+        </w:rPr>
+      </w:pPr>
+      <w:bookmarkStart w:id="5" w:name="_Toc8566743"/>
+      <w:r>
+        <w:rPr>
+          <w:rFonts w:ascii="Arial" w:hAnsi="Arial" w:cs="Arial"/>
+        </w:rPr>
         <w:t xml:space="preserve">Abbildung </w:t>
       </w:r>
       <w:r>
+        <w:rPr>
+          <w:rFonts w:ascii="Arial" w:hAnsi="Arial" w:cs="Arial"/>
+        </w:rPr>
         <w:fldChar w:fldCharType="begin"/>
       </w:r>
       <w:r>
+        <w:rPr>
+          <w:rFonts w:ascii="Arial" w:hAnsi="Arial" w:cs="Arial"/>
+        </w:rPr>
         <w:instrText xml:space="preserve"> SEQ Abbildung \* ARABIC </w:instrText>
       </w:r>
       <w:r>
+        <w:rPr>
+          <w:rFonts w:ascii="Arial" w:hAnsi="Arial" w:cs="Arial"/>
+        </w:rPr>
         <w:fldChar w:fldCharType="separate"/>
       </w:r>
       <w:r>
         <w:rPr>
+          <w:rFonts w:ascii="Arial" w:hAnsi="Arial" w:cs="Arial"/>
           <w:noProof/>
         </w:rPr>
         <w:t>3</w:t>
       </w:r>
       <w:r>
         <w:rPr>
+          <w:rFonts w:ascii="Arial" w:hAnsi="Arial" w:cs="Arial"/>
           <w:noProof/>
         </w:rPr>
         <w:fldChar w:fldCharType="end"/>
       </w:r>
       <w:r>
+        <w:rPr>
+          <w:rFonts w:ascii="Arial" w:hAnsi="Arial" w:cs="Arial"/>
+        </w:rPr>
         <w:t>: Diagramm des Zustandsautomaten</w:t>
+      </w:r>
+      <w:bookmarkEnd w:id="5"/>
+    </w:p>
+    <w:p>
+      <w:r>
+        <w:br w:type="page"/>
+      </w:r>
+    </w:p>
+    <w:p>
+      <w:pPr>
+        <w:pStyle w:val="berschrift1"/>
+        <w:rPr>
+          <w:rFonts w:ascii="Arial" w:hAnsi="Arial" w:cs="Arial"/>
+        </w:rPr>
+      </w:pPr>
+      <w:bookmarkStart w:id="6" w:name="_Toc8566748"/>
+      <w:r>
+        <w:rPr>
+          <w:rFonts w:ascii="Arial" w:hAnsi="Arial" w:cs="Arial"/>
+        </w:rPr>
+        <w:lastRenderedPageBreak/>
+        <w:t>Befehlsausführung</w:t>
       </w:r>
       <w:bookmarkEnd w:id="6"/>
     </w:p>
     <w:p>
-      <w:r>
-        <w:br w:type="page"/>
-      </w:r>
-    </w:p>
-    <w:p>
-      <w:pPr>
-        <w:pStyle w:val="berschrift1"/>
-      </w:pPr>
-      <w:bookmarkStart w:id="7" w:name="_Toc8255181"/>
-      <w:r>
-        <w:lastRenderedPageBreak/>
-        <w:t>Fazit</w:t>
-      </w:r>
+      <w:pPr>
+        <w:jc w:val="both"/>
+        <w:rPr>
+          <w:rFonts w:ascii="Arial" w:hAnsi="Arial" w:cs="Arial"/>
+        </w:rPr>
+      </w:pPr>
+      <w:r>
+        <w:rPr>
+          <w:rFonts w:ascii="Arial" w:hAnsi="Arial" w:cs="Arial"/>
+        </w:rPr>
+        <w:t>D</w:t>
+      </w:r>
+      <w:r>
+        <w:rPr>
+          <w:rFonts w:ascii="Arial" w:hAnsi="Arial" w:cs="Arial"/>
+        </w:rPr>
+        <w:t>ie Methode „</w:t>
+      </w:r>
+      <w:proofErr w:type="spellStart"/>
+      <w:proofErr w:type="gramStart"/>
+      <w:r>
+        <w:rPr>
+          <w:rFonts w:ascii="Arial" w:hAnsi="Arial" w:cs="Arial"/>
+        </w:rPr>
+        <w:t>executeSingleInstruction</w:t>
+      </w:r>
+      <w:proofErr w:type="spellEnd"/>
+      <w:r>
+        <w:rPr>
+          <w:rFonts w:ascii="Arial" w:hAnsi="Arial" w:cs="Arial"/>
+        </w:rPr>
+        <w:t>(</w:t>
+      </w:r>
+      <w:proofErr w:type="gramEnd"/>
+      <w:r>
+        <w:rPr>
+          <w:rFonts w:ascii="Arial" w:hAnsi="Arial" w:cs="Arial"/>
+        </w:rPr>
+        <w:t>)“ aus der Klasse „Simulator“ ist für die Ausführung der Befehle verantwortlich.</w:t>
+      </w:r>
+      <w:r>
+        <w:rPr>
+          <w:rFonts w:ascii="Arial" w:hAnsi="Arial" w:cs="Arial"/>
+        </w:rPr>
+        <w:t xml:space="preserve"> Diese arbeitet die Instruktionen nach dem identischen Prinzip der Pipeline ab </w:t>
+      </w:r>
+      <w:r>
+        <w:rPr>
+          <w:rFonts w:ascii="Arial" w:hAnsi="Arial" w:cs="Arial"/>
+        </w:rPr>
+        <w:t>(</w:t>
+      </w:r>
+      <w:proofErr w:type="spellStart"/>
+      <w:r>
+        <w:rPr>
+          <w:rFonts w:ascii="Arial" w:hAnsi="Arial" w:cs="Arial"/>
+        </w:rPr>
+        <w:t>Fetch</w:t>
+      </w:r>
+      <w:proofErr w:type="spellEnd"/>
+      <w:r>
+        <w:rPr>
+          <w:rFonts w:ascii="Arial" w:hAnsi="Arial" w:cs="Arial"/>
+        </w:rPr>
+        <w:t xml:space="preserve"> -&gt; </w:t>
+      </w:r>
+      <w:proofErr w:type="spellStart"/>
+      <w:r>
+        <w:rPr>
+          <w:rFonts w:ascii="Arial" w:hAnsi="Arial" w:cs="Arial"/>
+        </w:rPr>
+        <w:t>Decode</w:t>
+      </w:r>
+      <w:proofErr w:type="spellEnd"/>
+      <w:r>
+        <w:rPr>
+          <w:rFonts w:ascii="Arial" w:hAnsi="Arial" w:cs="Arial"/>
+        </w:rPr>
+        <w:t xml:space="preserve"> -&gt; Execute. Des Weiteren wird zu Beginn überprüft, ob ein Interrupt des Timer0 aufgetreten ist und ggfs. die Ausführung der ISR eingeleitet. Ebenso wird in dieser Methode der Laufzeitzähler, der Programmzähler und der Zähler des Timer0 erhöht.</w:t>
+      </w:r>
+      <w:bookmarkStart w:id="7" w:name="_GoBack"/>
       <w:bookmarkEnd w:id="7"/>
     </w:p>
     <w:p>
       <w:pPr>
+        <w:rPr>
+          <w:rFonts w:ascii="Arial" w:hAnsi="Arial" w:cs="Arial"/>
+        </w:rPr>
+      </w:pPr>
+    </w:p>
+    <w:p>
+      <w:pPr>
+        <w:shd w:val="clear" w:color="auto" w:fill="FFFFFF"/>
+        <w:tabs>
+          <w:tab w:val="left" w:pos="916"/>
+          <w:tab w:val="left" w:pos="1832"/>
+          <w:tab w:val="left" w:pos="2748"/>
+          <w:tab w:val="left" w:pos="3664"/>
+          <w:tab w:val="left" w:pos="4580"/>
+          <w:tab w:val="left" w:pos="5496"/>
+          <w:tab w:val="left" w:pos="6412"/>
+          <w:tab w:val="left" w:pos="7328"/>
+          <w:tab w:val="left" w:pos="8244"/>
+          <w:tab w:val="left" w:pos="9160"/>
+          <w:tab w:val="left" w:pos="10076"/>
+          <w:tab w:val="left" w:pos="10992"/>
+          <w:tab w:val="left" w:pos="11908"/>
+          <w:tab w:val="left" w:pos="12824"/>
+          <w:tab w:val="left" w:pos="13740"/>
+          <w:tab w:val="left" w:pos="14656"/>
+        </w:tabs>
+        <w:spacing w:after="0" w:line="240" w:lineRule="auto"/>
+        <w:rPr>
+          <w:rFonts w:ascii="Consolas" w:eastAsia="Times New Roman" w:hAnsi="Consolas" w:cs="Courier New"/>
+          <w:color w:val="000000"/>
+          <w:sz w:val="20"/>
+          <w:szCs w:val="20"/>
+          <w:lang w:eastAsia="de-DE"/>
+        </w:rPr>
+      </w:pPr>
+      <w:proofErr w:type="spellStart"/>
+      <w:r>
+        <w:rPr>
+          <w:rFonts w:ascii="Consolas" w:eastAsia="Times New Roman" w:hAnsi="Consolas" w:cs="Courier New"/>
+          <w:b/>
+          <w:bCs/>
+          <w:color w:val="000080"/>
+          <w:sz w:val="20"/>
+          <w:szCs w:val="20"/>
+          <w:lang w:eastAsia="de-DE"/>
+        </w:rPr>
+        <w:t>public</w:t>
+      </w:r>
+      <w:proofErr w:type="spellEnd"/>
+      <w:r>
+        <w:rPr>
+          <w:rFonts w:ascii="Consolas" w:eastAsia="Times New Roman" w:hAnsi="Consolas" w:cs="Courier New"/>
+          <w:b/>
+          <w:bCs/>
+          <w:color w:val="000080"/>
+          <w:sz w:val="20"/>
+          <w:szCs w:val="20"/>
+          <w:lang w:eastAsia="de-DE"/>
+        </w:rPr>
+        <w:t xml:space="preserve"> </w:t>
+      </w:r>
+      <w:proofErr w:type="spellStart"/>
+      <w:r>
+        <w:rPr>
+          <w:rFonts w:ascii="Consolas" w:eastAsia="Times New Roman" w:hAnsi="Consolas" w:cs="Courier New"/>
+          <w:b/>
+          <w:bCs/>
+          <w:color w:val="000080"/>
+          <w:sz w:val="20"/>
+          <w:szCs w:val="20"/>
+          <w:lang w:eastAsia="de-DE"/>
+        </w:rPr>
+        <w:t>void</w:t>
+      </w:r>
+      <w:proofErr w:type="spellEnd"/>
+      <w:r>
+        <w:rPr>
+          <w:rFonts w:ascii="Consolas" w:eastAsia="Times New Roman" w:hAnsi="Consolas" w:cs="Courier New"/>
+          <w:b/>
+          <w:bCs/>
+          <w:color w:val="000080"/>
+          <w:sz w:val="20"/>
+          <w:szCs w:val="20"/>
+          <w:lang w:eastAsia="de-DE"/>
+        </w:rPr>
+        <w:t xml:space="preserve"> </w:t>
+      </w:r>
+      <w:proofErr w:type="spellStart"/>
+      <w:r>
+        <w:rPr>
+          <w:rFonts w:ascii="Consolas" w:eastAsia="Times New Roman" w:hAnsi="Consolas" w:cs="Courier New"/>
+          <w:color w:val="000000"/>
+          <w:sz w:val="20"/>
+          <w:szCs w:val="20"/>
+          <w:lang w:eastAsia="de-DE"/>
+        </w:rPr>
+        <w:t>executeSingleInstruction</w:t>
+      </w:r>
+      <w:proofErr w:type="spellEnd"/>
+      <w:r>
+        <w:rPr>
+          <w:rFonts w:ascii="Consolas" w:eastAsia="Times New Roman" w:hAnsi="Consolas" w:cs="Courier New"/>
+          <w:color w:val="000000"/>
+          <w:sz w:val="20"/>
+          <w:szCs w:val="20"/>
+          <w:lang w:eastAsia="de-DE"/>
+        </w:rPr>
+        <w:t>() {</w:t>
+      </w:r>
+      <w:r>
+        <w:rPr>
+          <w:rFonts w:ascii="Consolas" w:eastAsia="Times New Roman" w:hAnsi="Consolas" w:cs="Courier New"/>
+          <w:color w:val="000000"/>
+          <w:sz w:val="20"/>
+          <w:szCs w:val="20"/>
+          <w:lang w:eastAsia="de-DE"/>
+        </w:rPr>
+        <w:br/>
+        <w:t xml:space="preserve">   </w:t>
+      </w:r>
+      <w:proofErr w:type="spellStart"/>
+      <w:r>
+        <w:rPr>
+          <w:rFonts w:ascii="Consolas" w:eastAsia="Times New Roman" w:hAnsi="Consolas" w:cs="Courier New"/>
+          <w:b/>
+          <w:bCs/>
+          <w:color w:val="000080"/>
+          <w:sz w:val="20"/>
+          <w:szCs w:val="20"/>
+          <w:lang w:eastAsia="de-DE"/>
+        </w:rPr>
+        <w:t>if</w:t>
+      </w:r>
+      <w:proofErr w:type="spellEnd"/>
+      <w:r>
+        <w:rPr>
+          <w:rFonts w:ascii="Consolas" w:eastAsia="Times New Roman" w:hAnsi="Consolas" w:cs="Courier New"/>
+          <w:color w:val="000000"/>
+          <w:sz w:val="20"/>
+          <w:szCs w:val="20"/>
+          <w:lang w:eastAsia="de-DE"/>
+        </w:rPr>
+        <w:t>(</w:t>
+      </w:r>
+      <w:r>
+        <w:rPr>
+          <w:rFonts w:ascii="Consolas" w:eastAsia="Times New Roman" w:hAnsi="Consolas" w:cs="Courier New"/>
+          <w:b/>
+          <w:bCs/>
+          <w:color w:val="660E7A"/>
+          <w:sz w:val="20"/>
+          <w:szCs w:val="20"/>
+          <w:lang w:eastAsia="de-DE"/>
+        </w:rPr>
+        <w:t>picController</w:t>
+      </w:r>
+      <w:r>
+        <w:rPr>
+          <w:rFonts w:ascii="Consolas" w:eastAsia="Times New Roman" w:hAnsi="Consolas" w:cs="Courier New"/>
+          <w:color w:val="000000"/>
+          <w:sz w:val="20"/>
+          <w:szCs w:val="20"/>
+          <w:lang w:eastAsia="de-DE"/>
+        </w:rPr>
+        <w:t>.getTimer0().checkForTimer0Interrupt()) {</w:t>
+      </w:r>
+      <w:r>
+        <w:rPr>
+          <w:rFonts w:ascii="Consolas" w:eastAsia="Times New Roman" w:hAnsi="Consolas" w:cs="Courier New"/>
+          <w:color w:val="000000"/>
+          <w:sz w:val="20"/>
+          <w:szCs w:val="20"/>
+          <w:lang w:eastAsia="de-DE"/>
+        </w:rPr>
+        <w:br/>
+        <w:t xml:space="preserve">      </w:t>
+      </w:r>
+      <w:proofErr w:type="spellStart"/>
+      <w:r>
+        <w:rPr>
+          <w:rFonts w:ascii="Consolas" w:eastAsia="Times New Roman" w:hAnsi="Consolas" w:cs="Courier New"/>
+          <w:b/>
+          <w:bCs/>
+          <w:color w:val="000080"/>
+          <w:sz w:val="20"/>
+          <w:szCs w:val="20"/>
+          <w:lang w:eastAsia="de-DE"/>
+        </w:rPr>
+        <w:t>byte</w:t>
+      </w:r>
+      <w:proofErr w:type="spellEnd"/>
+      <w:r>
+        <w:rPr>
+          <w:rFonts w:ascii="Consolas" w:eastAsia="Times New Roman" w:hAnsi="Consolas" w:cs="Courier New"/>
+          <w:b/>
+          <w:bCs/>
+          <w:color w:val="000080"/>
+          <w:sz w:val="20"/>
+          <w:szCs w:val="20"/>
+          <w:lang w:eastAsia="de-DE"/>
+        </w:rPr>
+        <w:t xml:space="preserve"> </w:t>
+      </w:r>
+      <w:proofErr w:type="spellStart"/>
+      <w:r>
+        <w:rPr>
+          <w:rFonts w:ascii="Consolas" w:eastAsia="Times New Roman" w:hAnsi="Consolas" w:cs="Courier New"/>
+          <w:color w:val="000000"/>
+          <w:sz w:val="20"/>
+          <w:szCs w:val="20"/>
+          <w:lang w:eastAsia="de-DE"/>
+        </w:rPr>
+        <w:t>intconValue</w:t>
+      </w:r>
+      <w:proofErr w:type="spellEnd"/>
+      <w:r>
+        <w:rPr>
+          <w:rFonts w:ascii="Consolas" w:eastAsia="Times New Roman" w:hAnsi="Consolas" w:cs="Courier New"/>
+          <w:color w:val="000000"/>
+          <w:sz w:val="20"/>
+          <w:szCs w:val="20"/>
+          <w:lang w:eastAsia="de-DE"/>
+        </w:rPr>
+        <w:t xml:space="preserve"> = </w:t>
+      </w:r>
+      <w:proofErr w:type="spellStart"/>
+      <w:r>
+        <w:rPr>
+          <w:rFonts w:ascii="Consolas" w:eastAsia="Times New Roman" w:hAnsi="Consolas" w:cs="Courier New"/>
+          <w:b/>
+          <w:bCs/>
+          <w:color w:val="660E7A"/>
+          <w:sz w:val="20"/>
+          <w:szCs w:val="20"/>
+          <w:lang w:eastAsia="de-DE"/>
+        </w:rPr>
+        <w:t>picController</w:t>
+      </w:r>
+      <w:r>
+        <w:rPr>
+          <w:rFonts w:ascii="Consolas" w:eastAsia="Times New Roman" w:hAnsi="Consolas" w:cs="Courier New"/>
+          <w:color w:val="000000"/>
+          <w:sz w:val="20"/>
+          <w:szCs w:val="20"/>
+          <w:lang w:eastAsia="de-DE"/>
+        </w:rPr>
+        <w:t>.getDataMemory</w:t>
+      </w:r>
+      <w:proofErr w:type="spellEnd"/>
+      <w:r>
+        <w:rPr>
+          <w:rFonts w:ascii="Consolas" w:eastAsia="Times New Roman" w:hAnsi="Consolas" w:cs="Courier New"/>
+          <w:color w:val="000000"/>
+          <w:sz w:val="20"/>
+          <w:szCs w:val="20"/>
+          <w:lang w:eastAsia="de-DE"/>
+        </w:rPr>
+        <w:t>().</w:t>
+      </w:r>
+      <w:proofErr w:type="spellStart"/>
+      <w:r>
+        <w:rPr>
+          <w:rFonts w:ascii="Consolas" w:eastAsia="Times New Roman" w:hAnsi="Consolas" w:cs="Courier New"/>
+          <w:color w:val="000000"/>
+          <w:sz w:val="20"/>
+          <w:szCs w:val="20"/>
+          <w:lang w:eastAsia="de-DE"/>
+        </w:rPr>
+        <w:t>load</w:t>
+      </w:r>
+      <w:proofErr w:type="spellEnd"/>
+      <w:r>
+        <w:rPr>
+          <w:rFonts w:ascii="Consolas" w:eastAsia="Times New Roman" w:hAnsi="Consolas" w:cs="Courier New"/>
+          <w:color w:val="000000"/>
+          <w:sz w:val="20"/>
+          <w:szCs w:val="20"/>
+          <w:lang w:eastAsia="de-DE"/>
+        </w:rPr>
+        <w:t>((</w:t>
+      </w:r>
+      <w:proofErr w:type="spellStart"/>
+      <w:r>
+        <w:rPr>
+          <w:rFonts w:ascii="Consolas" w:eastAsia="Times New Roman" w:hAnsi="Consolas" w:cs="Courier New"/>
+          <w:b/>
+          <w:bCs/>
+          <w:color w:val="000080"/>
+          <w:sz w:val="20"/>
+          <w:szCs w:val="20"/>
+          <w:lang w:eastAsia="de-DE"/>
+        </w:rPr>
+        <w:t>byte</w:t>
+      </w:r>
+      <w:proofErr w:type="spellEnd"/>
+      <w:r>
+        <w:rPr>
+          <w:rFonts w:ascii="Consolas" w:eastAsia="Times New Roman" w:hAnsi="Consolas" w:cs="Courier New"/>
+          <w:color w:val="000000"/>
+          <w:sz w:val="20"/>
+          <w:szCs w:val="20"/>
+          <w:lang w:eastAsia="de-DE"/>
+        </w:rPr>
+        <w:t xml:space="preserve">) </w:t>
+      </w:r>
+      <w:r>
+        <w:rPr>
+          <w:rFonts w:ascii="Consolas" w:eastAsia="Times New Roman" w:hAnsi="Consolas" w:cs="Courier New"/>
+          <w:color w:val="0000FF"/>
+          <w:sz w:val="20"/>
+          <w:szCs w:val="20"/>
+          <w:lang w:eastAsia="de-DE"/>
+        </w:rPr>
+        <w:t>0x0B</w:t>
+      </w:r>
+      <w:r>
+        <w:rPr>
+          <w:rFonts w:ascii="Consolas" w:eastAsia="Times New Roman" w:hAnsi="Consolas" w:cs="Courier New"/>
+          <w:color w:val="000000"/>
+          <w:sz w:val="20"/>
+          <w:szCs w:val="20"/>
+          <w:lang w:eastAsia="de-DE"/>
+        </w:rPr>
+        <w:t>);</w:t>
+      </w:r>
+      <w:r>
+        <w:rPr>
+          <w:rFonts w:ascii="Consolas" w:eastAsia="Times New Roman" w:hAnsi="Consolas" w:cs="Courier New"/>
+          <w:color w:val="000000"/>
+          <w:sz w:val="20"/>
+          <w:szCs w:val="20"/>
+          <w:lang w:eastAsia="de-DE"/>
+        </w:rPr>
+        <w:br/>
+        <w:t xml:space="preserve">      </w:t>
+      </w:r>
+      <w:proofErr w:type="spellStart"/>
+      <w:r>
+        <w:rPr>
+          <w:rFonts w:ascii="Consolas" w:eastAsia="Times New Roman" w:hAnsi="Consolas" w:cs="Courier New"/>
+          <w:color w:val="000000"/>
+          <w:sz w:val="20"/>
+          <w:szCs w:val="20"/>
+          <w:lang w:eastAsia="de-DE"/>
+        </w:rPr>
+        <w:t>intconValue</w:t>
+      </w:r>
+      <w:proofErr w:type="spellEnd"/>
+      <w:r>
+        <w:rPr>
+          <w:rFonts w:ascii="Consolas" w:eastAsia="Times New Roman" w:hAnsi="Consolas" w:cs="Courier New"/>
+          <w:color w:val="000000"/>
+          <w:sz w:val="20"/>
+          <w:szCs w:val="20"/>
+          <w:lang w:eastAsia="de-DE"/>
+        </w:rPr>
+        <w:t xml:space="preserve"> = (</w:t>
+      </w:r>
+      <w:proofErr w:type="spellStart"/>
+      <w:r>
+        <w:rPr>
+          <w:rFonts w:ascii="Consolas" w:eastAsia="Times New Roman" w:hAnsi="Consolas" w:cs="Courier New"/>
+          <w:b/>
+          <w:bCs/>
+          <w:color w:val="000080"/>
+          <w:sz w:val="20"/>
+          <w:szCs w:val="20"/>
+          <w:lang w:eastAsia="de-DE"/>
+        </w:rPr>
+        <w:t>byte</w:t>
+      </w:r>
+      <w:proofErr w:type="spellEnd"/>
+      <w:r>
+        <w:rPr>
+          <w:rFonts w:ascii="Consolas" w:eastAsia="Times New Roman" w:hAnsi="Consolas" w:cs="Courier New"/>
+          <w:color w:val="000000"/>
+          <w:sz w:val="20"/>
+          <w:szCs w:val="20"/>
+          <w:lang w:eastAsia="de-DE"/>
+        </w:rPr>
+        <w:t>) (</w:t>
+      </w:r>
+      <w:proofErr w:type="spellStart"/>
+      <w:r>
+        <w:rPr>
+          <w:rFonts w:ascii="Consolas" w:eastAsia="Times New Roman" w:hAnsi="Consolas" w:cs="Courier New"/>
+          <w:color w:val="000000"/>
+          <w:sz w:val="20"/>
+          <w:szCs w:val="20"/>
+          <w:lang w:eastAsia="de-DE"/>
+        </w:rPr>
+        <w:t>intconValue</w:t>
+      </w:r>
+      <w:proofErr w:type="spellEnd"/>
+      <w:r>
+        <w:rPr>
+          <w:rFonts w:ascii="Consolas" w:eastAsia="Times New Roman" w:hAnsi="Consolas" w:cs="Courier New"/>
+          <w:color w:val="000000"/>
+          <w:sz w:val="20"/>
+          <w:szCs w:val="20"/>
+          <w:lang w:eastAsia="de-DE"/>
+        </w:rPr>
+        <w:t xml:space="preserve"> &amp; </w:t>
+      </w:r>
+      <w:r>
+        <w:rPr>
+          <w:rFonts w:ascii="Consolas" w:eastAsia="Times New Roman" w:hAnsi="Consolas" w:cs="Courier New"/>
+          <w:color w:val="0000FF"/>
+          <w:sz w:val="20"/>
+          <w:szCs w:val="20"/>
+          <w:lang w:eastAsia="de-DE"/>
+        </w:rPr>
+        <w:t>0b01111111</w:t>
+      </w:r>
+      <w:r>
+        <w:rPr>
+          <w:rFonts w:ascii="Consolas" w:eastAsia="Times New Roman" w:hAnsi="Consolas" w:cs="Courier New"/>
+          <w:color w:val="000000"/>
+          <w:sz w:val="20"/>
+          <w:szCs w:val="20"/>
+          <w:lang w:eastAsia="de-DE"/>
+        </w:rPr>
+        <w:t>);</w:t>
+      </w:r>
+      <w:r>
+        <w:rPr>
+          <w:rFonts w:ascii="Consolas" w:eastAsia="Times New Roman" w:hAnsi="Consolas" w:cs="Courier New"/>
+          <w:color w:val="000000"/>
+          <w:sz w:val="20"/>
+          <w:szCs w:val="20"/>
+          <w:lang w:eastAsia="de-DE"/>
+        </w:rPr>
+        <w:br/>
+        <w:t xml:space="preserve">      </w:t>
+      </w:r>
+      <w:proofErr w:type="spellStart"/>
+      <w:r>
+        <w:rPr>
+          <w:rFonts w:ascii="Consolas" w:eastAsia="Times New Roman" w:hAnsi="Consolas" w:cs="Courier New"/>
+          <w:b/>
+          <w:bCs/>
+          <w:color w:val="660E7A"/>
+          <w:sz w:val="20"/>
+          <w:szCs w:val="20"/>
+          <w:lang w:eastAsia="de-DE"/>
+        </w:rPr>
+        <w:t>picController</w:t>
+      </w:r>
+      <w:r>
+        <w:rPr>
+          <w:rFonts w:ascii="Consolas" w:eastAsia="Times New Roman" w:hAnsi="Consolas" w:cs="Courier New"/>
+          <w:color w:val="000000"/>
+          <w:sz w:val="20"/>
+          <w:szCs w:val="20"/>
+          <w:lang w:eastAsia="de-DE"/>
+        </w:rPr>
+        <w:t>.getDataMemory</w:t>
+      </w:r>
+      <w:proofErr w:type="spellEnd"/>
+      <w:r>
+        <w:rPr>
+          <w:rFonts w:ascii="Consolas" w:eastAsia="Times New Roman" w:hAnsi="Consolas" w:cs="Courier New"/>
+          <w:color w:val="000000"/>
+          <w:sz w:val="20"/>
+          <w:szCs w:val="20"/>
+          <w:lang w:eastAsia="de-DE"/>
+        </w:rPr>
+        <w:t>().</w:t>
+      </w:r>
+      <w:proofErr w:type="spellStart"/>
+      <w:r>
+        <w:rPr>
+          <w:rFonts w:ascii="Consolas" w:eastAsia="Times New Roman" w:hAnsi="Consolas" w:cs="Courier New"/>
+          <w:color w:val="000000"/>
+          <w:sz w:val="20"/>
+          <w:szCs w:val="20"/>
+          <w:lang w:eastAsia="de-DE"/>
+        </w:rPr>
+        <w:t>store</w:t>
+      </w:r>
+      <w:proofErr w:type="spellEnd"/>
+      <w:r>
+        <w:rPr>
+          <w:rFonts w:ascii="Consolas" w:eastAsia="Times New Roman" w:hAnsi="Consolas" w:cs="Courier New"/>
+          <w:color w:val="000000"/>
+          <w:sz w:val="20"/>
+          <w:szCs w:val="20"/>
+          <w:lang w:eastAsia="de-DE"/>
+        </w:rPr>
+        <w:t>((</w:t>
+      </w:r>
+      <w:proofErr w:type="spellStart"/>
+      <w:r>
+        <w:rPr>
+          <w:rFonts w:ascii="Consolas" w:eastAsia="Times New Roman" w:hAnsi="Consolas" w:cs="Courier New"/>
+          <w:b/>
+          <w:bCs/>
+          <w:color w:val="000080"/>
+          <w:sz w:val="20"/>
+          <w:szCs w:val="20"/>
+          <w:lang w:eastAsia="de-DE"/>
+        </w:rPr>
+        <w:t>byte</w:t>
+      </w:r>
+      <w:proofErr w:type="spellEnd"/>
+      <w:r>
+        <w:rPr>
+          <w:rFonts w:ascii="Consolas" w:eastAsia="Times New Roman" w:hAnsi="Consolas" w:cs="Courier New"/>
+          <w:color w:val="000000"/>
+          <w:sz w:val="20"/>
+          <w:szCs w:val="20"/>
+          <w:lang w:eastAsia="de-DE"/>
+        </w:rPr>
+        <w:t xml:space="preserve">) </w:t>
+      </w:r>
+      <w:r>
+        <w:rPr>
+          <w:rFonts w:ascii="Consolas" w:eastAsia="Times New Roman" w:hAnsi="Consolas" w:cs="Courier New"/>
+          <w:color w:val="0000FF"/>
+          <w:sz w:val="20"/>
+          <w:szCs w:val="20"/>
+          <w:lang w:eastAsia="de-DE"/>
+        </w:rPr>
+        <w:t>0x0B</w:t>
+      </w:r>
+      <w:r>
+        <w:rPr>
+          <w:rFonts w:ascii="Consolas" w:eastAsia="Times New Roman" w:hAnsi="Consolas" w:cs="Courier New"/>
+          <w:color w:val="000000"/>
+          <w:sz w:val="20"/>
+          <w:szCs w:val="20"/>
+          <w:lang w:eastAsia="de-DE"/>
+        </w:rPr>
+        <w:t xml:space="preserve">, </w:t>
+      </w:r>
+      <w:proofErr w:type="spellStart"/>
+      <w:r>
+        <w:rPr>
+          <w:rFonts w:ascii="Consolas" w:eastAsia="Times New Roman" w:hAnsi="Consolas" w:cs="Courier New"/>
+          <w:color w:val="000000"/>
+          <w:sz w:val="20"/>
+          <w:szCs w:val="20"/>
+          <w:lang w:eastAsia="de-DE"/>
+        </w:rPr>
+        <w:t>intconValue</w:t>
+      </w:r>
+      <w:proofErr w:type="spellEnd"/>
+      <w:r>
+        <w:rPr>
+          <w:rFonts w:ascii="Consolas" w:eastAsia="Times New Roman" w:hAnsi="Consolas" w:cs="Courier New"/>
+          <w:color w:val="000000"/>
+          <w:sz w:val="20"/>
+          <w:szCs w:val="20"/>
+          <w:lang w:eastAsia="de-DE"/>
+        </w:rPr>
+        <w:t>);</w:t>
+      </w:r>
+      <w:r>
+        <w:rPr>
+          <w:rFonts w:ascii="Consolas" w:eastAsia="Times New Roman" w:hAnsi="Consolas" w:cs="Courier New"/>
+          <w:color w:val="000000"/>
+          <w:sz w:val="20"/>
+          <w:szCs w:val="20"/>
+          <w:lang w:eastAsia="de-DE"/>
+        </w:rPr>
+        <w:br/>
+      </w:r>
+      <w:r>
+        <w:rPr>
+          <w:rFonts w:ascii="Consolas" w:eastAsia="Times New Roman" w:hAnsi="Consolas" w:cs="Courier New"/>
+          <w:color w:val="000000"/>
+          <w:sz w:val="20"/>
+          <w:szCs w:val="20"/>
+          <w:lang w:eastAsia="de-DE"/>
+        </w:rPr>
+        <w:br/>
+        <w:t xml:space="preserve">      </w:t>
+      </w:r>
+      <w:proofErr w:type="spellStart"/>
+      <w:r>
+        <w:rPr>
+          <w:rFonts w:ascii="Consolas" w:eastAsia="Times New Roman" w:hAnsi="Consolas" w:cs="Courier New"/>
+          <w:b/>
+          <w:bCs/>
+          <w:color w:val="000080"/>
+          <w:sz w:val="20"/>
+          <w:szCs w:val="20"/>
+          <w:lang w:eastAsia="de-DE"/>
+        </w:rPr>
+        <w:t>new</w:t>
+      </w:r>
+      <w:proofErr w:type="spellEnd"/>
+      <w:r>
+        <w:rPr>
+          <w:rFonts w:ascii="Consolas" w:eastAsia="Times New Roman" w:hAnsi="Consolas" w:cs="Courier New"/>
+          <w:b/>
+          <w:bCs/>
+          <w:color w:val="000080"/>
+          <w:sz w:val="20"/>
+          <w:szCs w:val="20"/>
+          <w:lang w:eastAsia="de-DE"/>
+        </w:rPr>
+        <w:t xml:space="preserve"> </w:t>
+      </w:r>
+      <w:r>
+        <w:rPr>
+          <w:rFonts w:ascii="Consolas" w:eastAsia="Times New Roman" w:hAnsi="Consolas" w:cs="Courier New"/>
+          <w:color w:val="000000"/>
+          <w:sz w:val="20"/>
+          <w:szCs w:val="20"/>
+          <w:lang w:eastAsia="de-DE"/>
+        </w:rPr>
+        <w:t>Call((</w:t>
+      </w:r>
+      <w:proofErr w:type="spellStart"/>
+      <w:r>
+        <w:rPr>
+          <w:rFonts w:ascii="Consolas" w:eastAsia="Times New Roman" w:hAnsi="Consolas" w:cs="Courier New"/>
+          <w:b/>
+          <w:bCs/>
+          <w:color w:val="000080"/>
+          <w:sz w:val="20"/>
+          <w:szCs w:val="20"/>
+          <w:lang w:eastAsia="de-DE"/>
+        </w:rPr>
+        <w:t>short</w:t>
+      </w:r>
+      <w:proofErr w:type="spellEnd"/>
+      <w:r>
+        <w:rPr>
+          <w:rFonts w:ascii="Consolas" w:eastAsia="Times New Roman" w:hAnsi="Consolas" w:cs="Courier New"/>
+          <w:color w:val="000000"/>
+          <w:sz w:val="20"/>
+          <w:szCs w:val="20"/>
+          <w:lang w:eastAsia="de-DE"/>
+        </w:rPr>
+        <w:t xml:space="preserve">) </w:t>
+      </w:r>
+      <w:r>
+        <w:rPr>
+          <w:rFonts w:ascii="Consolas" w:eastAsia="Times New Roman" w:hAnsi="Consolas" w:cs="Courier New"/>
+          <w:color w:val="0000FF"/>
+          <w:sz w:val="20"/>
+          <w:szCs w:val="20"/>
+          <w:lang w:eastAsia="de-DE"/>
+        </w:rPr>
+        <w:t>0x0004</w:t>
+      </w:r>
+      <w:r>
+        <w:rPr>
+          <w:rFonts w:ascii="Consolas" w:eastAsia="Times New Roman" w:hAnsi="Consolas" w:cs="Courier New"/>
+          <w:color w:val="000000"/>
+          <w:sz w:val="20"/>
+          <w:szCs w:val="20"/>
+          <w:lang w:eastAsia="de-DE"/>
+        </w:rPr>
+        <w:t>).</w:t>
+      </w:r>
+      <w:proofErr w:type="spellStart"/>
+      <w:r>
+        <w:rPr>
+          <w:rFonts w:ascii="Consolas" w:eastAsia="Times New Roman" w:hAnsi="Consolas" w:cs="Courier New"/>
+          <w:color w:val="000000"/>
+          <w:sz w:val="20"/>
+          <w:szCs w:val="20"/>
+          <w:lang w:eastAsia="de-DE"/>
+        </w:rPr>
+        <w:t>execute</w:t>
+      </w:r>
+      <w:proofErr w:type="spellEnd"/>
+      <w:r>
+        <w:rPr>
+          <w:rFonts w:ascii="Consolas" w:eastAsia="Times New Roman" w:hAnsi="Consolas" w:cs="Courier New"/>
+          <w:color w:val="000000"/>
+          <w:sz w:val="20"/>
+          <w:szCs w:val="20"/>
+          <w:lang w:eastAsia="de-DE"/>
+        </w:rPr>
+        <w:t>(</w:t>
+      </w:r>
+      <w:proofErr w:type="spellStart"/>
+      <w:r>
+        <w:rPr>
+          <w:rFonts w:ascii="Consolas" w:eastAsia="Times New Roman" w:hAnsi="Consolas" w:cs="Courier New"/>
+          <w:b/>
+          <w:bCs/>
+          <w:color w:val="660E7A"/>
+          <w:sz w:val="20"/>
+          <w:szCs w:val="20"/>
+          <w:lang w:eastAsia="de-DE"/>
+        </w:rPr>
+        <w:t>picController</w:t>
+      </w:r>
+      <w:proofErr w:type="spellEnd"/>
+      <w:r>
+        <w:rPr>
+          <w:rFonts w:ascii="Consolas" w:eastAsia="Times New Roman" w:hAnsi="Consolas" w:cs="Courier New"/>
+          <w:color w:val="000000"/>
+          <w:sz w:val="20"/>
+          <w:szCs w:val="20"/>
+          <w:lang w:eastAsia="de-DE"/>
+        </w:rPr>
+        <w:t>);</w:t>
+      </w:r>
+      <w:r>
+        <w:rPr>
+          <w:rFonts w:ascii="Consolas" w:eastAsia="Times New Roman" w:hAnsi="Consolas" w:cs="Courier New"/>
+          <w:color w:val="000000"/>
+          <w:sz w:val="20"/>
+          <w:szCs w:val="20"/>
+          <w:lang w:eastAsia="de-DE"/>
+        </w:rPr>
+        <w:br/>
+        <w:t xml:space="preserve">   }</w:t>
+      </w:r>
+      <w:r>
+        <w:rPr>
+          <w:rFonts w:ascii="Consolas" w:eastAsia="Times New Roman" w:hAnsi="Consolas" w:cs="Courier New"/>
+          <w:color w:val="000000"/>
+          <w:sz w:val="20"/>
+          <w:szCs w:val="20"/>
+          <w:lang w:eastAsia="de-DE"/>
+        </w:rPr>
+        <w:br/>
+      </w:r>
+      <w:r>
+        <w:rPr>
+          <w:rFonts w:ascii="Consolas" w:eastAsia="Times New Roman" w:hAnsi="Consolas" w:cs="Courier New"/>
+          <w:color w:val="000000"/>
+          <w:sz w:val="20"/>
+          <w:szCs w:val="20"/>
+          <w:lang w:eastAsia="de-DE"/>
+        </w:rPr>
+        <w:br/>
+        <w:t xml:space="preserve">   </w:t>
+      </w:r>
+      <w:r>
+        <w:rPr>
+          <w:rFonts w:ascii="Consolas" w:eastAsia="Times New Roman" w:hAnsi="Consolas" w:cs="Courier New"/>
+          <w:i/>
+          <w:iCs/>
+          <w:color w:val="808080"/>
+          <w:sz w:val="20"/>
+          <w:szCs w:val="20"/>
+          <w:lang w:eastAsia="de-DE"/>
+        </w:rPr>
+        <w:t xml:space="preserve">// </w:t>
+      </w:r>
+      <w:proofErr w:type="spellStart"/>
+      <w:r>
+        <w:rPr>
+          <w:rFonts w:ascii="Consolas" w:eastAsia="Times New Roman" w:hAnsi="Consolas" w:cs="Courier New"/>
+          <w:i/>
+          <w:iCs/>
+          <w:color w:val="808080"/>
+          <w:sz w:val="20"/>
+          <w:szCs w:val="20"/>
+          <w:lang w:eastAsia="de-DE"/>
+        </w:rPr>
+        <w:t>Fetch</w:t>
+      </w:r>
+      <w:proofErr w:type="spellEnd"/>
+      <w:r>
+        <w:rPr>
+          <w:rFonts w:ascii="Consolas" w:eastAsia="Times New Roman" w:hAnsi="Consolas" w:cs="Courier New"/>
+          <w:i/>
+          <w:iCs/>
+          <w:color w:val="808080"/>
+          <w:sz w:val="20"/>
+          <w:szCs w:val="20"/>
+          <w:lang w:eastAsia="de-DE"/>
+        </w:rPr>
+        <w:br/>
+        <w:t xml:space="preserve">   </w:t>
+      </w:r>
+      <w:proofErr w:type="spellStart"/>
+      <w:r>
+        <w:rPr>
+          <w:rFonts w:ascii="Consolas" w:eastAsia="Times New Roman" w:hAnsi="Consolas" w:cs="Courier New"/>
+          <w:b/>
+          <w:bCs/>
+          <w:color w:val="000080"/>
+          <w:sz w:val="20"/>
+          <w:szCs w:val="20"/>
+          <w:lang w:eastAsia="de-DE"/>
+        </w:rPr>
+        <w:t>short</w:t>
+      </w:r>
+      <w:proofErr w:type="spellEnd"/>
+      <w:r>
+        <w:rPr>
+          <w:rFonts w:ascii="Consolas" w:eastAsia="Times New Roman" w:hAnsi="Consolas" w:cs="Courier New"/>
+          <w:b/>
+          <w:bCs/>
+          <w:color w:val="000080"/>
+          <w:sz w:val="20"/>
+          <w:szCs w:val="20"/>
+          <w:lang w:eastAsia="de-DE"/>
+        </w:rPr>
+        <w:t xml:space="preserve"> </w:t>
+      </w:r>
+      <w:proofErr w:type="spellStart"/>
+      <w:r>
+        <w:rPr>
+          <w:rFonts w:ascii="Consolas" w:eastAsia="Times New Roman" w:hAnsi="Consolas" w:cs="Courier New"/>
+          <w:color w:val="000000"/>
+          <w:sz w:val="20"/>
+          <w:szCs w:val="20"/>
+          <w:lang w:eastAsia="de-DE"/>
+        </w:rPr>
+        <w:t>opcode</w:t>
+      </w:r>
+      <w:proofErr w:type="spellEnd"/>
+      <w:r>
+        <w:rPr>
+          <w:rFonts w:ascii="Consolas" w:eastAsia="Times New Roman" w:hAnsi="Consolas" w:cs="Courier New"/>
+          <w:color w:val="000000"/>
+          <w:sz w:val="20"/>
+          <w:szCs w:val="20"/>
+          <w:lang w:eastAsia="de-DE"/>
+        </w:rPr>
+        <w:t xml:space="preserve"> = </w:t>
+      </w:r>
+      <w:proofErr w:type="spellStart"/>
+      <w:r>
+        <w:rPr>
+          <w:rFonts w:ascii="Consolas" w:eastAsia="Times New Roman" w:hAnsi="Consolas" w:cs="Courier New"/>
+          <w:b/>
+          <w:bCs/>
+          <w:color w:val="660E7A"/>
+          <w:sz w:val="20"/>
+          <w:szCs w:val="20"/>
+          <w:lang w:eastAsia="de-DE"/>
+        </w:rPr>
+        <w:t>picController</w:t>
+      </w:r>
+      <w:r>
+        <w:rPr>
+          <w:rFonts w:ascii="Consolas" w:eastAsia="Times New Roman" w:hAnsi="Consolas" w:cs="Courier New"/>
+          <w:color w:val="000000"/>
+          <w:sz w:val="20"/>
+          <w:szCs w:val="20"/>
+          <w:lang w:eastAsia="de-DE"/>
+        </w:rPr>
+        <w:t>.getProgramMemory</w:t>
+      </w:r>
+      <w:proofErr w:type="spellEnd"/>
+      <w:r>
+        <w:rPr>
+          <w:rFonts w:ascii="Consolas" w:eastAsia="Times New Roman" w:hAnsi="Consolas" w:cs="Courier New"/>
+          <w:color w:val="000000"/>
+          <w:sz w:val="20"/>
+          <w:szCs w:val="20"/>
+          <w:lang w:eastAsia="de-DE"/>
+        </w:rPr>
+        <w:t>().</w:t>
+      </w:r>
+      <w:proofErr w:type="spellStart"/>
+      <w:r>
+        <w:rPr>
+          <w:rFonts w:ascii="Consolas" w:eastAsia="Times New Roman" w:hAnsi="Consolas" w:cs="Courier New"/>
+          <w:color w:val="000000"/>
+          <w:sz w:val="20"/>
+          <w:szCs w:val="20"/>
+          <w:lang w:eastAsia="de-DE"/>
+        </w:rPr>
+        <w:t>getNextInstruction</w:t>
+      </w:r>
+      <w:proofErr w:type="spellEnd"/>
+      <w:r>
+        <w:rPr>
+          <w:rFonts w:ascii="Consolas" w:eastAsia="Times New Roman" w:hAnsi="Consolas" w:cs="Courier New"/>
+          <w:color w:val="000000"/>
+          <w:sz w:val="20"/>
+          <w:szCs w:val="20"/>
+          <w:lang w:eastAsia="de-DE"/>
+        </w:rPr>
+        <w:t>();</w:t>
+      </w:r>
+      <w:r>
+        <w:rPr>
+          <w:rFonts w:ascii="Consolas" w:eastAsia="Times New Roman" w:hAnsi="Consolas" w:cs="Courier New"/>
+          <w:color w:val="000000"/>
+          <w:sz w:val="20"/>
+          <w:szCs w:val="20"/>
+          <w:lang w:eastAsia="de-DE"/>
+        </w:rPr>
+        <w:br/>
+        <w:t xml:space="preserve">   </w:t>
+      </w:r>
+      <w:proofErr w:type="spellStart"/>
+      <w:r>
+        <w:rPr>
+          <w:rFonts w:ascii="Consolas" w:eastAsia="Times New Roman" w:hAnsi="Consolas" w:cs="Courier New"/>
+          <w:b/>
+          <w:bCs/>
+          <w:color w:val="660E7A"/>
+          <w:sz w:val="20"/>
+          <w:szCs w:val="20"/>
+          <w:lang w:eastAsia="de-DE"/>
+        </w:rPr>
+        <w:t>picController</w:t>
+      </w:r>
+      <w:r>
+        <w:rPr>
+          <w:rFonts w:ascii="Consolas" w:eastAsia="Times New Roman" w:hAnsi="Consolas" w:cs="Courier New"/>
+          <w:color w:val="000000"/>
+          <w:sz w:val="20"/>
+          <w:szCs w:val="20"/>
+          <w:lang w:eastAsia="de-DE"/>
+        </w:rPr>
+        <w:t>.getProgramCounter</w:t>
+      </w:r>
+      <w:proofErr w:type="spellEnd"/>
+      <w:r>
+        <w:rPr>
+          <w:rFonts w:ascii="Consolas" w:eastAsia="Times New Roman" w:hAnsi="Consolas" w:cs="Courier New"/>
+          <w:color w:val="000000"/>
+          <w:sz w:val="20"/>
+          <w:szCs w:val="20"/>
+          <w:lang w:eastAsia="de-DE"/>
+        </w:rPr>
+        <w:t>().</w:t>
+      </w:r>
+      <w:proofErr w:type="spellStart"/>
+      <w:r>
+        <w:rPr>
+          <w:rFonts w:ascii="Consolas" w:eastAsia="Times New Roman" w:hAnsi="Consolas" w:cs="Courier New"/>
+          <w:color w:val="000000"/>
+          <w:sz w:val="20"/>
+          <w:szCs w:val="20"/>
+          <w:lang w:eastAsia="de-DE"/>
+        </w:rPr>
+        <w:t>incrementProgramCounter</w:t>
+      </w:r>
+      <w:proofErr w:type="spellEnd"/>
+      <w:r>
+        <w:rPr>
+          <w:rFonts w:ascii="Consolas" w:eastAsia="Times New Roman" w:hAnsi="Consolas" w:cs="Courier New"/>
+          <w:color w:val="000000"/>
+          <w:sz w:val="20"/>
+          <w:szCs w:val="20"/>
+          <w:lang w:eastAsia="de-DE"/>
+        </w:rPr>
+        <w:t>();</w:t>
+      </w:r>
+      <w:r>
+        <w:rPr>
+          <w:rFonts w:ascii="Consolas" w:eastAsia="Times New Roman" w:hAnsi="Consolas" w:cs="Courier New"/>
+          <w:color w:val="000000"/>
+          <w:sz w:val="20"/>
+          <w:szCs w:val="20"/>
+          <w:lang w:eastAsia="de-DE"/>
+        </w:rPr>
+        <w:br/>
+      </w:r>
+      <w:r>
+        <w:rPr>
+          <w:rFonts w:ascii="Consolas" w:eastAsia="Times New Roman" w:hAnsi="Consolas" w:cs="Courier New"/>
+          <w:color w:val="000000"/>
+          <w:sz w:val="20"/>
+          <w:szCs w:val="20"/>
+          <w:lang w:eastAsia="de-DE"/>
+        </w:rPr>
+        <w:br/>
+        <w:t xml:space="preserve">   </w:t>
+      </w:r>
+      <w:r>
+        <w:rPr>
+          <w:rFonts w:ascii="Consolas" w:eastAsia="Times New Roman" w:hAnsi="Consolas" w:cs="Courier New"/>
+          <w:i/>
+          <w:iCs/>
+          <w:color w:val="808080"/>
+          <w:sz w:val="20"/>
+          <w:szCs w:val="20"/>
+          <w:lang w:eastAsia="de-DE"/>
+        </w:rPr>
+        <w:t xml:space="preserve">// </w:t>
+      </w:r>
+      <w:proofErr w:type="spellStart"/>
+      <w:r>
+        <w:rPr>
+          <w:rFonts w:ascii="Consolas" w:eastAsia="Times New Roman" w:hAnsi="Consolas" w:cs="Courier New"/>
+          <w:i/>
+          <w:iCs/>
+          <w:color w:val="808080"/>
+          <w:sz w:val="20"/>
+          <w:szCs w:val="20"/>
+          <w:lang w:eastAsia="de-DE"/>
+        </w:rPr>
+        <w:t>Decode</w:t>
+      </w:r>
+      <w:proofErr w:type="spellEnd"/>
+      <w:r>
+        <w:rPr>
+          <w:rFonts w:ascii="Consolas" w:eastAsia="Times New Roman" w:hAnsi="Consolas" w:cs="Courier New"/>
+          <w:i/>
+          <w:iCs/>
+          <w:color w:val="808080"/>
+          <w:sz w:val="20"/>
+          <w:szCs w:val="20"/>
+          <w:lang w:eastAsia="de-DE"/>
+        </w:rPr>
+        <w:br/>
+        <w:t xml:space="preserve">   </w:t>
+      </w:r>
+      <w:proofErr w:type="spellStart"/>
+      <w:r>
+        <w:rPr>
+          <w:rFonts w:ascii="Consolas" w:eastAsia="Times New Roman" w:hAnsi="Consolas" w:cs="Courier New"/>
+          <w:color w:val="000000"/>
+          <w:sz w:val="20"/>
+          <w:szCs w:val="20"/>
+          <w:lang w:eastAsia="de-DE"/>
+        </w:rPr>
+        <w:t>IPicInstruction</w:t>
+      </w:r>
+      <w:proofErr w:type="spellEnd"/>
+      <w:r>
+        <w:rPr>
+          <w:rFonts w:ascii="Consolas" w:eastAsia="Times New Roman" w:hAnsi="Consolas" w:cs="Courier New"/>
+          <w:color w:val="000000"/>
+          <w:sz w:val="20"/>
+          <w:szCs w:val="20"/>
+          <w:lang w:eastAsia="de-DE"/>
+        </w:rPr>
+        <w:t xml:space="preserve"> </w:t>
+      </w:r>
+      <w:proofErr w:type="spellStart"/>
+      <w:r>
+        <w:rPr>
+          <w:rFonts w:ascii="Consolas" w:eastAsia="Times New Roman" w:hAnsi="Consolas" w:cs="Courier New"/>
+          <w:color w:val="000000"/>
+          <w:sz w:val="20"/>
+          <w:szCs w:val="20"/>
+          <w:lang w:eastAsia="de-DE"/>
+        </w:rPr>
+        <w:t>instruction</w:t>
+      </w:r>
+      <w:proofErr w:type="spellEnd"/>
+      <w:r>
+        <w:rPr>
+          <w:rFonts w:ascii="Consolas" w:eastAsia="Times New Roman" w:hAnsi="Consolas" w:cs="Courier New"/>
+          <w:color w:val="000000"/>
+          <w:sz w:val="20"/>
+          <w:szCs w:val="20"/>
+          <w:lang w:eastAsia="de-DE"/>
+        </w:rPr>
+        <w:t xml:space="preserve"> = </w:t>
+      </w:r>
+      <w:proofErr w:type="spellStart"/>
+      <w:r>
+        <w:rPr>
+          <w:rFonts w:ascii="Consolas" w:eastAsia="Times New Roman" w:hAnsi="Consolas" w:cs="Courier New"/>
+          <w:b/>
+          <w:bCs/>
+          <w:color w:val="660E7A"/>
+          <w:sz w:val="20"/>
+          <w:szCs w:val="20"/>
+          <w:lang w:eastAsia="de-DE"/>
+        </w:rPr>
+        <w:t>decoder</w:t>
+      </w:r>
+      <w:r>
+        <w:rPr>
+          <w:rFonts w:ascii="Consolas" w:eastAsia="Times New Roman" w:hAnsi="Consolas" w:cs="Courier New"/>
+          <w:color w:val="000000"/>
+          <w:sz w:val="20"/>
+          <w:szCs w:val="20"/>
+          <w:lang w:eastAsia="de-DE"/>
+        </w:rPr>
+        <w:t>.decode</w:t>
+      </w:r>
+      <w:proofErr w:type="spellEnd"/>
+      <w:r>
+        <w:rPr>
+          <w:rFonts w:ascii="Consolas" w:eastAsia="Times New Roman" w:hAnsi="Consolas" w:cs="Courier New"/>
+          <w:color w:val="000000"/>
+          <w:sz w:val="20"/>
+          <w:szCs w:val="20"/>
+          <w:lang w:eastAsia="de-DE"/>
+        </w:rPr>
+        <w:t>(</w:t>
+      </w:r>
+      <w:proofErr w:type="spellStart"/>
+      <w:r>
+        <w:rPr>
+          <w:rFonts w:ascii="Consolas" w:eastAsia="Times New Roman" w:hAnsi="Consolas" w:cs="Courier New"/>
+          <w:color w:val="000000"/>
+          <w:sz w:val="20"/>
+          <w:szCs w:val="20"/>
+          <w:lang w:eastAsia="de-DE"/>
+        </w:rPr>
+        <w:t>opcode</w:t>
+      </w:r>
+      <w:proofErr w:type="spellEnd"/>
+      <w:r>
+        <w:rPr>
+          <w:rFonts w:ascii="Consolas" w:eastAsia="Times New Roman" w:hAnsi="Consolas" w:cs="Courier New"/>
+          <w:color w:val="000000"/>
+          <w:sz w:val="20"/>
+          <w:szCs w:val="20"/>
+          <w:lang w:eastAsia="de-DE"/>
+        </w:rPr>
+        <w:t>);</w:t>
+      </w:r>
+      <w:r>
+        <w:rPr>
+          <w:rFonts w:ascii="Consolas" w:eastAsia="Times New Roman" w:hAnsi="Consolas" w:cs="Courier New"/>
+          <w:color w:val="000000"/>
+          <w:sz w:val="20"/>
+          <w:szCs w:val="20"/>
+          <w:lang w:eastAsia="de-DE"/>
+        </w:rPr>
+        <w:br/>
+      </w:r>
+      <w:r>
+        <w:rPr>
+          <w:rFonts w:ascii="Consolas" w:eastAsia="Times New Roman" w:hAnsi="Consolas" w:cs="Courier New"/>
+          <w:color w:val="000000"/>
+          <w:sz w:val="20"/>
+          <w:szCs w:val="20"/>
+          <w:lang w:eastAsia="de-DE"/>
+        </w:rPr>
+        <w:br/>
+        <w:t xml:space="preserve">   </w:t>
+      </w:r>
+      <w:r>
+        <w:rPr>
+          <w:rFonts w:ascii="Consolas" w:eastAsia="Times New Roman" w:hAnsi="Consolas" w:cs="Courier New"/>
+          <w:i/>
+          <w:iCs/>
+          <w:color w:val="808080"/>
+          <w:sz w:val="20"/>
+          <w:szCs w:val="20"/>
+          <w:lang w:eastAsia="de-DE"/>
+        </w:rPr>
+        <w:t>// Execute</w:t>
+      </w:r>
+      <w:r>
+        <w:rPr>
+          <w:rFonts w:ascii="Consolas" w:eastAsia="Times New Roman" w:hAnsi="Consolas" w:cs="Courier New"/>
+          <w:i/>
+          <w:iCs/>
+          <w:color w:val="808080"/>
+          <w:sz w:val="20"/>
+          <w:szCs w:val="20"/>
+          <w:lang w:eastAsia="de-DE"/>
+        </w:rPr>
+        <w:br/>
+        <w:t xml:space="preserve">   </w:t>
+      </w:r>
+      <w:r>
+        <w:rPr>
+          <w:rFonts w:ascii="Consolas" w:eastAsia="Times New Roman" w:hAnsi="Consolas" w:cs="Courier New"/>
+          <w:b/>
+          <w:bCs/>
+          <w:i/>
+          <w:iCs/>
+          <w:color w:val="660E7A"/>
+          <w:sz w:val="20"/>
+          <w:szCs w:val="20"/>
+          <w:lang w:eastAsia="de-DE"/>
+        </w:rPr>
+        <w:t>LOGGER</w:t>
+      </w:r>
+      <w:r>
+        <w:rPr>
+          <w:rFonts w:ascii="Consolas" w:eastAsia="Times New Roman" w:hAnsi="Consolas" w:cs="Courier New"/>
+          <w:color w:val="000000"/>
+          <w:sz w:val="20"/>
+          <w:szCs w:val="20"/>
+          <w:lang w:eastAsia="de-DE"/>
+        </w:rPr>
+        <w:t>.info(</w:t>
+      </w:r>
+      <w:r>
+        <w:rPr>
+          <w:rFonts w:ascii="Consolas" w:eastAsia="Times New Roman" w:hAnsi="Consolas" w:cs="Courier New"/>
+          <w:b/>
+          <w:bCs/>
+          <w:color w:val="008000"/>
+          <w:sz w:val="20"/>
+          <w:szCs w:val="20"/>
+          <w:lang w:eastAsia="de-DE"/>
+        </w:rPr>
+        <w:t>"</w:t>
+      </w:r>
+      <w:proofErr w:type="spellStart"/>
+      <w:r>
+        <w:rPr>
+          <w:rFonts w:ascii="Consolas" w:eastAsia="Times New Roman" w:hAnsi="Consolas" w:cs="Courier New"/>
+          <w:b/>
+          <w:bCs/>
+          <w:color w:val="008000"/>
+          <w:sz w:val="20"/>
+          <w:szCs w:val="20"/>
+          <w:lang w:eastAsia="de-DE"/>
+        </w:rPr>
+        <w:t>Executing</w:t>
+      </w:r>
+      <w:proofErr w:type="spellEnd"/>
+      <w:r>
+        <w:rPr>
+          <w:rFonts w:ascii="Consolas" w:eastAsia="Times New Roman" w:hAnsi="Consolas" w:cs="Courier New"/>
+          <w:b/>
+          <w:bCs/>
+          <w:color w:val="008000"/>
+          <w:sz w:val="20"/>
+          <w:szCs w:val="20"/>
+          <w:lang w:eastAsia="de-DE"/>
+        </w:rPr>
+        <w:t xml:space="preserve">: " </w:t>
+      </w:r>
+      <w:r>
+        <w:rPr>
+          <w:rFonts w:ascii="Consolas" w:eastAsia="Times New Roman" w:hAnsi="Consolas" w:cs="Courier New"/>
+          <w:color w:val="000000"/>
+          <w:sz w:val="20"/>
+          <w:szCs w:val="20"/>
+          <w:lang w:eastAsia="de-DE"/>
+        </w:rPr>
+        <w:t xml:space="preserve">+ </w:t>
+      </w:r>
+      <w:proofErr w:type="spellStart"/>
+      <w:r>
+        <w:rPr>
+          <w:rFonts w:ascii="Consolas" w:eastAsia="Times New Roman" w:hAnsi="Consolas" w:cs="Courier New"/>
+          <w:color w:val="000000"/>
+          <w:sz w:val="20"/>
+          <w:szCs w:val="20"/>
+          <w:lang w:eastAsia="de-DE"/>
+        </w:rPr>
+        <w:t>instruction.getClass</w:t>
+      </w:r>
+      <w:proofErr w:type="spellEnd"/>
+      <w:r>
+        <w:rPr>
+          <w:rFonts w:ascii="Consolas" w:eastAsia="Times New Roman" w:hAnsi="Consolas" w:cs="Courier New"/>
+          <w:color w:val="000000"/>
+          <w:sz w:val="20"/>
+          <w:szCs w:val="20"/>
+          <w:lang w:eastAsia="de-DE"/>
+        </w:rPr>
+        <w:t>().</w:t>
+      </w:r>
+      <w:proofErr w:type="spellStart"/>
+      <w:r>
+        <w:rPr>
+          <w:rFonts w:ascii="Consolas" w:eastAsia="Times New Roman" w:hAnsi="Consolas" w:cs="Courier New"/>
+          <w:color w:val="000000"/>
+          <w:sz w:val="20"/>
+          <w:szCs w:val="20"/>
+          <w:lang w:eastAsia="de-DE"/>
+        </w:rPr>
+        <w:t>getSimpleName</w:t>
+      </w:r>
+      <w:proofErr w:type="spellEnd"/>
+      <w:r>
+        <w:rPr>
+          <w:rFonts w:ascii="Consolas" w:eastAsia="Times New Roman" w:hAnsi="Consolas" w:cs="Courier New"/>
+          <w:color w:val="000000"/>
+          <w:sz w:val="20"/>
+          <w:szCs w:val="20"/>
+          <w:lang w:eastAsia="de-DE"/>
+        </w:rPr>
+        <w:t>());</w:t>
+      </w:r>
+      <w:r>
+        <w:rPr>
+          <w:rFonts w:ascii="Consolas" w:eastAsia="Times New Roman" w:hAnsi="Consolas" w:cs="Courier New"/>
+          <w:color w:val="000000"/>
+          <w:sz w:val="20"/>
+          <w:szCs w:val="20"/>
+          <w:lang w:eastAsia="de-DE"/>
+        </w:rPr>
+        <w:br/>
+        <w:t xml:space="preserve">   </w:t>
+      </w:r>
+      <w:proofErr w:type="spellStart"/>
+      <w:r>
+        <w:rPr>
+          <w:rFonts w:ascii="Consolas" w:eastAsia="Times New Roman" w:hAnsi="Consolas" w:cs="Courier New"/>
+          <w:color w:val="000000"/>
+          <w:sz w:val="20"/>
+          <w:szCs w:val="20"/>
+          <w:lang w:eastAsia="de-DE"/>
+        </w:rPr>
+        <w:t>notifyDebugConsole</w:t>
+      </w:r>
+      <w:proofErr w:type="spellEnd"/>
+      <w:r>
+        <w:rPr>
+          <w:rFonts w:ascii="Consolas" w:eastAsia="Times New Roman" w:hAnsi="Consolas" w:cs="Courier New"/>
+          <w:color w:val="000000"/>
+          <w:sz w:val="20"/>
+          <w:szCs w:val="20"/>
+          <w:lang w:eastAsia="de-DE"/>
+        </w:rPr>
+        <w:t>(</w:t>
+      </w:r>
+      <w:r>
+        <w:rPr>
+          <w:rFonts w:ascii="Consolas" w:eastAsia="Times New Roman" w:hAnsi="Consolas" w:cs="Courier New"/>
+          <w:b/>
+          <w:bCs/>
+          <w:color w:val="008000"/>
+          <w:sz w:val="20"/>
+          <w:szCs w:val="20"/>
+          <w:lang w:eastAsia="de-DE"/>
+        </w:rPr>
+        <w:t>"</w:t>
+      </w:r>
+      <w:proofErr w:type="spellStart"/>
+      <w:r>
+        <w:rPr>
+          <w:rFonts w:ascii="Consolas" w:eastAsia="Times New Roman" w:hAnsi="Consolas" w:cs="Courier New"/>
+          <w:b/>
+          <w:bCs/>
+          <w:color w:val="008000"/>
+          <w:sz w:val="20"/>
+          <w:szCs w:val="20"/>
+          <w:lang w:eastAsia="de-DE"/>
+        </w:rPr>
+        <w:t>Executing</w:t>
+      </w:r>
+      <w:proofErr w:type="spellEnd"/>
+      <w:r>
+        <w:rPr>
+          <w:rFonts w:ascii="Consolas" w:eastAsia="Times New Roman" w:hAnsi="Consolas" w:cs="Courier New"/>
+          <w:b/>
+          <w:bCs/>
+          <w:color w:val="008000"/>
+          <w:sz w:val="20"/>
+          <w:szCs w:val="20"/>
+          <w:lang w:eastAsia="de-DE"/>
+        </w:rPr>
+        <w:t xml:space="preserve">: " </w:t>
+      </w:r>
+      <w:r>
+        <w:rPr>
+          <w:rFonts w:ascii="Consolas" w:eastAsia="Times New Roman" w:hAnsi="Consolas" w:cs="Courier New"/>
+          <w:color w:val="000000"/>
+          <w:sz w:val="20"/>
+          <w:szCs w:val="20"/>
+          <w:lang w:eastAsia="de-DE"/>
+        </w:rPr>
+        <w:t xml:space="preserve">+ </w:t>
+      </w:r>
+      <w:proofErr w:type="spellStart"/>
+      <w:r>
+        <w:rPr>
+          <w:rFonts w:ascii="Consolas" w:eastAsia="Times New Roman" w:hAnsi="Consolas" w:cs="Courier New"/>
+          <w:color w:val="000000"/>
+          <w:sz w:val="20"/>
+          <w:szCs w:val="20"/>
+          <w:lang w:eastAsia="de-DE"/>
+        </w:rPr>
+        <w:t>instruction.getClass</w:t>
+      </w:r>
+      <w:proofErr w:type="spellEnd"/>
+      <w:r>
+        <w:rPr>
+          <w:rFonts w:ascii="Consolas" w:eastAsia="Times New Roman" w:hAnsi="Consolas" w:cs="Courier New"/>
+          <w:color w:val="000000"/>
+          <w:sz w:val="20"/>
+          <w:szCs w:val="20"/>
+          <w:lang w:eastAsia="de-DE"/>
+        </w:rPr>
+        <w:t>().</w:t>
+      </w:r>
+      <w:proofErr w:type="spellStart"/>
+      <w:r>
+        <w:rPr>
+          <w:rFonts w:ascii="Consolas" w:eastAsia="Times New Roman" w:hAnsi="Consolas" w:cs="Courier New"/>
+          <w:color w:val="000000"/>
+          <w:sz w:val="20"/>
+          <w:szCs w:val="20"/>
+          <w:lang w:eastAsia="de-DE"/>
+        </w:rPr>
+        <w:t>getSimpleName</w:t>
+      </w:r>
+      <w:proofErr w:type="spellEnd"/>
+      <w:r>
+        <w:rPr>
+          <w:rFonts w:ascii="Consolas" w:eastAsia="Times New Roman" w:hAnsi="Consolas" w:cs="Courier New"/>
+          <w:color w:val="000000"/>
+          <w:sz w:val="20"/>
+          <w:szCs w:val="20"/>
+          <w:lang w:eastAsia="de-DE"/>
+        </w:rPr>
+        <w:t>());</w:t>
+      </w:r>
+      <w:r>
+        <w:rPr>
+          <w:rFonts w:ascii="Consolas" w:eastAsia="Times New Roman" w:hAnsi="Consolas" w:cs="Courier New"/>
+          <w:color w:val="000000"/>
+          <w:sz w:val="20"/>
+          <w:szCs w:val="20"/>
+          <w:lang w:eastAsia="de-DE"/>
+        </w:rPr>
+        <w:br/>
+        <w:t xml:space="preserve">   </w:t>
+      </w:r>
+      <w:proofErr w:type="spellStart"/>
+      <w:r>
+        <w:rPr>
+          <w:rFonts w:ascii="Consolas" w:eastAsia="Times New Roman" w:hAnsi="Consolas" w:cs="Courier New"/>
+          <w:b/>
+          <w:bCs/>
+          <w:color w:val="000080"/>
+          <w:sz w:val="20"/>
+          <w:szCs w:val="20"/>
+          <w:lang w:eastAsia="de-DE"/>
+        </w:rPr>
+        <w:t>int</w:t>
+      </w:r>
+      <w:proofErr w:type="spellEnd"/>
+      <w:r>
+        <w:rPr>
+          <w:rFonts w:ascii="Consolas" w:eastAsia="Times New Roman" w:hAnsi="Consolas" w:cs="Courier New"/>
+          <w:b/>
+          <w:bCs/>
+          <w:color w:val="000080"/>
+          <w:sz w:val="20"/>
+          <w:szCs w:val="20"/>
+          <w:lang w:eastAsia="de-DE"/>
+        </w:rPr>
+        <w:t xml:space="preserve"> </w:t>
+      </w:r>
+      <w:proofErr w:type="spellStart"/>
+      <w:r>
+        <w:rPr>
+          <w:rFonts w:ascii="Consolas" w:eastAsia="Times New Roman" w:hAnsi="Consolas" w:cs="Courier New"/>
+          <w:color w:val="000000"/>
+          <w:sz w:val="20"/>
+          <w:szCs w:val="20"/>
+          <w:lang w:eastAsia="de-DE"/>
+        </w:rPr>
+        <w:t>cycles</w:t>
+      </w:r>
+      <w:proofErr w:type="spellEnd"/>
+      <w:r>
+        <w:rPr>
+          <w:rFonts w:ascii="Consolas" w:eastAsia="Times New Roman" w:hAnsi="Consolas" w:cs="Courier New"/>
+          <w:color w:val="000000"/>
+          <w:sz w:val="20"/>
+          <w:szCs w:val="20"/>
+          <w:lang w:eastAsia="de-DE"/>
+        </w:rPr>
+        <w:t xml:space="preserve"> = </w:t>
+      </w:r>
+      <w:proofErr w:type="spellStart"/>
+      <w:r>
+        <w:rPr>
+          <w:rFonts w:ascii="Consolas" w:eastAsia="Times New Roman" w:hAnsi="Consolas" w:cs="Courier New"/>
+          <w:color w:val="000000"/>
+          <w:sz w:val="20"/>
+          <w:szCs w:val="20"/>
+          <w:lang w:eastAsia="de-DE"/>
+        </w:rPr>
+        <w:t>instruction.execute</w:t>
+      </w:r>
+      <w:proofErr w:type="spellEnd"/>
+      <w:r>
+        <w:rPr>
+          <w:rFonts w:ascii="Consolas" w:eastAsia="Times New Roman" w:hAnsi="Consolas" w:cs="Courier New"/>
+          <w:color w:val="000000"/>
+          <w:sz w:val="20"/>
+          <w:szCs w:val="20"/>
+          <w:lang w:eastAsia="de-DE"/>
+        </w:rPr>
+        <w:t>(</w:t>
+      </w:r>
+      <w:proofErr w:type="spellStart"/>
+      <w:r>
+        <w:rPr>
+          <w:rFonts w:ascii="Consolas" w:eastAsia="Times New Roman" w:hAnsi="Consolas" w:cs="Courier New"/>
+          <w:b/>
+          <w:bCs/>
+          <w:color w:val="660E7A"/>
+          <w:sz w:val="20"/>
+          <w:szCs w:val="20"/>
+          <w:lang w:eastAsia="de-DE"/>
+        </w:rPr>
+        <w:t>picController</w:t>
+      </w:r>
+      <w:proofErr w:type="spellEnd"/>
+      <w:r>
+        <w:rPr>
+          <w:rFonts w:ascii="Consolas" w:eastAsia="Times New Roman" w:hAnsi="Consolas" w:cs="Courier New"/>
+          <w:color w:val="000000"/>
+          <w:sz w:val="20"/>
+          <w:szCs w:val="20"/>
+          <w:lang w:eastAsia="de-DE"/>
+        </w:rPr>
+        <w:t>);</w:t>
+      </w:r>
+      <w:r>
+        <w:rPr>
+          <w:rFonts w:ascii="Consolas" w:eastAsia="Times New Roman" w:hAnsi="Consolas" w:cs="Courier New"/>
+          <w:color w:val="000000"/>
+          <w:sz w:val="20"/>
+          <w:szCs w:val="20"/>
+          <w:lang w:eastAsia="de-DE"/>
+        </w:rPr>
+        <w:br/>
+      </w:r>
+      <w:r>
+        <w:rPr>
+          <w:rFonts w:ascii="Consolas" w:eastAsia="Times New Roman" w:hAnsi="Consolas" w:cs="Courier New"/>
+          <w:color w:val="000000"/>
+          <w:sz w:val="20"/>
+          <w:szCs w:val="20"/>
+          <w:lang w:eastAsia="de-DE"/>
+        </w:rPr>
+        <w:br/>
+        <w:t xml:space="preserve">   </w:t>
+      </w:r>
+      <w:proofErr w:type="spellStart"/>
+      <w:r>
+        <w:rPr>
+          <w:rFonts w:ascii="Consolas" w:eastAsia="Times New Roman" w:hAnsi="Consolas" w:cs="Courier New"/>
+          <w:color w:val="000000"/>
+          <w:sz w:val="20"/>
+          <w:szCs w:val="20"/>
+          <w:lang w:eastAsia="de-DE"/>
+        </w:rPr>
+        <w:t>updateRuntimeCounter</w:t>
+      </w:r>
+      <w:proofErr w:type="spellEnd"/>
+      <w:r>
+        <w:rPr>
+          <w:rFonts w:ascii="Consolas" w:eastAsia="Times New Roman" w:hAnsi="Consolas" w:cs="Courier New"/>
+          <w:color w:val="000000"/>
+          <w:sz w:val="20"/>
+          <w:szCs w:val="20"/>
+          <w:lang w:eastAsia="de-DE"/>
+        </w:rPr>
+        <w:t>(</w:t>
+      </w:r>
+      <w:proofErr w:type="spellStart"/>
+      <w:r>
+        <w:rPr>
+          <w:rFonts w:ascii="Consolas" w:eastAsia="Times New Roman" w:hAnsi="Consolas" w:cs="Courier New"/>
+          <w:color w:val="000000"/>
+          <w:sz w:val="20"/>
+          <w:szCs w:val="20"/>
+          <w:lang w:eastAsia="de-DE"/>
+        </w:rPr>
+        <w:t>cycles</w:t>
+      </w:r>
+      <w:proofErr w:type="spellEnd"/>
+      <w:r>
+        <w:rPr>
+          <w:rFonts w:ascii="Consolas" w:eastAsia="Times New Roman" w:hAnsi="Consolas" w:cs="Courier New"/>
+          <w:color w:val="000000"/>
+          <w:sz w:val="20"/>
+          <w:szCs w:val="20"/>
+          <w:lang w:eastAsia="de-DE"/>
+        </w:rPr>
+        <w:t>);</w:t>
+      </w:r>
+      <w:r>
+        <w:rPr>
+          <w:rFonts w:ascii="Consolas" w:eastAsia="Times New Roman" w:hAnsi="Consolas" w:cs="Courier New"/>
+          <w:color w:val="000000"/>
+          <w:sz w:val="20"/>
+          <w:szCs w:val="20"/>
+          <w:lang w:eastAsia="de-DE"/>
+        </w:rPr>
+        <w:br/>
+        <w:t xml:space="preserve">   </w:t>
+      </w:r>
+      <w:r>
+        <w:rPr>
+          <w:rFonts w:ascii="Consolas" w:eastAsia="Times New Roman" w:hAnsi="Consolas" w:cs="Courier New"/>
+          <w:b/>
+          <w:bCs/>
+          <w:color w:val="660E7A"/>
+          <w:sz w:val="20"/>
+          <w:szCs w:val="20"/>
+          <w:lang w:eastAsia="de-DE"/>
+        </w:rPr>
+        <w:t>picController</w:t>
+      </w:r>
+      <w:r>
+        <w:rPr>
+          <w:rFonts w:ascii="Consolas" w:eastAsia="Times New Roman" w:hAnsi="Consolas" w:cs="Courier New"/>
+          <w:color w:val="000000"/>
+          <w:sz w:val="20"/>
+          <w:szCs w:val="20"/>
+          <w:lang w:eastAsia="de-DE"/>
+        </w:rPr>
+        <w:t>.getTimer0().</w:t>
+      </w:r>
+      <w:proofErr w:type="spellStart"/>
+      <w:r>
+        <w:rPr>
+          <w:rFonts w:ascii="Consolas" w:eastAsia="Times New Roman" w:hAnsi="Consolas" w:cs="Courier New"/>
+          <w:color w:val="000000"/>
+          <w:sz w:val="20"/>
+          <w:szCs w:val="20"/>
+          <w:lang w:eastAsia="de-DE"/>
+        </w:rPr>
+        <w:t>increaseTimerCounter</w:t>
+      </w:r>
+      <w:proofErr w:type="spellEnd"/>
+      <w:r>
+        <w:rPr>
+          <w:rFonts w:ascii="Consolas" w:eastAsia="Times New Roman" w:hAnsi="Consolas" w:cs="Courier New"/>
+          <w:color w:val="000000"/>
+          <w:sz w:val="20"/>
+          <w:szCs w:val="20"/>
+          <w:lang w:eastAsia="de-DE"/>
+        </w:rPr>
+        <w:t>();</w:t>
+      </w:r>
+      <w:r>
+        <w:rPr>
+          <w:rFonts w:ascii="Consolas" w:eastAsia="Times New Roman" w:hAnsi="Consolas" w:cs="Courier New"/>
+          <w:color w:val="000000"/>
+          <w:sz w:val="20"/>
+          <w:szCs w:val="20"/>
+          <w:lang w:eastAsia="de-DE"/>
+        </w:rPr>
+        <w:br/>
+      </w:r>
+      <w:r>
+        <w:rPr>
+          <w:rFonts w:ascii="Consolas" w:eastAsia="Times New Roman" w:hAnsi="Consolas" w:cs="Courier New"/>
+          <w:color w:val="000000"/>
+          <w:sz w:val="20"/>
+          <w:szCs w:val="20"/>
+          <w:lang w:eastAsia="de-DE"/>
+        </w:rPr>
+        <w:br/>
+        <w:t xml:space="preserve">   </w:t>
+      </w:r>
+      <w:proofErr w:type="spellStart"/>
+      <w:r>
+        <w:rPr>
+          <w:rFonts w:ascii="Consolas" w:eastAsia="Times New Roman" w:hAnsi="Consolas" w:cs="Courier New"/>
+          <w:color w:val="000000"/>
+          <w:sz w:val="20"/>
+          <w:szCs w:val="20"/>
+          <w:lang w:eastAsia="de-DE"/>
+        </w:rPr>
+        <w:t>notifyCurrentExecutedCode</w:t>
+      </w:r>
+      <w:proofErr w:type="spellEnd"/>
+      <w:r>
+        <w:rPr>
+          <w:rFonts w:ascii="Consolas" w:eastAsia="Times New Roman" w:hAnsi="Consolas" w:cs="Courier New"/>
+          <w:color w:val="000000"/>
+          <w:sz w:val="20"/>
+          <w:szCs w:val="20"/>
+          <w:lang w:eastAsia="de-DE"/>
+        </w:rPr>
+        <w:t>();</w:t>
+      </w:r>
+      <w:r>
+        <w:rPr>
+          <w:rFonts w:ascii="Consolas" w:eastAsia="Times New Roman" w:hAnsi="Consolas" w:cs="Courier New"/>
+          <w:color w:val="000000"/>
+          <w:sz w:val="20"/>
+          <w:szCs w:val="20"/>
+          <w:lang w:eastAsia="de-DE"/>
+        </w:rPr>
+        <w:br/>
+        <w:t>}</w:t>
+      </w:r>
+    </w:p>
+    <w:p>
+      <w:pPr>
+        <w:rPr>
+          <w:rFonts w:ascii="Arial" w:hAnsi="Arial" w:cs="Arial"/>
+        </w:rPr>
+      </w:pPr>
+    </w:p>
+    <w:p>
+      <w:r>
+        <w:br w:type="page"/>
+      </w:r>
+    </w:p>
+    <w:p>
+      <w:pPr>
+        <w:pStyle w:val="berschrift1"/>
+        <w:rPr>
+          <w:rFonts w:ascii="Arial" w:hAnsi="Arial" w:cs="Arial"/>
+        </w:rPr>
+      </w:pPr>
+      <w:bookmarkStart w:id="8" w:name="_Toc8566749"/>
+      <w:r>
+        <w:rPr>
+          <w:rFonts w:ascii="Arial" w:hAnsi="Arial" w:cs="Arial"/>
+        </w:rPr>
+        <w:lastRenderedPageBreak/>
+        <w:t>Fazit</w:t>
+      </w:r>
+      <w:bookmarkEnd w:id="8"/>
+    </w:p>
+    <w:p>
+      <w:pPr>
         <w:jc w:val="both"/>
-      </w:pPr>
+        <w:rPr>
+          <w:rFonts w:ascii="Arial" w:hAnsi="Arial" w:cs="Arial"/>
+        </w:rPr>
+      </w:pPr>
+      <w:r>
+        <w:rPr>
+          <w:rFonts w:ascii="Arial" w:hAnsi="Arial" w:cs="Arial"/>
+        </w:rPr>
+        <w:t>Die Durchführung des Projekts verlief ohne größere Probleme. Dies</w:t>
+      </w:r>
+      <w:r>
+        <w:rPr>
+          <w:rFonts w:ascii="Arial" w:hAnsi="Arial" w:cs="Arial"/>
+        </w:rPr>
+        <w:t>er Erfolg</w:t>
+      </w:r>
+      <w:r>
+        <w:rPr>
+          <w:rFonts w:ascii="Arial" w:hAnsi="Arial" w:cs="Arial"/>
+        </w:rPr>
+        <w:t xml:space="preserve"> ist vor allem auf die einwöchige Analyse- und Designphase zurückzuführen. </w:t>
+      </w:r>
+      <w:r>
+        <w:rPr>
+          <w:rFonts w:ascii="Arial" w:hAnsi="Arial" w:cs="Arial"/>
+        </w:rPr>
+        <w:t>Während</w:t>
+      </w:r>
+      <w:r>
+        <w:rPr>
+          <w:rFonts w:ascii="Arial" w:hAnsi="Arial" w:cs="Arial"/>
+        </w:rPr>
+        <w:t xml:space="preserve"> der Analysephase wurden die Anforderungen so evaluiert, dass diese Softwarekomponenten (wie bspw. dem Parser für LST-Files)</w:t>
+      </w:r>
+      <w:r>
+        <w:rPr>
+          <w:rFonts w:ascii="Arial" w:hAnsi="Arial" w:cs="Arial"/>
+        </w:rPr>
+        <w:t xml:space="preserve"> zugeordnet werden konnten</w:t>
+      </w:r>
+      <w:r>
+        <w:rPr>
+          <w:rFonts w:ascii="Arial" w:hAnsi="Arial" w:cs="Arial"/>
+        </w:rPr>
+        <w:t xml:space="preserve">. </w:t>
+      </w:r>
+      <w:r>
+        <w:rPr>
+          <w:rFonts w:ascii="Arial" w:hAnsi="Arial" w:cs="Arial"/>
+        </w:rPr>
+        <w:t>Deshalb</w:t>
+      </w:r>
+      <w:r>
+        <w:rPr>
+          <w:rFonts w:ascii="Arial" w:hAnsi="Arial" w:cs="Arial"/>
+        </w:rPr>
+        <w:t xml:space="preserve"> musste in der darauffolgenden Designphase nur noch bestimmt werden in welcher Weise die </w:t>
+      </w:r>
+      <w:r>
+        <w:rPr>
+          <w:rFonts w:ascii="Arial" w:hAnsi="Arial" w:cs="Arial"/>
+        </w:rPr>
+        <w:t>verschiedenen Komponenten miteinander interagieren.</w:t>
+      </w:r>
+      <w:r>
+        <w:rPr>
+          <w:rFonts w:ascii="Arial" w:hAnsi="Arial" w:cs="Arial"/>
+        </w:rPr>
+        <w:t xml:space="preserve"> Resultate aus diesen beiden Projektphasen sind das Klassendiagramm (Abbildung 2) und der Zustandsautomat (Abbildung 3).</w:t>
+      </w:r>
+      <w:r>
+        <w:rPr>
+          <w:rFonts w:ascii="Arial" w:hAnsi="Arial" w:cs="Arial"/>
+        </w:rPr>
+        <w:t xml:space="preserve"> Zusätzlich wurden die Anforderungen aus dem Lastenheft als </w:t>
+      </w:r>
       <w:proofErr w:type="spellStart"/>
       <w:r>
-        <w:t>ToDo</w:t>
+        <w:rPr>
+          <w:rFonts w:ascii="Arial" w:hAnsi="Arial" w:cs="Arial"/>
+        </w:rPr>
+        <w:t>Issues</w:t>
       </w:r>
       <w:proofErr w:type="spellEnd"/>
+      <w:r>
+        <w:rPr>
+          <w:rFonts w:ascii="Arial" w:hAnsi="Arial" w:cs="Arial"/>
+        </w:rPr>
+        <w:t xml:space="preserve"> innerhalb von GitHub abgebildet</w:t>
+      </w:r>
+      <w:r>
+        <w:rPr>
+          <w:rFonts w:ascii="Arial" w:hAnsi="Arial" w:cs="Arial"/>
+        </w:rPr>
+        <w:t xml:space="preserve">. Dies ermöglichte </w:t>
+      </w:r>
+      <w:r>
+        <w:rPr>
+          <w:rFonts w:ascii="Arial" w:hAnsi="Arial" w:cs="Arial"/>
+        </w:rPr>
+        <w:t xml:space="preserve">eine strukturierte Abarbeitung </w:t>
+      </w:r>
+      <w:r>
+        <w:rPr>
+          <w:rFonts w:ascii="Arial" w:hAnsi="Arial" w:cs="Arial"/>
+        </w:rPr>
+        <w:t xml:space="preserve">der Anforderungen, da hier die Abhängigkeiten zwischen den </w:t>
+      </w:r>
+      <w:proofErr w:type="spellStart"/>
+      <w:r>
+        <w:rPr>
+          <w:rFonts w:ascii="Arial" w:hAnsi="Arial" w:cs="Arial"/>
+        </w:rPr>
+        <w:t>Issues</w:t>
+      </w:r>
+      <w:proofErr w:type="spellEnd"/>
+      <w:r>
+        <w:rPr>
+          <w:rFonts w:ascii="Arial" w:hAnsi="Arial" w:cs="Arial"/>
+        </w:rPr>
+        <w:t xml:space="preserve"> klar dargestellt werden konnte.</w:t>
+      </w:r>
+    </w:p>
+    <w:p>
+      <w:pPr>
+        <w:jc w:val="both"/>
+        <w:rPr>
+          <w:rFonts w:ascii="Arial" w:hAnsi="Arial" w:cs="Arial"/>
+        </w:rPr>
+      </w:pPr>
+      <w:r>
+        <w:rPr>
+          <w:rFonts w:ascii="Arial" w:hAnsi="Arial" w:cs="Arial"/>
+        </w:rPr>
+        <w:t>Somit</w:t>
+      </w:r>
+      <w:r>
+        <w:rPr>
+          <w:rFonts w:ascii="Arial" w:hAnsi="Arial" w:cs="Arial"/>
+        </w:rPr>
+        <w:t xml:space="preserve"> musste</w:t>
+      </w:r>
+      <w:r>
+        <w:rPr>
+          <w:rFonts w:ascii="Arial" w:hAnsi="Arial" w:cs="Arial"/>
+        </w:rPr>
+        <w:t>n</w:t>
+      </w:r>
+      <w:r>
+        <w:rPr>
+          <w:rFonts w:ascii="Arial" w:hAnsi="Arial" w:cs="Arial"/>
+        </w:rPr>
+        <w:t xml:space="preserve"> in der Implementierungsphase</w:t>
+      </w:r>
+      <w:r>
+        <w:rPr>
+          <w:rFonts w:ascii="Arial" w:hAnsi="Arial" w:cs="Arial"/>
+        </w:rPr>
+        <w:t xml:space="preserve"> nur noch</w:t>
+      </w:r>
+      <w:r>
+        <w:rPr>
+          <w:rFonts w:ascii="Arial" w:hAnsi="Arial" w:cs="Arial"/>
+        </w:rPr>
+        <w:t xml:space="preserve"> d</w:t>
+      </w:r>
+      <w:r>
+        <w:rPr>
+          <w:rFonts w:ascii="Arial" w:hAnsi="Arial" w:cs="Arial"/>
+        </w:rPr>
+        <w:t>ie Diagramme in Quellcode umgewandelt werden. Die restlichen Implementierungsdetails wurden dem Datenblatt des Micro</w:t>
+      </w:r>
+      <w:r>
+        <w:rPr>
+          <w:rFonts w:ascii="Arial" w:hAnsi="Arial" w:cs="Arial"/>
+        </w:rPr>
+        <w:t xml:space="preserve">controllers </w:t>
+      </w:r>
+      <w:r>
+        <w:rPr>
+          <w:rFonts w:ascii="Arial" w:hAnsi="Arial" w:cs="Arial"/>
+        </w:rPr>
+        <w:t xml:space="preserve">und dem Themenblatt </w:t>
+      </w:r>
+      <w:r>
+        <w:rPr>
+          <w:rFonts w:ascii="Arial" w:hAnsi="Arial" w:cs="Arial"/>
+        </w:rPr>
+        <w:t xml:space="preserve">von Herrn Lehmann </w:t>
+      </w:r>
+      <w:r>
+        <w:rPr>
+          <w:rFonts w:ascii="Arial" w:hAnsi="Arial" w:cs="Arial"/>
+        </w:rPr>
+        <w:t>entnommen</w:t>
+      </w:r>
+      <w:r>
+        <w:rPr>
+          <w:rFonts w:ascii="Arial" w:hAnsi="Arial" w:cs="Arial"/>
+        </w:rPr>
+        <w:t>.</w:t>
+      </w:r>
+      <w:r>
+        <w:rPr>
+          <w:rFonts w:ascii="Arial" w:hAnsi="Arial" w:cs="Arial"/>
+        </w:rPr>
+        <w:t xml:space="preserve"> Das Setzen der Flags C, DC und Z bei den Addier- und </w:t>
+      </w:r>
+      <w:proofErr w:type="spellStart"/>
+      <w:r>
+        <w:rPr>
+          <w:rFonts w:ascii="Arial" w:hAnsi="Arial" w:cs="Arial"/>
+        </w:rPr>
+        <w:t>Subtrahierbefehlen</w:t>
+      </w:r>
+      <w:proofErr w:type="spellEnd"/>
+      <w:r>
+        <w:rPr>
+          <w:rFonts w:ascii="Arial" w:hAnsi="Arial" w:cs="Arial"/>
+        </w:rPr>
+        <w:t xml:space="preserve"> </w:t>
+      </w:r>
+      <w:r>
+        <w:rPr>
+          <w:rFonts w:ascii="Arial" w:hAnsi="Arial" w:cs="Arial"/>
+        </w:rPr>
+        <w:t xml:space="preserve">stellte in dieser Phase eine gewisse Herausforderung dar. Hier wurde vergessen </w:t>
+      </w:r>
+      <w:r>
+        <w:rPr>
+          <w:rFonts w:ascii="Arial" w:hAnsi="Arial" w:cs="Arial"/>
+        </w:rPr>
+        <w:t xml:space="preserve">nach der Konvertierung der Registerwerte von Byte zu Integer </w:t>
+      </w:r>
+      <w:r>
+        <w:rPr>
+          <w:rFonts w:ascii="Arial" w:hAnsi="Arial" w:cs="Arial"/>
+        </w:rPr>
+        <w:t xml:space="preserve">die oberen </w:t>
+      </w:r>
+      <w:r>
+        <w:rPr>
+          <w:rFonts w:ascii="Arial" w:hAnsi="Arial" w:cs="Arial"/>
+        </w:rPr>
+        <w:t xml:space="preserve">24 Bit mit einer bitweise </w:t>
+      </w:r>
+      <w:proofErr w:type="spellStart"/>
+      <w:r>
+        <w:rPr>
+          <w:rFonts w:ascii="Arial" w:hAnsi="Arial" w:cs="Arial"/>
+        </w:rPr>
+        <w:t>Verundung</w:t>
+      </w:r>
+      <w:proofErr w:type="spellEnd"/>
+      <w:r>
+        <w:rPr>
+          <w:rFonts w:ascii="Arial" w:hAnsi="Arial" w:cs="Arial"/>
+        </w:rPr>
+        <w:t xml:space="preserve"> zu löschen.</w:t>
+      </w:r>
+    </w:p>
+    <w:p>
+      <w:pPr>
+        <w:jc w:val="both"/>
+        <w:rPr>
+          <w:rFonts w:ascii="Arial" w:hAnsi="Arial" w:cs="Arial"/>
+        </w:rPr>
+      </w:pPr>
+      <w:r>
+        <w:rPr>
+          <w:rFonts w:ascii="Arial" w:hAnsi="Arial" w:cs="Arial"/>
+        </w:rPr>
+        <w:t>Grundsätzlich lässt sich festhalten, dass die Vorkenntnisse aus der Lehrveranstaltung „Maschinennahe Programmierung“, welche</w:t>
+      </w:r>
+      <w:r>
+        <w:rPr>
+          <w:rFonts w:ascii="Arial" w:hAnsi="Arial" w:cs="Arial"/>
+        </w:rPr>
+        <w:t xml:space="preserve"> regulär</w:t>
+      </w:r>
+      <w:r>
+        <w:rPr>
+          <w:rFonts w:ascii="Arial" w:hAnsi="Arial" w:cs="Arial"/>
+        </w:rPr>
+        <w:t xml:space="preserve"> im vierten Semester des Studiums stattfindet, sehr von Vorteil waren und die Umsetzung des </w:t>
+      </w:r>
+      <w:r>
+        <w:rPr>
+          <w:rFonts w:ascii="Arial" w:hAnsi="Arial" w:cs="Arial"/>
+        </w:rPr>
+        <w:t>Simulators</w:t>
+      </w:r>
+      <w:r>
+        <w:rPr>
+          <w:rFonts w:ascii="Arial" w:hAnsi="Arial" w:cs="Arial"/>
+        </w:rPr>
+        <w:t xml:space="preserve"> deutlich beschleunigt hat.</w:t>
+      </w:r>
+      <w:r>
+        <w:rPr>
+          <w:rFonts w:ascii="Arial" w:hAnsi="Arial" w:cs="Arial"/>
+        </w:rPr>
+        <w:t xml:space="preserve"> Dennoch könnte an der Art und Weise, wie dieses Projekts durchgeführt wurde, eine Verbesserung </w:t>
+      </w:r>
+      <w:r>
+        <w:rPr>
+          <w:rFonts w:ascii="Arial" w:hAnsi="Arial" w:cs="Arial"/>
+        </w:rPr>
+        <w:t>vorgenommen werden. Die graphische Benutzeroberfläche wurde erst spät in der Entwicklung fertiggestellt, da diese mit der Implementierung von Features weitergewachsen ist und später (aufgrund von Unübersichtlichkeit) neu entworfen werden musste. Diesen zusätzlichen Aufwand hätte man durch die Erstellung von Storyboards oder eines einfachen Mockups in der Designphase einsparen können.</w:t>
+      </w:r>
+      <w:r>
+        <w:rPr>
+          <w:rFonts w:ascii="Arial" w:hAnsi="Arial" w:cs="Arial"/>
+        </w:rPr>
+        <w:t xml:space="preserve"> </w:t>
+      </w:r>
+    </w:p>
+    <w:p>
+      <w:pPr>
+        <w:jc w:val="both"/>
+        <w:rPr>
+          <w:rFonts w:ascii="Arial" w:hAnsi="Arial" w:cs="Arial"/>
+        </w:rPr>
+      </w:pPr>
+      <w:r>
+        <w:rPr>
+          <w:rFonts w:ascii="Arial" w:hAnsi="Arial" w:cs="Arial"/>
+        </w:rPr>
+        <w:t>Letzen Endes hinterlässt dieses Projekt einen positiven Eindruck, da die Implementierung zum einen Spaß gemacht hat und zum anderen auch sehr</w:t>
+      </w:r>
+      <w:r>
+        <w:rPr>
+          <w:rFonts w:ascii="Arial" w:hAnsi="Arial" w:cs="Arial"/>
+        </w:rPr>
+        <w:t xml:space="preserve"> </w:t>
+      </w:r>
+      <w:r>
+        <w:rPr>
+          <w:rFonts w:ascii="Arial" w:hAnsi="Arial" w:cs="Arial"/>
+        </w:rPr>
+        <w:t>lehrreich war.</w:t>
+      </w:r>
     </w:p>
     <w:sectPr>
       <w:pgSz w:w="11906" w:h="16838"/>
@@ -1835,6 +4419,119 @@
 <file path=word/numbering.xml><?xml version="1.0" encoding="utf-8"?>
 <w:numbering xmlns:wpc="http://schemas.microsoft.com/office/word/2010/wordprocessingCanvas" xmlns:cx="http://schemas.microsoft.com/office/drawing/2014/chartex" xmlns:cx1="http://schemas.microsoft.com/office/drawing/2015/9/8/chartex" xmlns:cx2="http://schemas.microsoft.com/office/drawing/2015/10/21/chartex" xmlns:cx3="http://schemas.microsoft.com/office/drawing/2016/5/9/chartex" xmlns:cx4="http://schemas.microsoft.com/office/drawing/2016/5/10/chartex" xmlns:cx5="http://schemas.microsoft.com/office/drawing/2016/5/11/chartex" xmlns:cx6="http://schemas.microsoft.com/office/drawing/2016/5/12/chartex" xmlns:cx7="http://schemas.microsoft.com/office/drawing/2016/5/13/chartex" xmlns:cx8="http://schemas.microsoft.com/office/drawing/2016/5/14/chartex" xmlns:mc="http://schemas.openxmlformats.org/markup-compatibility/2006" xmlns:aink="http://schemas.microsoft.com/office/drawing/2016/ink" xmlns:am3d="http://schemas.microsoft.com/office/drawing/2017/model3d" xmlns:o="urn:schemas-microsoft-com:office:office" xmlns:r="http://schemas.openxmlformats.org/officeDocument/2006/relationships" xmlns:m="http://schemas.openxmlformats.org/officeDocument/2006/math" xmlns:v="urn:schemas-microsoft-com:vml" xmlns:wp14="http://schemas.microsoft.com/office/word/2010/wordprocessingDrawing" xmlns:wp="http://schemas.openxmlformats.org/drawingml/2006/wordprocessingDrawing" xmlns:w10="urn:schemas-microsoft-com:office:word" xmlns:w="http://schemas.openxmlformats.org/wordprocessingml/2006/main" xmlns:w14="http://schemas.microsoft.com/office/word/2010/wordml" xmlns:w15="http://schemas.microsoft.com/office/word/2012/wordml" xmlns:w16cid="http://schemas.microsoft.com/office/word/2016/wordml/cid" xmlns:w16se="http://schemas.microsoft.com/office/word/2015/wordml/symex" xmlns:wpg="http://schemas.microsoft.com/office/word/2010/wordprocessingGroup" xmlns:wpi="http://schemas.microsoft.com/office/word/2010/wordprocessingInk" xmlns:wne="http://schemas.microsoft.com/office/word/2006/wordml" xmlns:wps="http://schemas.microsoft.com/office/word/2010/wordprocessingShape" mc:Ignorable="w14 w15 w16se w16cid wp14">
   <w:abstractNum w:abstractNumId="0" w15:restartNumberingAfterBreak="0">
+    <w:nsid w:val="0638311E"/>
+    <w:multiLevelType w:val="hybridMultilevel"/>
+    <w:tmpl w:val="F442147C"/>
+    <w:lvl w:ilvl="0" w:tplc="04070001">
+      <w:start w:val="1"/>
+      <w:numFmt w:val="bullet"/>
+      <w:lvlText w:val=""/>
+      <w:lvlJc w:val="left"/>
+      <w:pPr>
+        <w:ind w:left="720" w:hanging="360"/>
+      </w:pPr>
+      <w:rPr>
+        <w:rFonts w:ascii="Symbol" w:hAnsi="Symbol" w:hint="default"/>
+      </w:rPr>
+    </w:lvl>
+    <w:lvl w:ilvl="1" w:tplc="04070003" w:tentative="1">
+      <w:start w:val="1"/>
+      <w:numFmt w:val="bullet"/>
+      <w:lvlText w:val="o"/>
+      <w:lvlJc w:val="left"/>
+      <w:pPr>
+        <w:ind w:left="1440" w:hanging="360"/>
+      </w:pPr>
+      <w:rPr>
+        <w:rFonts w:ascii="Courier New" w:hAnsi="Courier New" w:cs="Courier New" w:hint="default"/>
+      </w:rPr>
+    </w:lvl>
+    <w:lvl w:ilvl="2" w:tplc="04070005" w:tentative="1">
+      <w:start w:val="1"/>
+      <w:numFmt w:val="bullet"/>
+      <w:lvlText w:val=""/>
+      <w:lvlJc w:val="left"/>
+      <w:pPr>
+        <w:ind w:left="2160" w:hanging="360"/>
+      </w:pPr>
+      <w:rPr>
+        <w:rFonts w:ascii="Wingdings" w:hAnsi="Wingdings" w:hint="default"/>
+      </w:rPr>
+    </w:lvl>
+    <w:lvl w:ilvl="3" w:tplc="04070001" w:tentative="1">
+      <w:start w:val="1"/>
+      <w:numFmt w:val="bullet"/>
+      <w:lvlText w:val=""/>
+      <w:lvlJc w:val="left"/>
+      <w:pPr>
+        <w:ind w:left="2880" w:hanging="360"/>
+      </w:pPr>
+      <w:rPr>
+        <w:rFonts w:ascii="Symbol" w:hAnsi="Symbol" w:hint="default"/>
+      </w:rPr>
+    </w:lvl>
+    <w:lvl w:ilvl="4" w:tplc="04070003" w:tentative="1">
+      <w:start w:val="1"/>
+      <w:numFmt w:val="bullet"/>
+      <w:lvlText w:val="o"/>
+      <w:lvlJc w:val="left"/>
+      <w:pPr>
+        <w:ind w:left="3600" w:hanging="360"/>
+      </w:pPr>
+      <w:rPr>
+        <w:rFonts w:ascii="Courier New" w:hAnsi="Courier New" w:cs="Courier New" w:hint="default"/>
+      </w:rPr>
+    </w:lvl>
+    <w:lvl w:ilvl="5" w:tplc="04070005" w:tentative="1">
+      <w:start w:val="1"/>
+      <w:numFmt w:val="bullet"/>
+      <w:lvlText w:val=""/>
+      <w:lvlJc w:val="left"/>
+      <w:pPr>
+        <w:ind w:left="4320" w:hanging="360"/>
+      </w:pPr>
+      <w:rPr>
+        <w:rFonts w:ascii="Wingdings" w:hAnsi="Wingdings" w:hint="default"/>
+      </w:rPr>
+    </w:lvl>
+    <w:lvl w:ilvl="6" w:tplc="04070001" w:tentative="1">
+      <w:start w:val="1"/>
+      <w:numFmt w:val="bullet"/>
+      <w:lvlText w:val=""/>
+      <w:lvlJc w:val="left"/>
+      <w:pPr>
+        <w:ind w:left="5040" w:hanging="360"/>
+      </w:pPr>
+      <w:rPr>
+        <w:rFonts w:ascii="Symbol" w:hAnsi="Symbol" w:hint="default"/>
+      </w:rPr>
+    </w:lvl>
+    <w:lvl w:ilvl="7" w:tplc="04070003" w:tentative="1">
+      <w:start w:val="1"/>
+      <w:numFmt w:val="bullet"/>
+      <w:lvlText w:val="o"/>
+      <w:lvlJc w:val="left"/>
+      <w:pPr>
+        <w:ind w:left="5760" w:hanging="360"/>
+      </w:pPr>
+      <w:rPr>
+        <w:rFonts w:ascii="Courier New" w:hAnsi="Courier New" w:cs="Courier New" w:hint="default"/>
+      </w:rPr>
+    </w:lvl>
+    <w:lvl w:ilvl="8" w:tplc="04070005" w:tentative="1">
+      <w:start w:val="1"/>
+      <w:numFmt w:val="bullet"/>
+      <w:lvlText w:val=""/>
+      <w:lvlJc w:val="left"/>
+      <w:pPr>
+        <w:ind w:left="6480" w:hanging="360"/>
+      </w:pPr>
+      <w:rPr>
+        <w:rFonts w:ascii="Wingdings" w:hAnsi="Wingdings" w:hint="default"/>
+      </w:rPr>
+    </w:lvl>
+  </w:abstractNum>
+  <w:abstractNum w:abstractNumId="1" w15:restartNumberingAfterBreak="0">
     <w:nsid w:val="459228AE"/>
     <w:multiLevelType w:val="hybridMultilevel"/>
     <w:tmpl w:val="948062CC"/>
@@ -1921,6 +4618,9 @@
     </w:lvl>
   </w:abstractNum>
   <w:num w:numId="1">
+    <w:abstractNumId w:val="1"/>
+  </w:num>
+  <w:num w:numId="2">
     <w:abstractNumId w:val="0"/>
   </w:num>
 </w:numbering>
@@ -2523,6 +5223,17 @@
       <w:spacing w:after="0"/>
     </w:pPr>
   </w:style>
+  <w:style w:type="paragraph" w:styleId="Listenabsatz">
+    <w:name w:val="List Paragraph"/>
+    <w:basedOn w:val="Standard"/>
+    <w:uiPriority w:val="34"/>
+    <w:qFormat/>
+    <w:rsid w:val="00FA258F"/>
+    <w:pPr>
+      <w:ind w:left="720"/>
+      <w:contextualSpacing/>
+    </w:pPr>
+  </w:style>
 </w:styles>
 </file>
 
@@ -2826,7 +5537,7 @@
 </file>
 
 <file path=customXml/itemProps1.xml><?xml version="1.0" encoding="utf-8"?>
-<ds:datastoreItem xmlns:ds="http://schemas.openxmlformats.org/officeDocument/2006/customXml" ds:itemID="{67D4BDBB-F083-4452-AEEA-88B2FBAB2E7E}">
+<ds:datastoreItem xmlns:ds="http://schemas.openxmlformats.org/officeDocument/2006/customXml" ds:itemID="{948806B2-7F8D-4EE2-902E-DCA58D1F719C}">
   <ds:schemaRefs>
     <ds:schemaRef ds:uri="http://schemas.openxmlformats.org/officeDocument/2006/bibliography"/>
   </ds:schemaRefs>

</xml_diff>

<commit_message>
Updated state machine picture
</commit_message>
<xml_diff>
--- a/src/main/resources/PIC16F84_Simulator_Dokumentation.docx
+++ b/src/main/resources/PIC16F84_Simulator_Dokumentation.docx
@@ -2053,10 +2053,10 @@
           <w:noProof/>
         </w:rPr>
         <w:drawing>
-          <wp:inline distT="0" distB="0" distL="0" distR="0" wp14:anchorId="798B2339" wp14:editId="118DAA27">
-            <wp:extent cx="5760720" cy="3848100"/>
+          <wp:inline distT="0" distB="0" distL="0" distR="0" wp14:anchorId="4226CB06" wp14:editId="737EEF29">
+            <wp:extent cx="5760720" cy="4142105"/>
             <wp:effectExtent l="0" t="0" r="0" b="0"/>
-            <wp:docPr id="1" name="Grafik 1"/>
+            <wp:docPr id="4" name="Grafik 4" descr="Ein Bild, das Text, Karte enthält.&#10;&#10;Automatisch generierte Beschreibung"/>
             <wp:cNvGraphicFramePr>
               <a:graphicFrameLocks xmlns:a="http://schemas.openxmlformats.org/drawingml/2006/main" noChangeAspect="1"/>
             </wp:cNvGraphicFramePr>
@@ -2064,10 +2064,8 @@
               <a:graphicData uri="http://schemas.openxmlformats.org/drawingml/2006/picture">
                 <pic:pic xmlns:pic="http://schemas.openxmlformats.org/drawingml/2006/picture">
                   <pic:nvPicPr>
-                    <pic:cNvPr id="0" name="Picture 1"/>
-                    <pic:cNvPicPr>
-                      <a:picLocks noChangeAspect="1" noChangeArrowheads="1"/>
-                    </pic:cNvPicPr>
+                    <pic:cNvPr id="4" name="State Machine Diagram1.jpg"/>
+                    <pic:cNvPicPr/>
                   </pic:nvPicPr>
                   <pic:blipFill>
                     <a:blip r:embed="rId13">
@@ -2077,23 +2075,18 @@
                         </a:ext>
                       </a:extLst>
                     </a:blip>
-                    <a:srcRect/>
                     <a:stretch>
                       <a:fillRect/>
                     </a:stretch>
                   </pic:blipFill>
-                  <pic:spPr bwMode="auto">
+                  <pic:spPr>
                     <a:xfrm>
                       <a:off x="0" y="0"/>
-                      <a:ext cx="5760720" cy="3848100"/>
+                      <a:ext cx="5760720" cy="4142105"/>
                     </a:xfrm>
                     <a:prstGeom prst="rect">
                       <a:avLst/>
                     </a:prstGeom>
-                    <a:noFill/>
-                    <a:ln>
-                      <a:noFill/>
-                    </a:ln>
                   </pic:spPr>
                 </pic:pic>
               </a:graphicData>
@@ -2161,26 +2154,28 @@
       <w:r>
         <w:br w:type="page"/>
       </w:r>
-    </w:p>
-    <w:p>
-      <w:pPr>
-        <w:pStyle w:val="berschrift1"/>
-        <w:rPr>
-          <w:rFonts w:ascii="Arial" w:hAnsi="Arial" w:cs="Arial"/>
-        </w:rPr>
-      </w:pPr>
-      <w:bookmarkStart w:id="6" w:name="_Toc8566748"/>
-      <w:r>
-        <w:rPr>
-          <w:rFonts w:ascii="Arial" w:hAnsi="Arial" w:cs="Arial"/>
-        </w:rPr>
-        <w:lastRenderedPageBreak/>
-        <w:t>Befehlsausführung</w:t>
-      </w:r>
+      <w:bookmarkStart w:id="6" w:name="_GoBack"/>
       <w:bookmarkEnd w:id="6"/>
     </w:p>
     <w:p>
       <w:pPr>
+        <w:pStyle w:val="berschrift1"/>
+        <w:rPr>
+          <w:rFonts w:ascii="Arial" w:hAnsi="Arial" w:cs="Arial"/>
+        </w:rPr>
+      </w:pPr>
+      <w:bookmarkStart w:id="7" w:name="_Toc8566748"/>
+      <w:r>
+        <w:rPr>
+          <w:rFonts w:ascii="Arial" w:hAnsi="Arial" w:cs="Arial"/>
+        </w:rPr>
+        <w:lastRenderedPageBreak/>
+        <w:t>Befehlsausführung</w:t>
+      </w:r>
+      <w:bookmarkEnd w:id="7"/>
+    </w:p>
+    <w:p>
+      <w:pPr>
         <w:jc w:val="both"/>
         <w:rPr>
           <w:rFonts w:ascii="Arial" w:hAnsi="Arial" w:cs="Arial"/>
@@ -2260,8 +2255,6 @@
         </w:rPr>
         <w:t xml:space="preserve"> -&gt; Execute. Des Weiteren wird zu Beginn überprüft, ob ein Interrupt des Timer0 aufgetreten ist und ggfs. die Ausführung der ISR eingeleitet. Ebenso wird in dieser Methode der Laufzeitzähler, der Programmzähler und der Zähler des Timer0 erhöht.</w:t>
       </w:r>
-      <w:bookmarkStart w:id="7" w:name="_GoBack"/>
-      <w:bookmarkEnd w:id="7"/>
     </w:p>
     <w:p>
       <w:pPr>
@@ -5537,7 +5530,7 @@
 </file>
 
 <file path=customXml/itemProps1.xml><?xml version="1.0" encoding="utf-8"?>
-<ds:datastoreItem xmlns:ds="http://schemas.openxmlformats.org/officeDocument/2006/customXml" ds:itemID="{948806B2-7F8D-4EE2-902E-DCA58D1F719C}">
+<ds:datastoreItem xmlns:ds="http://schemas.openxmlformats.org/officeDocument/2006/customXml" ds:itemID="{2051EEAE-7576-47E7-8F66-691E226517A4}">
   <ds:schemaRefs>
     <ds:schemaRef ds:uri="http://schemas.openxmlformats.org/officeDocument/2006/bibliography"/>
   </ds:schemaRefs>

</xml_diff>